<commit_message>
Add the download function
</commit_message>
<xml_diff>
--- a/Documents and diagrams/Car Price Estimator.docx
+++ b/Documents and diagrams/Car Price Estimator.docx
@@ -138,15 +138,7 @@
           <w:sz w:val="56"/>
           <w:szCs w:val="56"/>
         </w:rPr>
-        <w:t>3</w:t>
-      </w:r>
-      <w:r>
-        <w:rPr>
-          <w:rFonts w:ascii="Consolas" w:hAnsi="Consolas"/>
-          <w:sz w:val="56"/>
-          <w:szCs w:val="56"/>
-        </w:rPr>
-        <w:t>.Used Technologies…………………</w:t>
+        <w:t>3.Used Technologies…………………</w:t>
       </w:r>
     </w:p>
     <w:p>
@@ -233,6 +225,7 @@
           <w:rFonts w:ascii="Consolas" w:hAnsi="Consolas"/>
           <w:b/>
           <w:bCs/>
+          <w:noProof/>
           <w:sz w:val="56"/>
           <w:szCs w:val="56"/>
         </w:rPr>
@@ -458,16 +451,6 @@
         <w:lastRenderedPageBreak/>
         <w:t>2.Stages Of Realization</w:t>
       </w:r>
-      <w:r>
-        <w:rPr>
-          <w:rFonts w:ascii="Consolas" w:hAnsi="Consolas"/>
-          <w:b/>
-          <w:bCs/>
-          <w:sz w:val="56"/>
-          <w:szCs w:val="56"/>
-        </w:rPr>
-        <w:t>\</w:t>
-      </w:r>
     </w:p>
     <w:p>
       <w:pPr>
@@ -776,29 +759,7 @@
           <w:sz w:val="40"/>
           <w:szCs w:val="40"/>
         </w:rPr>
-        <w:t>2.</w:t>
-      </w:r>
-      <w:proofErr w:type="gramStart"/>
-      <w:r>
-        <w:rPr>
-          <w:rFonts w:ascii="Consolas" w:hAnsi="Consolas"/>
-          <w:b/>
-          <w:bCs/>
-          <w:sz w:val="40"/>
-          <w:szCs w:val="40"/>
-        </w:rPr>
-        <w:t>Flask(</w:t>
-      </w:r>
-      <w:proofErr w:type="gramEnd"/>
-      <w:r>
-        <w:rPr>
-          <w:rFonts w:ascii="Consolas" w:hAnsi="Consolas"/>
-          <w:b/>
-          <w:bCs/>
-          <w:sz w:val="40"/>
-          <w:szCs w:val="40"/>
-        </w:rPr>
-        <w:t>login/blueprints/</w:t>
+        <w:t>2.Flask(login/blueprints/</w:t>
       </w:r>
       <w:r>
         <w:rPr>
@@ -990,7 +951,6 @@
           <w:sz w:val="56"/>
           <w:szCs w:val="56"/>
         </w:rPr>
-        <w:lastRenderedPageBreak/>
         <w:t>4.Block Scheme and Diagrams</w:t>
       </w:r>
     </w:p>
@@ -1290,6 +1250,7 @@
         </v:shapetype>
         <v:shape id="WordPictureWatermark88758360" o:spid="_x0000_s1026" type="#_x0000_t75" style="position:absolute;margin-left:0;margin-top:0;width:467.85pt;height:414.35pt;z-index:-251657216;mso-position-horizontal:center;mso-position-horizontal-relative:margin;mso-position-vertical:center;mso-position-vertical-relative:margin" o:allowincell="f">
           <v:imagedata r:id="rId1" o:title="bkg photo" gain="19661f" blacklevel="22938f"/>
+          <w10:wrap anchorx="margin" anchory="margin"/>
         </v:shape>
       </w:pict>
     </w:r>
@@ -1299,6 +1260,110 @@
 
 <file path=word/header2.xml><?xml version="1.0" encoding="utf-8"?>
 <w:hdr xmlns:wpc="http://schemas.microsoft.com/office/word/2010/wordprocessingCanvas" xmlns:cx="http://schemas.microsoft.com/office/drawing/2014/chartex" xmlns:cx1="http://schemas.microsoft.com/office/drawing/2015/9/8/chartex" xmlns:cx2="http://schemas.microsoft.com/office/drawing/2015/10/21/chartex" xmlns:cx3="http://schemas.microsoft.com/office/drawing/2016/5/9/chartex" xmlns:cx4="http://schemas.microsoft.com/office/drawing/2016/5/10/chartex" xmlns:cx5="http://schemas.microsoft.com/office/drawing/2016/5/11/chartex" xmlns:cx6="http://schemas.microsoft.com/office/drawing/2016/5/12/chartex" xmlns:cx7="http://schemas.microsoft.com/office/drawing/2016/5/13/chartex" xmlns:cx8="http://schemas.microsoft.com/office/drawing/2016/5/14/chartex" xmlns:mc="http://schemas.openxmlformats.org/markup-compatibility/2006" xmlns:aink="http://schemas.microsoft.com/office/drawing/2016/ink" xmlns:am3d="http://schemas.microsoft.com/office/drawing/2017/model3d" xmlns:o="urn:schemas-microsoft-com:office:office" xmlns:oel="http://schemas.microsoft.com/office/2019/extlst" xmlns:r="http://schemas.openxmlformats.org/officeDocument/2006/relationships" xmlns:m="http://schemas.openxmlformats.org/officeDocument/2006/math" xmlns:v="urn:schemas-microsoft-com:vml" xmlns:wp14="http://schemas.microsoft.com/office/word/2010/wordprocessingDrawing" xmlns:wp="http://schemas.openxmlformats.org/drawingml/2006/wordprocessingDrawing" xmlns:w10="urn:schemas-microsoft-com:office:word" xmlns:w="http://schemas.openxmlformats.org/wordprocessingml/2006/main" xmlns:w14="http://schemas.microsoft.com/office/word/2010/wordml" xmlns:w15="http://schemas.microsoft.com/office/word/2012/wordml" xmlns:w16cex="http://schemas.microsoft.com/office/word/2018/wordml/cex" xmlns:w16cid="http://schemas.microsoft.com/office/word/2016/wordml/cid" xmlns:w16="http://schemas.microsoft.com/office/word/2018/wordml" xmlns:w16du="http://schemas.microsoft.com/office/word/2023/wordml/word16du" xmlns:w16sdtdh="http://schemas.microsoft.com/office/word/2020/wordml/sdtdatahash" xmlns:w16sdtfl="http://schemas.microsoft.com/office/word/2024/wordml/sdtformatlock" xmlns:w16se="http://schemas.microsoft.com/office/word/2015/wordml/symex" xmlns:wpg="http://schemas.microsoft.com/office/word/2010/wordprocessingGroup" xmlns:wpi="http://schemas.microsoft.com/office/word/2010/wordprocessingInk" xmlns:wne="http://schemas.microsoft.com/office/word/2006/wordml" xmlns:wps="http://schemas.microsoft.com/office/word/2010/wordprocessingShape" mc:Ignorable="w14 w15 w16se w16cid w16 w16cex w16sdtdh w16sdtfl w16du wp14">
+  <w:tbl>
+    <w:tblPr>
+      <w:tblW w:w="5000" w:type="pct"/>
+      <w:tblCellMar>
+        <w:left w:w="0" w:type="dxa"/>
+        <w:right w:w="0" w:type="dxa"/>
+      </w:tblCellMar>
+      <w:tblLook w:val="04A0" w:firstRow="1" w:lastRow="0" w:firstColumn="1" w:lastColumn="0" w:noHBand="0" w:noVBand="1"/>
+    </w:tblPr>
+    <w:tblGrid>
+      <w:gridCol w:w="3120"/>
+      <w:gridCol w:w="3121"/>
+      <w:gridCol w:w="3119"/>
+    </w:tblGrid>
+    <w:tr>
+      <w:trPr>
+        <w:trHeight w:val="720"/>
+      </w:trPr>
+      <w:tc>
+        <w:tcPr>
+          <w:tcW w:w="1667" w:type="pct"/>
+        </w:tcPr>
+        <w:p>
+          <w:pPr>
+            <w:pStyle w:val="Header"/>
+            <w:tabs>
+              <w:tab w:val="clear" w:pos="4680"/>
+              <w:tab w:val="clear" w:pos="9360"/>
+            </w:tabs>
+            <w:rPr>
+              <w:color w:val="4472C4" w:themeColor="accent1"/>
+            </w:rPr>
+          </w:pPr>
+        </w:p>
+      </w:tc>
+      <w:tc>
+        <w:tcPr>
+          <w:tcW w:w="1667" w:type="pct"/>
+        </w:tcPr>
+        <w:p>
+          <w:pPr>
+            <w:pStyle w:val="Header"/>
+            <w:tabs>
+              <w:tab w:val="clear" w:pos="4680"/>
+              <w:tab w:val="clear" w:pos="9360"/>
+            </w:tabs>
+            <w:jc w:val="center"/>
+            <w:rPr>
+              <w:color w:val="4472C4" w:themeColor="accent1"/>
+            </w:rPr>
+          </w:pPr>
+        </w:p>
+      </w:tc>
+      <w:tc>
+        <w:tcPr>
+          <w:tcW w:w="1666" w:type="pct"/>
+        </w:tcPr>
+        <w:p>
+          <w:pPr>
+            <w:pStyle w:val="Header"/>
+            <w:tabs>
+              <w:tab w:val="clear" w:pos="4680"/>
+              <w:tab w:val="clear" w:pos="9360"/>
+            </w:tabs>
+            <w:jc w:val="right"/>
+            <w:rPr>
+              <w:color w:val="EE0000"/>
+            </w:rPr>
+          </w:pPr>
+          <w:r>
+            <w:rPr>
+              <w:color w:val="EE0000"/>
+            </w:rPr>
+            <w:fldChar w:fldCharType="begin"/>
+          </w:r>
+          <w:r>
+            <w:rPr>
+              <w:color w:val="EE0000"/>
+            </w:rPr>
+            <w:instrText xml:space="preserve"> PAGE   \* MERGEFORMAT </w:instrText>
+          </w:r>
+          <w:r>
+            <w:rPr>
+              <w:color w:val="EE0000"/>
+            </w:rPr>
+            <w:fldChar w:fldCharType="separate"/>
+          </w:r>
+          <w:r>
+            <w:rPr>
+              <w:noProof/>
+              <w:color w:val="EE0000"/>
+            </w:rPr>
+            <w:t>0</w:t>
+          </w:r>
+          <w:r>
+            <w:rPr>
+              <w:color w:val="EE0000"/>
+            </w:rPr>
+            <w:fldChar w:fldCharType="end"/>
+          </w:r>
+        </w:p>
+      </w:tc>
+    </w:tr>
+  </w:tbl>
   <w:p>
     <w:pPr>
       <w:pStyle w:val="Header"/>
@@ -1329,6 +1394,7 @@
         </v:shapetype>
         <v:shape id="WordPictureWatermark88758361" o:spid="_x0000_s1027" type="#_x0000_t75" style="position:absolute;margin-left:0;margin-top:0;width:467.85pt;height:414.35pt;z-index:-251656192;mso-position-horizontal:center;mso-position-horizontal-relative:margin;mso-position-vertical:center;mso-position-vertical-relative:margin" o:allowincell="f">
           <v:imagedata r:id="rId1" o:title="bkg photo" gain="19661f" blacklevel="22938f"/>
+          <w10:wrap anchorx="margin" anchory="margin"/>
         </v:shape>
       </w:pict>
     </w:r>
@@ -1368,6 +1434,7 @@
         </v:shapetype>
         <v:shape id="WordPictureWatermark88758359" o:spid="_x0000_s1025" type="#_x0000_t75" style="position:absolute;margin-left:0;margin-top:0;width:467.85pt;height:414.35pt;z-index:-251658240;mso-position-horizontal:center;mso-position-horizontal-relative:margin;mso-position-vertical:center;mso-position-vertical-relative:margin" o:allowincell="f">
           <v:imagedata r:id="rId1" o:title="bkg photo" gain="19661f" blacklevel="22938f"/>
+          <w10:wrap anchorx="margin" anchory="margin"/>
         </v:shape>
       </w:pict>
     </w:r>
@@ -2077,6 +2144,7 @@
   <w:style w:type="character" w:default="1" w:styleId="DefaultParagraphFont">
     <w:name w:val="Default Paragraph Font"/>
     <w:uiPriority w:val="1"/>
+    <w:semiHidden/>
     <w:unhideWhenUsed/>
   </w:style>
   <w:style w:type="table" w:default="1" w:styleId="TableNormal">

</xml_diff>

<commit_message>
Rework documentation and main functions
</commit_message>
<xml_diff>
--- a/Documents and diagrams/Car Price Estimator.docx
+++ b/Documents and diagrams/Car Price Estimator.docx
@@ -5,41 +5,45 @@
   <w:body>
     <w:p>
       <w:pPr>
-        <w:jc w:val="center"/>
-        <w:rPr>
-          <w:rFonts w:ascii="Consolas" w:hAnsi="Consolas"/>
+        <w:jc w:val="right"/>
+        <w:rPr>
+          <w:rFonts w:asciiTheme="majorHAnsi" w:hAnsiTheme="majorHAnsi" w:cstheme="majorHAnsi"/>
           <w:b/>
           <w:bCs/>
           <w:sz w:val="72"/>
           <w:szCs w:val="72"/>
         </w:rPr>
       </w:pPr>
-      <w:r>
-        <w:rPr>
-          <w:rFonts w:ascii="Consolas" w:hAnsi="Consolas"/>
+    </w:p>
+    <w:p>
+      <w:pPr>
+        <w:jc w:val="right"/>
+        <w:rPr>
+          <w:rFonts w:asciiTheme="majorHAnsi" w:hAnsiTheme="majorHAnsi" w:cstheme="majorHAnsi"/>
           <w:b/>
           <w:bCs/>
           <w:sz w:val="72"/>
           <w:szCs w:val="72"/>
         </w:rPr>
-        <w:t>Car Price Estimato</w:t>
-      </w:r>
-      <w:r>
-        <w:rPr>
-          <w:rFonts w:ascii="Consolas" w:hAnsi="Consolas"/>
+      </w:pPr>
+    </w:p>
+    <w:p>
+      <w:pPr>
+        <w:jc w:val="right"/>
+        <w:rPr>
+          <w:rFonts w:asciiTheme="majorHAnsi" w:hAnsiTheme="majorHAnsi" w:cstheme="majorHAnsi"/>
           <w:b/>
           <w:bCs/>
           <w:sz w:val="72"/>
           <w:szCs w:val="72"/>
         </w:rPr>
-        <w:t>r</w:t>
-      </w:r>
-    </w:p>
-    <w:p>
-      <w:pPr>
-        <w:jc w:val="center"/>
-        <w:rPr>
-          <w:rFonts w:ascii="Consolas" w:hAnsi="Consolas"/>
+      </w:pPr>
+    </w:p>
+    <w:p>
+      <w:pPr>
+        <w:jc w:val="right"/>
+        <w:rPr>
+          <w:rFonts w:asciiTheme="majorHAnsi" w:hAnsiTheme="majorHAnsi" w:cstheme="majorHAnsi"/>
           <w:b/>
           <w:bCs/>
           <w:sz w:val="72"/>
@@ -49,9 +53,9 @@
     </w:p>
     <w:p>
       <w:pPr>
-        <w:jc w:val="center"/>
-        <w:rPr>
-          <w:rFonts w:ascii="Consolas" w:hAnsi="Consolas"/>
+        <w:jc w:val="right"/>
+        <w:rPr>
+          <w:rFonts w:asciiTheme="majorHAnsi" w:hAnsiTheme="majorHAnsi" w:cstheme="majorHAnsi"/>
           <w:b/>
           <w:bCs/>
           <w:sz w:val="72"/>
@@ -61,45 +65,222 @@
     </w:p>
     <w:p>
       <w:pPr>
-        <w:jc w:val="center"/>
-        <w:rPr>
-          <w:rFonts w:ascii="Consolas" w:hAnsi="Consolas"/>
+        <w:jc w:val="right"/>
+        <w:rPr>
+          <w:rFonts w:asciiTheme="majorHAnsi" w:hAnsiTheme="majorHAnsi" w:cstheme="majorHAnsi"/>
+          <w:b/>
+          <w:bCs/>
           <w:sz w:val="72"/>
           <w:szCs w:val="72"/>
         </w:rPr>
       </w:pPr>
-      <w:r>
-        <w:rPr>
-          <w:rFonts w:ascii="Consolas" w:hAnsi="Consolas"/>
+    </w:p>
+    <w:p>
+      <w:pPr>
+        <w:jc w:val="right"/>
+        <w:rPr>
+          <w:rFonts w:asciiTheme="majorHAnsi" w:hAnsiTheme="majorHAnsi" w:cstheme="majorHAnsi"/>
+          <w:b/>
+          <w:bCs/>
           <w:sz w:val="72"/>
           <w:szCs w:val="72"/>
         </w:rPr>
-        <w:t>Table Of Contents</w:t>
-      </w:r>
-    </w:p>
-    <w:p>
-      <w:pPr>
-        <w:jc w:val="center"/>
-        <w:rPr>
-          <w:rFonts w:ascii="Consolas" w:hAnsi="Consolas"/>
+      </w:pPr>
+    </w:p>
+    <w:p>
+      <w:pPr>
+        <w:jc w:val="right"/>
+        <w:rPr>
+          <w:rFonts w:asciiTheme="majorHAnsi" w:hAnsiTheme="majorHAnsi" w:cstheme="majorHAnsi"/>
+          <w:b/>
+          <w:bCs/>
           <w:sz w:val="72"/>
           <w:szCs w:val="72"/>
         </w:rPr>
       </w:pPr>
-    </w:p>
-    <w:p>
-      <w:pPr>
-        <w:rPr>
-          <w:rFonts w:ascii="Consolas" w:hAnsi="Consolas"/>
-          <w:sz w:val="56"/>
-          <w:szCs w:val="56"/>
-        </w:rPr>
-      </w:pPr>
-      <w:r>
-        <w:rPr>
-          <w:rFonts w:ascii="Consolas" w:hAnsi="Consolas"/>
-          <w:sz w:val="56"/>
-          <w:szCs w:val="56"/>
+      <w:r>
+        <w:rPr>
+          <w:rFonts w:asciiTheme="majorHAnsi" w:hAnsiTheme="majorHAnsi" w:cstheme="majorHAnsi"/>
+          <w:b/>
+          <w:bCs/>
+          <w:sz w:val="72"/>
+          <w:szCs w:val="72"/>
+        </w:rPr>
+        <w:t>Car Price Estimator</w:t>
+      </w:r>
+    </w:p>
+    <w:p>
+      <w:pPr>
+        <w:jc w:val="right"/>
+        <w:rPr>
+          <w:rFonts w:asciiTheme="majorHAnsi" w:hAnsiTheme="majorHAnsi" w:cstheme="majorHAnsi"/>
+          <w:b/>
+          <w:bCs/>
+          <w:sz w:val="36"/>
+          <w:szCs w:val="36"/>
+        </w:rPr>
+      </w:pPr>
+      <w:r>
+        <w:rPr>
+          <w:rFonts w:asciiTheme="majorHAnsi" w:hAnsiTheme="majorHAnsi" w:cstheme="majorHAnsi"/>
+          <w:b/>
+          <w:bCs/>
+          <w:sz w:val="36"/>
+          <w:szCs w:val="36"/>
+        </w:rPr>
+        <w:t>Lazar Apostolov 11b class</w:t>
+      </w:r>
+    </w:p>
+    <w:p>
+      <w:pPr>
+        <w:jc w:val="center"/>
+        <w:rPr>
+          <w:rFonts w:asciiTheme="majorHAnsi" w:hAnsiTheme="majorHAnsi" w:cstheme="majorHAnsi"/>
+          <w:b/>
+          <w:bCs/>
+          <w:sz w:val="72"/>
+          <w:szCs w:val="72"/>
+        </w:rPr>
+      </w:pPr>
+    </w:p>
+    <w:p>
+      <w:pPr>
+        <w:jc w:val="center"/>
+        <w:rPr>
+          <w:rFonts w:asciiTheme="majorHAnsi" w:hAnsiTheme="majorHAnsi" w:cstheme="majorHAnsi"/>
+          <w:b/>
+          <w:bCs/>
+          <w:sz w:val="72"/>
+          <w:szCs w:val="72"/>
+        </w:rPr>
+      </w:pPr>
+    </w:p>
+    <w:p>
+      <w:pPr>
+        <w:rPr>
+          <w:rFonts w:asciiTheme="majorHAnsi" w:hAnsiTheme="majorHAnsi" w:cstheme="majorHAnsi"/>
+          <w:sz w:val="72"/>
+          <w:szCs w:val="72"/>
+        </w:rPr>
+      </w:pPr>
+      <w:r>
+        <w:rPr>
+          <w:rFonts w:asciiTheme="majorHAnsi" w:hAnsiTheme="majorHAnsi" w:cstheme="majorHAnsi"/>
+          <w:sz w:val="72"/>
+          <w:szCs w:val="72"/>
+        </w:rPr>
+        <w:lastRenderedPageBreak/>
+        <w:t>Table Of Contents</w:t>
+      </w:r>
+      <w:r>
+        <w:rPr>
+          <w:rFonts w:asciiTheme="majorHAnsi" w:hAnsiTheme="majorHAnsi" w:cstheme="majorHAnsi"/>
+          <w:noProof/>
+          <w:sz w:val="72"/>
+          <w:szCs w:val="72"/>
+        </w:rPr>
+        <mc:AlternateContent>
+          <mc:Choice Requires="wps">
+            <w:drawing>
+              <wp:anchor distT="0" distB="0" distL="114300" distR="114300" simplePos="0" relativeHeight="251659264" behindDoc="0" locked="0" layoutInCell="1" allowOverlap="1" wp14:anchorId="1F005C1E" wp14:editId="6BEFFC47">
+                <wp:simplePos x="0" y="0"/>
+                <wp:positionH relativeFrom="column">
+                  <wp:posOffset>-11723</wp:posOffset>
+                </wp:positionH>
+                <wp:positionV relativeFrom="paragraph">
+                  <wp:posOffset>616585</wp:posOffset>
+                </wp:positionV>
+                <wp:extent cx="5961185" cy="2397369"/>
+                <wp:effectExtent l="0" t="0" r="1905" b="3175"/>
+                <wp:wrapNone/>
+                <wp:docPr id="1361236861" name="Rectangle 2"/>
+                <wp:cNvGraphicFramePr/>
+                <a:graphic xmlns:a="http://schemas.openxmlformats.org/drawingml/2006/main">
+                  <a:graphicData uri="http://schemas.microsoft.com/office/word/2010/wordprocessingShape">
+                    <wps:wsp>
+                      <wps:cNvSpPr/>
+                      <wps:spPr>
+                        <a:xfrm>
+                          <a:off x="0" y="0"/>
+                          <a:ext cx="5961185" cy="2397369"/>
+                        </a:xfrm>
+                        <a:prstGeom prst="rect">
+                          <a:avLst/>
+                        </a:prstGeom>
+                        <a:gradFill flip="none" rotWithShape="1">
+                          <a:gsLst>
+                            <a:gs pos="0">
+                              <a:schemeClr val="accent2">
+                                <a:lumMod val="75000"/>
+                                <a:alpha val="24000"/>
+                              </a:schemeClr>
+                            </a:gs>
+                            <a:gs pos="100000">
+                              <a:schemeClr val="accent1">
+                                <a:lumMod val="30000"/>
+                                <a:lumOff val="70000"/>
+                                <a:alpha val="33000"/>
+                              </a:schemeClr>
+                            </a:gs>
+                          </a:gsLst>
+                          <a:lin ang="0" scaled="1"/>
+                          <a:tileRect/>
+                        </a:gradFill>
+                        <a:ln>
+                          <a:noFill/>
+                        </a:ln>
+                      </wps:spPr>
+                      <wps:style>
+                        <a:lnRef idx="2">
+                          <a:schemeClr val="accent1">
+                            <a:shade val="15000"/>
+                          </a:schemeClr>
+                        </a:lnRef>
+                        <a:fillRef idx="1">
+                          <a:schemeClr val="accent1"/>
+                        </a:fillRef>
+                        <a:effectRef idx="0">
+                          <a:schemeClr val="accent1"/>
+                        </a:effectRef>
+                        <a:fontRef idx="minor">
+                          <a:schemeClr val="lt1"/>
+                        </a:fontRef>
+                      </wps:style>
+                      <wps:bodyPr rot="0" spcFirstLastPara="0" vertOverflow="overflow" horzOverflow="overflow" vert="horz" wrap="square" lIns="91440" tIns="45720" rIns="91440" bIns="45720" numCol="1" spcCol="0" rtlCol="0" fromWordArt="0" anchor="ctr" anchorCtr="0" forceAA="0" compatLnSpc="1">
+                        <a:prstTxWarp prst="textNoShape">
+                          <a:avLst/>
+                        </a:prstTxWarp>
+                        <a:noAutofit/>
+                      </wps:bodyPr>
+                    </wps:wsp>
+                  </a:graphicData>
+                </a:graphic>
+              </wp:anchor>
+            </w:drawing>
+          </mc:Choice>
+          <mc:Fallback>
+            <w:pict>
+              <v:rect w14:anchorId="4995D565" id="Rectangle 2" o:spid="_x0000_s1026" style="position:absolute;margin-left:-.9pt;margin-top:48.55pt;width:469.4pt;height:188.75pt;z-index:251659264;visibility:visible;mso-wrap-style:square;mso-wrap-distance-left:9pt;mso-wrap-distance-top:0;mso-wrap-distance-right:9pt;mso-wrap-distance-bottom:0;mso-position-horizontal:absolute;mso-position-horizontal-relative:text;mso-position-vertical:absolute;mso-position-vertical-relative:text;v-text-anchor:middle" o:gfxdata="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" fillcolor="#c45911 [2405]" stroked="f" strokeweight="1pt">
+                <v:fill opacity="15728f" color2="#c7d4ed [980]" o:opacity2="21626f" rotate="t" angle="90" focus="100%" type="gradient"/>
+              </v:rect>
+            </w:pict>
+          </mc:Fallback>
+        </mc:AlternateContent>
+      </w:r>
+    </w:p>
+    <w:p>
+      <w:pPr>
+        <w:rPr>
+          <w:rFonts w:asciiTheme="majorHAnsi" w:hAnsiTheme="majorHAnsi" w:cstheme="majorHAnsi"/>
+          <w:sz w:val="52"/>
+          <w:szCs w:val="52"/>
+        </w:rPr>
+      </w:pPr>
+      <w:r>
+        <w:rPr>
+          <w:rFonts w:asciiTheme="majorHAnsi" w:hAnsiTheme="majorHAnsi" w:cstheme="majorHAnsi"/>
+          <w:sz w:val="52"/>
+          <w:szCs w:val="52"/>
         </w:rPr>
         <w:t>1.Application Description…</w:t>
       </w:r>
@@ -107,16 +288,16 @@
     <w:p>
       <w:pPr>
         <w:rPr>
-          <w:rFonts w:ascii="Consolas" w:hAnsi="Consolas"/>
-          <w:sz w:val="56"/>
-          <w:szCs w:val="56"/>
-        </w:rPr>
-      </w:pPr>
-      <w:r>
-        <w:rPr>
-          <w:rFonts w:ascii="Consolas" w:hAnsi="Consolas"/>
-          <w:sz w:val="56"/>
-          <w:szCs w:val="56"/>
+          <w:rFonts w:asciiTheme="majorHAnsi" w:hAnsiTheme="majorHAnsi" w:cstheme="majorHAnsi"/>
+          <w:sz w:val="52"/>
+          <w:szCs w:val="52"/>
+        </w:rPr>
+      </w:pPr>
+      <w:r>
+        <w:rPr>
+          <w:rFonts w:asciiTheme="majorHAnsi" w:hAnsiTheme="majorHAnsi" w:cstheme="majorHAnsi"/>
+          <w:sz w:val="52"/>
+          <w:szCs w:val="52"/>
         </w:rPr>
         <w:t>2.Stages Of Realization………</w:t>
       </w:r>
@@ -127,24 +308,72 @@
           <w:tab w:val="left" w:pos="6705"/>
         </w:tabs>
         <w:rPr>
-          <w:rFonts w:ascii="Consolas" w:hAnsi="Consolas"/>
+          <w:rFonts w:asciiTheme="majorHAnsi" w:hAnsiTheme="majorHAnsi" w:cstheme="majorHAnsi"/>
+          <w:sz w:val="52"/>
+          <w:szCs w:val="52"/>
+        </w:rPr>
+      </w:pPr>
+      <w:r>
+        <w:rPr>
+          <w:rFonts w:asciiTheme="majorHAnsi" w:hAnsiTheme="majorHAnsi" w:cstheme="majorHAnsi"/>
+          <w:sz w:val="52"/>
+          <w:szCs w:val="52"/>
+        </w:rPr>
+        <w:t>3.Used Technologies…………………</w:t>
+      </w:r>
+    </w:p>
+    <w:p>
+      <w:pPr>
+        <w:rPr>
+          <w:rFonts w:asciiTheme="majorHAnsi" w:hAnsiTheme="majorHAnsi" w:cstheme="majorHAnsi"/>
+          <w:b/>
+          <w:bCs/>
+          <w:sz w:val="52"/>
+          <w:szCs w:val="52"/>
+        </w:rPr>
+      </w:pPr>
+      <w:r>
+        <w:rPr>
+          <w:rFonts w:asciiTheme="majorHAnsi" w:hAnsiTheme="majorHAnsi" w:cstheme="majorHAnsi"/>
+          <w:sz w:val="52"/>
+          <w:szCs w:val="52"/>
+        </w:rPr>
+        <w:t>4.Block Scheme</w:t>
+      </w:r>
+      <w:r>
+        <w:rPr>
+          <w:rFonts w:asciiTheme="majorHAnsi" w:hAnsiTheme="majorHAnsi" w:cstheme="majorHAnsi"/>
+          <w:sz w:val="52"/>
+          <w:szCs w:val="52"/>
+        </w:rPr>
+        <w:t xml:space="preserve"> and Diagrams</w:t>
+      </w:r>
+    </w:p>
+    <w:p>
+      <w:pPr>
+        <w:rPr>
+          <w:rFonts w:asciiTheme="majorHAnsi" w:hAnsiTheme="majorHAnsi" w:cstheme="majorHAnsi"/>
+          <w:b/>
+          <w:bCs/>
           <w:sz w:val="56"/>
           <w:szCs w:val="56"/>
         </w:rPr>
       </w:pPr>
       <w:r>
         <w:rPr>
-          <w:rFonts w:ascii="Consolas" w:hAnsi="Consolas"/>
+          <w:rFonts w:asciiTheme="majorHAnsi" w:hAnsiTheme="majorHAnsi" w:cstheme="majorHAnsi"/>
+          <w:b/>
+          <w:bCs/>
           <w:sz w:val="56"/>
           <w:szCs w:val="56"/>
         </w:rPr>
-        <w:t>3.Used Technologies…………………</w:t>
-      </w:r>
-    </w:p>
-    <w:p>
-      <w:pPr>
-        <w:rPr>
-          <w:rFonts w:ascii="Consolas" w:hAnsi="Consolas"/>
+        <w:br w:type="page"/>
+      </w:r>
+    </w:p>
+    <w:p>
+      <w:pPr>
+        <w:rPr>
+          <w:rFonts w:asciiTheme="majorHAnsi" w:hAnsiTheme="majorHAnsi" w:cstheme="majorHAnsi"/>
           <w:b/>
           <w:bCs/>
           <w:sz w:val="56"/>
@@ -153,76 +382,18 @@
       </w:pPr>
       <w:r>
         <w:rPr>
-          <w:rFonts w:ascii="Consolas" w:hAnsi="Consolas"/>
+          <w:rFonts w:asciiTheme="majorHAnsi" w:hAnsiTheme="majorHAnsi" w:cstheme="majorHAnsi"/>
+          <w:b/>
+          <w:bCs/>
           <w:sz w:val="56"/>
           <w:szCs w:val="56"/>
         </w:rPr>
-        <w:t>4.Block Scheme</w:t>
-      </w:r>
-      <w:r>
-        <w:rPr>
-          <w:rFonts w:ascii="Consolas" w:hAnsi="Consolas"/>
-          <w:sz w:val="56"/>
-          <w:szCs w:val="56"/>
-        </w:rPr>
-        <w:t xml:space="preserve"> and Diagrams</w:t>
-      </w:r>
-    </w:p>
-    <w:p>
-      <w:pPr>
-        <w:rPr>
-          <w:rFonts w:ascii="Consolas" w:hAnsi="Consolas"/>
-          <w:b/>
-          <w:bCs/>
-          <w:sz w:val="56"/>
-          <w:szCs w:val="56"/>
-        </w:rPr>
-      </w:pPr>
-      <w:r>
-        <w:rPr>
-          <w:rFonts w:ascii="Consolas" w:hAnsi="Consolas"/>
-          <w:b/>
-          <w:bCs/>
-          <w:sz w:val="56"/>
-          <w:szCs w:val="56"/>
-        </w:rPr>
-        <w:br w:type="page"/>
-      </w:r>
-    </w:p>
-    <w:p>
-      <w:pPr>
-        <w:rPr>
-          <w:rFonts w:ascii="Consolas" w:hAnsi="Consolas"/>
-          <w:b/>
-          <w:bCs/>
-          <w:sz w:val="56"/>
-          <w:szCs w:val="56"/>
-        </w:rPr>
-      </w:pPr>
-      <w:r>
-        <w:rPr>
-          <w:rFonts w:ascii="Consolas" w:hAnsi="Consolas"/>
-          <w:b/>
-          <w:bCs/>
-          <w:sz w:val="56"/>
-          <w:szCs w:val="56"/>
-        </w:rPr>
         <w:lastRenderedPageBreak/>
-        <w:t>1.</w:t>
-      </w:r>
-      <w:r>
-        <w:rPr>
-          <w:rFonts w:ascii="Consolas" w:hAnsi="Consolas"/>
-          <w:b/>
-          <w:bCs/>
-          <w:sz w:val="56"/>
-          <w:szCs w:val="56"/>
-        </w:rPr>
-        <w:t>Application Description</w:t>
-      </w:r>
-      <w:r>
-        <w:rPr>
-          <w:rFonts w:ascii="Consolas" w:hAnsi="Consolas"/>
+        <w:t>1.Application Description</w:t>
+      </w:r>
+      <w:r>
+        <w:rPr>
+          <w:rFonts w:asciiTheme="majorHAnsi" w:hAnsiTheme="majorHAnsi" w:cstheme="majorHAnsi"/>
           <w:b/>
           <w:bCs/>
           <w:noProof/>
@@ -275,52 +446,60 @@
     <w:p>
       <w:pPr>
         <w:rPr>
-          <w:rFonts w:ascii="Consolas" w:hAnsi="Consolas"/>
-          <w:sz w:val="36"/>
-          <w:szCs w:val="36"/>
-        </w:rPr>
-      </w:pPr>
-      <w:r>
-        <w:rPr>
-          <w:rFonts w:ascii="Consolas" w:hAnsi="Consolas"/>
-          <w:sz w:val="56"/>
-          <w:szCs w:val="56"/>
-        </w:rPr>
-        <w:t>-&gt;</w:t>
-      </w:r>
-      <w:r>
-        <w:rPr>
-          <w:rFonts w:ascii="Consolas" w:hAnsi="Consolas"/>
-          <w:sz w:val="36"/>
-          <w:szCs w:val="36"/>
-        </w:rPr>
-        <w:t>My application is simply used for predicting the price of a used car based on its mileage and manufacture year</w:t>
-      </w:r>
-    </w:p>
-    <w:p>
-      <w:pPr>
-        <w:rPr>
-          <w:rFonts w:ascii="Consolas" w:hAnsi="Consolas"/>
+          <w:rFonts w:asciiTheme="majorHAnsi" w:hAnsiTheme="majorHAnsi" w:cstheme="majorHAnsi"/>
+          <w:sz w:val="28"/>
+          <w:szCs w:val="28"/>
+        </w:rPr>
+      </w:pPr>
+      <w:r>
+        <w:rPr>
+          <w:rFonts w:asciiTheme="majorHAnsi" w:hAnsiTheme="majorHAnsi" w:cstheme="majorHAnsi"/>
           <w:sz w:val="48"/>
           <w:szCs w:val="48"/>
         </w:rPr>
-      </w:pPr>
-    </w:p>
-    <w:p>
-      <w:pPr>
-        <w:rPr>
-          <w:rFonts w:ascii="Consolas" w:hAnsi="Consolas"/>
+        <w:t>-&gt;</w:t>
+      </w:r>
+      <w:r>
+        <w:rPr>
+          <w:rFonts w:asciiTheme="majorHAnsi" w:hAnsiTheme="majorHAnsi" w:cstheme="majorHAnsi"/>
+          <w:sz w:val="28"/>
+          <w:szCs w:val="28"/>
+        </w:rPr>
+        <w:t>My application is simply used for predicting the price of a used car based on its mileage and manufacture year</w:t>
+      </w:r>
+    </w:p>
+    <w:p>
+      <w:pPr>
+        <w:rPr>
+          <w:rFonts w:asciiTheme="majorHAnsi" w:hAnsiTheme="majorHAnsi" w:cstheme="majorHAnsi"/>
+          <w:sz w:val="48"/>
+          <w:szCs w:val="48"/>
+        </w:rPr>
+      </w:pPr>
+    </w:p>
+    <w:p>
+      <w:pPr>
+        <w:rPr>
+          <w:rFonts w:asciiTheme="majorHAnsi" w:hAnsiTheme="majorHAnsi" w:cstheme="majorHAnsi"/>
           <w:sz w:val="32"/>
           <w:szCs w:val="32"/>
         </w:rPr>
       </w:pPr>
       <w:r>
         <w:rPr>
-          <w:rFonts w:ascii="Consolas" w:hAnsi="Consolas"/>
+          <w:rFonts w:asciiTheme="majorHAnsi" w:hAnsiTheme="majorHAnsi" w:cstheme="majorHAnsi"/>
           <w:sz w:val="32"/>
           <w:szCs w:val="32"/>
         </w:rPr>
-        <w:t xml:space="preserve">1.1 Steps of working </w:t>
+        <w:t xml:space="preserve">1.1 </w:t>
+      </w:r>
+      <w:r>
+        <w:rPr>
+          <w:rFonts w:asciiTheme="majorHAnsi" w:hAnsiTheme="majorHAnsi" w:cstheme="majorHAnsi"/>
+          <w:sz w:val="32"/>
+          <w:szCs w:val="32"/>
+        </w:rPr>
+        <w:t>Working steps</w:t>
       </w:r>
     </w:p>
     <w:p>
@@ -331,16 +510,16 @@
           <w:numId w:val="1"/>
         </w:numPr>
         <w:rPr>
-          <w:rFonts w:ascii="Consolas" w:hAnsi="Consolas"/>
-          <w:sz w:val="32"/>
-          <w:szCs w:val="32"/>
-        </w:rPr>
-      </w:pPr>
-      <w:r>
-        <w:rPr>
-          <w:rFonts w:ascii="Consolas" w:hAnsi="Consolas"/>
-          <w:sz w:val="32"/>
-          <w:szCs w:val="32"/>
+          <w:rFonts w:asciiTheme="majorHAnsi" w:hAnsiTheme="majorHAnsi" w:cstheme="majorHAnsi"/>
+          <w:sz w:val="28"/>
+          <w:szCs w:val="28"/>
+        </w:rPr>
+      </w:pPr>
+      <w:r>
+        <w:rPr>
+          <w:rFonts w:asciiTheme="majorHAnsi" w:hAnsiTheme="majorHAnsi" w:cstheme="majorHAnsi"/>
+          <w:sz w:val="28"/>
+          <w:szCs w:val="28"/>
         </w:rPr>
         <w:t>We ask the user to register a new account or to login into an existing one</w:t>
       </w:r>
@@ -350,9 +529,9 @@
         <w:pStyle w:val="ListParagraph"/>
         <w:ind w:left="1446"/>
         <w:rPr>
-          <w:rFonts w:ascii="Consolas" w:hAnsi="Consolas"/>
-          <w:sz w:val="32"/>
-          <w:szCs w:val="32"/>
+          <w:rFonts w:asciiTheme="majorHAnsi" w:hAnsiTheme="majorHAnsi" w:cstheme="majorHAnsi"/>
+          <w:sz w:val="28"/>
+          <w:szCs w:val="28"/>
         </w:rPr>
       </w:pPr>
     </w:p>
@@ -364,16 +543,16 @@
           <w:numId w:val="1"/>
         </w:numPr>
         <w:rPr>
-          <w:rFonts w:ascii="Consolas" w:hAnsi="Consolas"/>
-          <w:sz w:val="32"/>
-          <w:szCs w:val="32"/>
-        </w:rPr>
-      </w:pPr>
-      <w:r>
-        <w:rPr>
-          <w:rFonts w:ascii="Consolas" w:hAnsi="Consolas"/>
-          <w:sz w:val="32"/>
-          <w:szCs w:val="32"/>
+          <w:rFonts w:asciiTheme="majorHAnsi" w:hAnsiTheme="majorHAnsi" w:cstheme="majorHAnsi"/>
+          <w:sz w:val="28"/>
+          <w:szCs w:val="28"/>
+        </w:rPr>
+      </w:pPr>
+      <w:r>
+        <w:rPr>
+          <w:rFonts w:asciiTheme="majorHAnsi" w:hAnsiTheme="majorHAnsi" w:cstheme="majorHAnsi"/>
+          <w:sz w:val="28"/>
+          <w:szCs w:val="28"/>
         </w:rPr>
         <w:t>He navigates to the panel with the information input and give the model the parameters it needs (mileage, man-year)</w:t>
       </w:r>
@@ -383,9 +562,9 @@
         <w:pStyle w:val="ListParagraph"/>
         <w:ind w:left="1446"/>
         <w:rPr>
-          <w:rFonts w:ascii="Consolas" w:hAnsi="Consolas"/>
-          <w:sz w:val="32"/>
-          <w:szCs w:val="32"/>
+          <w:rFonts w:asciiTheme="majorHAnsi" w:hAnsiTheme="majorHAnsi" w:cstheme="majorHAnsi"/>
+          <w:sz w:val="28"/>
+          <w:szCs w:val="28"/>
         </w:rPr>
       </w:pPr>
     </w:p>
@@ -397,34 +576,103 @@
           <w:numId w:val="1"/>
         </w:numPr>
         <w:rPr>
-          <w:rFonts w:ascii="Consolas" w:hAnsi="Consolas"/>
+          <w:rFonts w:asciiTheme="majorHAnsi" w:hAnsiTheme="majorHAnsi" w:cstheme="majorHAnsi"/>
+          <w:sz w:val="28"/>
+          <w:szCs w:val="28"/>
+        </w:rPr>
+      </w:pPr>
+      <w:r>
+        <w:rPr>
+          <w:rFonts w:asciiTheme="majorHAnsi" w:hAnsiTheme="majorHAnsi" w:cstheme="majorHAnsi"/>
+          <w:sz w:val="28"/>
+          <w:szCs w:val="28"/>
+        </w:rPr>
+        <w:t>After the models receive the parameters, they are redirected to the database where they are saved and the model makes the prediction fully based on it’s training dataset and the result using Linear Regression</w:t>
+      </w:r>
+    </w:p>
+    <w:p>
+      <w:pPr>
+        <w:pStyle w:val="ListParagraph"/>
+        <w:rPr>
+          <w:rFonts w:asciiTheme="majorHAnsi" w:hAnsiTheme="majorHAnsi" w:cstheme="majorHAnsi"/>
+          <w:sz w:val="28"/>
+          <w:szCs w:val="28"/>
+        </w:rPr>
+      </w:pPr>
+    </w:p>
+    <w:p>
+      <w:pPr>
+        <w:rPr>
+          <w:rFonts w:asciiTheme="majorHAnsi" w:hAnsiTheme="majorHAnsi" w:cstheme="majorHAnsi"/>
+          <w:sz w:val="28"/>
+          <w:szCs w:val="28"/>
+        </w:rPr>
+      </w:pPr>
+    </w:p>
+    <w:p>
+      <w:pPr>
+        <w:rPr>
+          <w:rFonts w:asciiTheme="majorHAnsi" w:hAnsiTheme="majorHAnsi" w:cstheme="majorHAnsi"/>
           <w:sz w:val="32"/>
           <w:szCs w:val="32"/>
         </w:rPr>
       </w:pPr>
       <w:r>
         <w:rPr>
-          <w:rFonts w:ascii="Consolas" w:hAnsi="Consolas"/>
+          <w:rFonts w:asciiTheme="majorHAnsi" w:hAnsiTheme="majorHAnsi" w:cstheme="majorHAnsi"/>
           <w:sz w:val="32"/>
           <w:szCs w:val="32"/>
         </w:rPr>
-        <w:t>After the models receive the parameters, they are redirected to the database where they are saved and the model makes the prediction fully based on it’s training dataset and the result using Linear Regression</w:t>
-      </w:r>
-    </w:p>
-    <w:p>
-      <w:pPr>
-        <w:rPr>
-          <w:rFonts w:ascii="Consolas" w:hAnsi="Consolas"/>
+        <w:t>1.2 About the dataset the model</w:t>
+      </w:r>
+      <w:r>
+        <w:rPr>
+          <w:rFonts w:asciiTheme="majorHAnsi" w:hAnsiTheme="majorHAnsi" w:cstheme="majorHAnsi"/>
           <w:sz w:val="32"/>
           <w:szCs w:val="32"/>
         </w:rPr>
-      </w:pPr>
-      <w:r>
-        <w:rPr>
-          <w:rFonts w:ascii="Consolas" w:hAnsi="Consolas"/>
+        <w:t xml:space="preserve"> is</w:t>
+      </w:r>
+      <w:r>
+        <w:rPr>
+          <w:rFonts w:asciiTheme="majorHAnsi" w:hAnsiTheme="majorHAnsi" w:cstheme="majorHAnsi"/>
           <w:sz w:val="32"/>
           <w:szCs w:val="32"/>
         </w:rPr>
+        <w:t xml:space="preserve"> trained </w:t>
+      </w:r>
+      <w:r>
+        <w:rPr>
+          <w:rFonts w:asciiTheme="majorHAnsi" w:hAnsiTheme="majorHAnsi" w:cstheme="majorHAnsi"/>
+          <w:sz w:val="32"/>
+          <w:szCs w:val="32"/>
+        </w:rPr>
+        <w:t>by</w:t>
+      </w:r>
+    </w:p>
+    <w:p>
+      <w:pPr>
+        <w:ind w:left="720"/>
+        <w:rPr>
+          <w:rFonts w:asciiTheme="majorHAnsi" w:hAnsiTheme="majorHAnsi" w:cstheme="majorHAnsi"/>
+          <w:sz w:val="32"/>
+          <w:szCs w:val="32"/>
+        </w:rPr>
+      </w:pPr>
+      <w:r>
+        <w:rPr>
+          <w:rFonts w:asciiTheme="majorHAnsi" w:hAnsiTheme="majorHAnsi" w:cstheme="majorHAnsi"/>
+          <w:sz w:val="28"/>
+          <w:szCs w:val="28"/>
+        </w:rPr>
+        <w:t>The dataset was generated using AI techniques and includes a variety of synthetic data points, some of which contain intentional inaccuracies or false predictions to enhance model robustness. It is based on personal experience and logical assumptions regarding mileage values.</w:t>
+      </w:r>
+      <w:r>
+        <w:rPr>
+          <w:rFonts w:asciiTheme="majorHAnsi" w:hAnsiTheme="majorHAnsi" w:cstheme="majorHAnsi"/>
+          <w:sz w:val="32"/>
+          <w:szCs w:val="32"/>
+        </w:rPr>
         <w:br w:type="page"/>
       </w:r>
     </w:p>
@@ -433,7 +681,7 @@
         <w:pStyle w:val="ListParagraph"/>
         <w:ind w:left="1446"/>
         <w:rPr>
-          <w:rFonts w:ascii="Consolas" w:hAnsi="Consolas"/>
+          <w:rFonts w:asciiTheme="majorHAnsi" w:hAnsiTheme="majorHAnsi" w:cstheme="majorHAnsi"/>
           <w:b/>
           <w:bCs/>
           <w:sz w:val="56"/>
@@ -442,7 +690,7 @@
       </w:pPr>
       <w:r>
         <w:rPr>
-          <w:rFonts w:ascii="Consolas" w:hAnsi="Consolas"/>
+          <w:rFonts w:asciiTheme="majorHAnsi" w:hAnsiTheme="majorHAnsi" w:cstheme="majorHAnsi"/>
           <w:b/>
           <w:bCs/>
           <w:sz w:val="56"/>
@@ -457,7 +705,7 @@
         <w:pStyle w:val="ListParagraph"/>
         <w:ind w:left="1446"/>
         <w:rPr>
-          <w:rFonts w:ascii="Consolas" w:hAnsi="Consolas"/>
+          <w:rFonts w:asciiTheme="majorHAnsi" w:hAnsiTheme="majorHAnsi" w:cstheme="majorHAnsi"/>
           <w:b/>
           <w:bCs/>
           <w:sz w:val="40"/>
@@ -468,7 +716,208 @@
     <w:p>
       <w:pPr>
         <w:rPr>
-          <w:rFonts w:ascii="Consolas" w:hAnsi="Consolas"/>
+          <w:rFonts w:asciiTheme="majorHAnsi" w:hAnsiTheme="majorHAnsi" w:cstheme="majorHAnsi"/>
+          <w:sz w:val="36"/>
+          <w:szCs w:val="36"/>
+        </w:rPr>
+      </w:pPr>
+    </w:p>
+    <w:p>
+      <w:pPr>
+        <w:rPr>
+          <w:rFonts w:asciiTheme="majorHAnsi" w:hAnsiTheme="majorHAnsi" w:cstheme="majorHAnsi"/>
+          <w:sz w:val="36"/>
+          <w:szCs w:val="36"/>
+        </w:rPr>
+      </w:pPr>
+      <w:r>
+        <w:rPr>
+          <w:rFonts w:asciiTheme="majorHAnsi" w:hAnsiTheme="majorHAnsi" w:cstheme="majorHAnsi"/>
+          <w:b/>
+          <w:bCs/>
+          <w:sz w:val="36"/>
+          <w:szCs w:val="36"/>
+        </w:rPr>
+        <w:t>1</w:t>
+      </w:r>
+      <w:r>
+        <w:rPr>
+          <w:rFonts w:asciiTheme="majorHAnsi" w:hAnsiTheme="majorHAnsi" w:cstheme="majorHAnsi"/>
+          <w:b/>
+          <w:bCs/>
+          <w:sz w:val="36"/>
+          <w:szCs w:val="36"/>
+          <w:vertAlign w:val="superscript"/>
+        </w:rPr>
+        <w:t>st</w:t>
+      </w:r>
+      <w:r>
+        <w:rPr>
+          <w:rFonts w:asciiTheme="majorHAnsi" w:hAnsiTheme="majorHAnsi" w:cstheme="majorHAnsi"/>
+          <w:b/>
+          <w:bCs/>
+          <w:sz w:val="36"/>
+          <w:szCs w:val="36"/>
+        </w:rPr>
+        <w:t xml:space="preserve"> week</w:t>
+      </w:r>
+      <w:r>
+        <w:rPr>
+          <w:rFonts w:asciiTheme="majorHAnsi" w:hAnsiTheme="majorHAnsi" w:cstheme="majorHAnsi"/>
+          <w:sz w:val="36"/>
+          <w:szCs w:val="36"/>
+        </w:rPr>
+        <w:t xml:space="preserve"> -&gt; cover information and creation of the blueprints</w:t>
+      </w:r>
+    </w:p>
+    <w:p>
+      <w:pPr>
+        <w:rPr>
+          <w:rFonts w:asciiTheme="majorHAnsi" w:hAnsiTheme="majorHAnsi" w:cstheme="majorHAnsi"/>
+          <w:sz w:val="36"/>
+          <w:szCs w:val="36"/>
+        </w:rPr>
+      </w:pPr>
+      <w:r>
+        <w:rPr>
+          <w:rFonts w:asciiTheme="majorHAnsi" w:hAnsiTheme="majorHAnsi" w:cstheme="majorHAnsi"/>
+          <w:b/>
+          <w:bCs/>
+          <w:sz w:val="36"/>
+          <w:szCs w:val="36"/>
+        </w:rPr>
+        <w:t>2</w:t>
+      </w:r>
+      <w:r>
+        <w:rPr>
+          <w:rFonts w:asciiTheme="majorHAnsi" w:hAnsiTheme="majorHAnsi" w:cstheme="majorHAnsi"/>
+          <w:b/>
+          <w:bCs/>
+          <w:sz w:val="36"/>
+          <w:szCs w:val="36"/>
+          <w:vertAlign w:val="superscript"/>
+        </w:rPr>
+        <w:t xml:space="preserve">nd </w:t>
+      </w:r>
+      <w:r>
+        <w:rPr>
+          <w:rFonts w:asciiTheme="majorHAnsi" w:hAnsiTheme="majorHAnsi" w:cstheme="majorHAnsi"/>
+          <w:b/>
+          <w:bCs/>
+          <w:sz w:val="36"/>
+          <w:szCs w:val="36"/>
+        </w:rPr>
+        <w:t>week</w:t>
+      </w:r>
+      <w:r>
+        <w:rPr>
+          <w:rFonts w:asciiTheme="majorHAnsi" w:hAnsiTheme="majorHAnsi" w:cstheme="majorHAnsi"/>
+          <w:sz w:val="36"/>
+          <w:szCs w:val="36"/>
+        </w:rPr>
+        <w:t xml:space="preserve"> -&gt; main hard work on the auth routes and the register and login html’s</w:t>
+      </w:r>
+    </w:p>
+    <w:p>
+      <w:pPr>
+        <w:rPr>
+          <w:rFonts w:asciiTheme="majorHAnsi" w:hAnsiTheme="majorHAnsi" w:cstheme="majorHAnsi"/>
+          <w:sz w:val="36"/>
+          <w:szCs w:val="36"/>
+        </w:rPr>
+      </w:pPr>
+      <w:r>
+        <w:rPr>
+          <w:rFonts w:asciiTheme="majorHAnsi" w:hAnsiTheme="majorHAnsi" w:cstheme="majorHAnsi"/>
+          <w:b/>
+          <w:bCs/>
+          <w:sz w:val="36"/>
+          <w:szCs w:val="36"/>
+        </w:rPr>
+        <w:t>3</w:t>
+      </w:r>
+      <w:r>
+        <w:rPr>
+          <w:rFonts w:asciiTheme="majorHAnsi" w:hAnsiTheme="majorHAnsi" w:cstheme="majorHAnsi"/>
+          <w:b/>
+          <w:bCs/>
+          <w:sz w:val="36"/>
+          <w:szCs w:val="36"/>
+          <w:vertAlign w:val="superscript"/>
+        </w:rPr>
+        <w:t>rd</w:t>
+      </w:r>
+      <w:r>
+        <w:rPr>
+          <w:rFonts w:asciiTheme="majorHAnsi" w:hAnsiTheme="majorHAnsi" w:cstheme="majorHAnsi"/>
+          <w:b/>
+          <w:bCs/>
+          <w:sz w:val="36"/>
+          <w:szCs w:val="36"/>
+        </w:rPr>
+        <w:t xml:space="preserve"> week</w:t>
+      </w:r>
+      <w:r>
+        <w:rPr>
+          <w:rFonts w:asciiTheme="majorHAnsi" w:hAnsiTheme="majorHAnsi" w:cstheme="majorHAnsi"/>
+          <w:sz w:val="36"/>
+          <w:szCs w:val="36"/>
+        </w:rPr>
+        <w:t xml:space="preserve"> -&gt; finishing up the designs and making the main routes and html</w:t>
+      </w:r>
+    </w:p>
+    <w:p>
+      <w:pPr>
+        <w:rPr>
+          <w:rFonts w:asciiTheme="majorHAnsi" w:hAnsiTheme="majorHAnsi" w:cstheme="majorHAnsi"/>
+          <w:sz w:val="36"/>
+          <w:szCs w:val="36"/>
+        </w:rPr>
+      </w:pPr>
+      <w:r>
+        <w:rPr>
+          <w:rFonts w:asciiTheme="majorHAnsi" w:hAnsiTheme="majorHAnsi" w:cstheme="majorHAnsi"/>
+          <w:b/>
+          <w:bCs/>
+          <w:sz w:val="36"/>
+          <w:szCs w:val="36"/>
+        </w:rPr>
+        <w:t>4</w:t>
+      </w:r>
+      <w:r>
+        <w:rPr>
+          <w:rFonts w:asciiTheme="majorHAnsi" w:hAnsiTheme="majorHAnsi" w:cstheme="majorHAnsi"/>
+          <w:b/>
+          <w:bCs/>
+          <w:sz w:val="36"/>
+          <w:szCs w:val="36"/>
+          <w:vertAlign w:val="superscript"/>
+        </w:rPr>
+        <w:t>th</w:t>
+      </w:r>
+      <w:r>
+        <w:rPr>
+          <w:rFonts w:asciiTheme="majorHAnsi" w:hAnsiTheme="majorHAnsi" w:cstheme="majorHAnsi"/>
+          <w:b/>
+          <w:bCs/>
+          <w:sz w:val="36"/>
+          <w:szCs w:val="36"/>
+        </w:rPr>
+        <w:t xml:space="preserve"> week</w:t>
+      </w:r>
+      <w:r>
+        <w:rPr>
+          <w:rFonts w:asciiTheme="majorHAnsi" w:hAnsiTheme="majorHAnsi" w:cstheme="majorHAnsi"/>
+          <w:sz w:val="36"/>
+          <w:szCs w:val="36"/>
+        </w:rPr>
+        <w:t xml:space="preserve"> -&gt; hard work on the model using Ai and teaching the Linear Regression the dataset</w:t>
+      </w:r>
+    </w:p>
+    <w:p>
+      <w:pPr>
+        <w:rPr>
+          <w:rFonts w:asciiTheme="majorHAnsi" w:hAnsiTheme="majorHAnsi" w:cstheme="majorHAnsi"/>
           <w:b/>
           <w:bCs/>
           <w:sz w:val="40"/>
@@ -477,242 +926,542 @@
       </w:pPr>
       <w:r>
         <w:rPr>
-          <w:rFonts w:ascii="Consolas" w:hAnsi="Consolas"/>
+          <w:rFonts w:asciiTheme="majorHAnsi" w:hAnsiTheme="majorHAnsi" w:cstheme="majorHAnsi"/>
+          <w:b/>
+          <w:bCs/>
+          <w:sz w:val="36"/>
+          <w:szCs w:val="36"/>
+        </w:rPr>
+        <w:t>Final days</w:t>
+      </w:r>
+      <w:r>
+        <w:rPr>
+          <w:rFonts w:asciiTheme="majorHAnsi" w:hAnsiTheme="majorHAnsi" w:cstheme="majorHAnsi"/>
+          <w:sz w:val="36"/>
+          <w:szCs w:val="36"/>
+        </w:rPr>
+        <w:t xml:space="preserve"> -&gt; documentation creation and final touches</w:t>
+      </w:r>
+    </w:p>
+    <w:p>
+      <w:pPr>
+        <w:jc w:val="center"/>
+        <w:rPr>
+          <w:rFonts w:asciiTheme="majorHAnsi" w:hAnsiTheme="majorHAnsi" w:cstheme="majorHAnsi"/>
+          <w:b/>
+          <w:bCs/>
+          <w:sz w:val="56"/>
+          <w:szCs w:val="56"/>
+        </w:rPr>
+      </w:pPr>
+    </w:p>
+    <w:p>
+      <w:pPr>
+        <w:rPr>
+          <w:rFonts w:asciiTheme="majorHAnsi" w:hAnsiTheme="majorHAnsi" w:cstheme="majorHAnsi"/>
+          <w:b/>
+          <w:bCs/>
+          <w:sz w:val="56"/>
+          <w:szCs w:val="56"/>
+        </w:rPr>
+      </w:pPr>
+      <w:r>
+        <w:rPr>
+          <w:rFonts w:asciiTheme="majorHAnsi" w:hAnsiTheme="majorHAnsi" w:cstheme="majorHAnsi"/>
+          <w:b/>
+          <w:bCs/>
+          <w:sz w:val="56"/>
+          <w:szCs w:val="56"/>
+        </w:rPr>
+        <w:br w:type="page"/>
+      </w:r>
+    </w:p>
+    <w:p>
+      <w:pPr>
+        <w:rPr>
+          <w:rFonts w:asciiTheme="majorHAnsi" w:hAnsiTheme="majorHAnsi" w:cstheme="majorHAnsi"/>
+          <w:b/>
+          <w:bCs/>
+          <w:sz w:val="56"/>
+          <w:szCs w:val="56"/>
+        </w:rPr>
+      </w:pPr>
+    </w:p>
+    <w:p>
+      <w:pPr>
+        <w:rPr>
+          <w:rFonts w:asciiTheme="majorHAnsi" w:hAnsiTheme="majorHAnsi" w:cstheme="majorHAnsi"/>
+          <w:b/>
+          <w:bCs/>
+          <w:sz w:val="56"/>
+          <w:szCs w:val="56"/>
+        </w:rPr>
+      </w:pPr>
+      <w:r>
+        <w:rPr>
+          <w:rFonts w:asciiTheme="majorHAnsi" w:hAnsiTheme="majorHAnsi" w:cstheme="majorHAnsi"/>
+          <w:b/>
+          <w:bCs/>
+          <w:sz w:val="56"/>
+          <w:szCs w:val="56"/>
+        </w:rPr>
+        <w:t>3.Used Technologies</w:t>
+      </w:r>
+    </w:p>
+    <w:p>
+      <w:pPr>
+        <w:rPr>
+          <w:rFonts w:asciiTheme="majorHAnsi" w:hAnsiTheme="majorHAnsi" w:cstheme="majorHAnsi"/>
           <w:b/>
           <w:bCs/>
           <w:sz w:val="40"/>
           <w:szCs w:val="40"/>
         </w:rPr>
-        <w:t>1</w:t>
-      </w:r>
-      <w:r>
-        <w:rPr>
-          <w:rFonts w:ascii="Consolas" w:hAnsi="Consolas"/>
-          <w:b/>
-          <w:bCs/>
+      </w:pPr>
+    </w:p>
+    <w:p>
+      <w:pPr>
+        <w:rPr>
+          <w:rFonts w:asciiTheme="majorHAnsi" w:hAnsiTheme="majorHAnsi" w:cstheme="majorHAnsi"/>
           <w:sz w:val="40"/>
           <w:szCs w:val="40"/>
-          <w:vertAlign w:val="superscript"/>
-        </w:rPr>
-        <w:t>st</w:t>
-      </w:r>
-      <w:r>
-        <w:rPr>
-          <w:rFonts w:ascii="Consolas" w:hAnsi="Consolas"/>
-          <w:b/>
-          <w:bCs/>
+        </w:rPr>
+      </w:pPr>
+      <w:r>
+        <w:rPr>
+          <w:rFonts w:asciiTheme="majorHAnsi" w:hAnsiTheme="majorHAnsi" w:cstheme="majorHAnsi"/>
           <w:sz w:val="40"/>
           <w:szCs w:val="40"/>
         </w:rPr>
-        <w:t xml:space="preserve"> week -&gt; cover information and creation of the blueprints</w:t>
-      </w:r>
-    </w:p>
-    <w:p>
-      <w:pPr>
-        <w:rPr>
-          <w:rFonts w:ascii="Consolas" w:hAnsi="Consolas"/>
-          <w:b/>
-          <w:bCs/>
+        <w:t xml:space="preserve">1.Python </w:t>
+      </w:r>
+    </w:p>
+    <w:p>
+      <w:pPr>
+        <w:rPr>
+          <w:rFonts w:asciiTheme="majorHAnsi" w:hAnsiTheme="majorHAnsi" w:cstheme="majorHAnsi"/>
           <w:sz w:val="40"/>
           <w:szCs w:val="40"/>
         </w:rPr>
       </w:pPr>
       <w:r>
         <w:rPr>
-          <w:rFonts w:ascii="Consolas" w:hAnsi="Consolas"/>
-          <w:b/>
-          <w:bCs/>
+          <w:rFonts w:asciiTheme="majorHAnsi" w:hAnsiTheme="majorHAnsi" w:cstheme="majorHAnsi"/>
           <w:sz w:val="40"/>
           <w:szCs w:val="40"/>
         </w:rPr>
-        <w:t>2</w:t>
-      </w:r>
-      <w:r>
-        <w:rPr>
-          <w:rFonts w:ascii="Consolas" w:hAnsi="Consolas"/>
-          <w:b/>
-          <w:bCs/>
+        <w:t>2.</w:t>
+      </w:r>
+      <w:r>
+        <w:rPr>
+          <w:rFonts w:asciiTheme="majorHAnsi" w:hAnsiTheme="majorHAnsi" w:cstheme="majorHAnsi"/>
           <w:sz w:val="40"/>
           <w:szCs w:val="40"/>
-          <w:vertAlign w:val="superscript"/>
-        </w:rPr>
-        <w:t xml:space="preserve">nd </w:t>
-      </w:r>
-      <w:r>
-        <w:rPr>
-          <w:rFonts w:ascii="Consolas" w:hAnsi="Consolas"/>
-          <w:b/>
-          <w:bCs/>
+        </w:rPr>
+        <w:t>Flask (</w:t>
+      </w:r>
+      <w:r>
+        <w:rPr>
+          <w:rFonts w:asciiTheme="majorHAnsi" w:hAnsiTheme="majorHAnsi" w:cstheme="majorHAnsi"/>
           <w:sz w:val="40"/>
           <w:szCs w:val="40"/>
         </w:rPr>
-        <w:t>week -&gt; main hard work on the auth routes and the register and login html’s</w:t>
-      </w:r>
-    </w:p>
-    <w:p>
-      <w:pPr>
-        <w:rPr>
-          <w:rFonts w:ascii="Consolas" w:hAnsi="Consolas"/>
-          <w:b/>
-          <w:bCs/>
+        <w:t>login/blueprints/</w:t>
+      </w:r>
+      <w:r>
+        <w:rPr>
+          <w:rFonts w:asciiTheme="majorHAnsi" w:hAnsiTheme="majorHAnsi" w:cstheme="majorHAnsi"/>
           <w:sz w:val="40"/>
           <w:szCs w:val="40"/>
         </w:rPr>
-      </w:pPr>
-      <w:r>
-        <w:rPr>
-          <w:rFonts w:ascii="Consolas" w:hAnsi="Consolas"/>
-          <w:b/>
-          <w:bCs/>
+        <w:t>SQL alchemy</w:t>
+      </w:r>
+      <w:r>
+        <w:rPr>
+          <w:rFonts w:asciiTheme="majorHAnsi" w:hAnsiTheme="majorHAnsi" w:cstheme="majorHAnsi"/>
           <w:sz w:val="40"/>
           <w:szCs w:val="40"/>
         </w:rPr>
-        <w:t>3</w:t>
-      </w:r>
-      <w:r>
-        <w:rPr>
-          <w:rFonts w:ascii="Consolas" w:hAnsi="Consolas"/>
-          <w:b/>
-          <w:bCs/>
+        <w:t>/wtf/bootstrap)</w:t>
+      </w:r>
+    </w:p>
+    <w:p>
+      <w:pPr>
+        <w:rPr>
+          <w:rFonts w:asciiTheme="majorHAnsi" w:hAnsiTheme="majorHAnsi" w:cstheme="majorHAnsi"/>
           <w:sz w:val="40"/>
           <w:szCs w:val="40"/>
-          <w:vertAlign w:val="superscript"/>
-        </w:rPr>
-        <w:t>rd</w:t>
-      </w:r>
-      <w:r>
-        <w:rPr>
-          <w:rFonts w:ascii="Consolas" w:hAnsi="Consolas"/>
-          <w:b/>
-          <w:bCs/>
+        </w:rPr>
+      </w:pPr>
+      <w:r>
+        <w:rPr>
+          <w:rFonts w:asciiTheme="majorHAnsi" w:hAnsiTheme="majorHAnsi" w:cstheme="majorHAnsi"/>
+          <w:noProof/>
           <w:sz w:val="40"/>
           <w:szCs w:val="40"/>
         </w:rPr>
-        <w:t xml:space="preserve"> week -&gt; finishing up the designs and making the main routes and html</w:t>
-      </w:r>
-    </w:p>
-    <w:p>
-      <w:pPr>
-        <w:rPr>
-          <w:rFonts w:ascii="Consolas" w:hAnsi="Consolas"/>
-          <w:b/>
-          <w:bCs/>
+        <mc:AlternateContent>
+          <mc:Choice Requires="wps">
+            <w:drawing>
+              <wp:anchor distT="0" distB="0" distL="114300" distR="114300" simplePos="0" relativeHeight="251661312" behindDoc="0" locked="0" layoutInCell="1" allowOverlap="1" wp14:anchorId="17D303FF" wp14:editId="57280503">
+                <wp:simplePos x="0" y="0"/>
+                <wp:positionH relativeFrom="column">
+                  <wp:posOffset>2268416</wp:posOffset>
+                </wp:positionH>
+                <wp:positionV relativeFrom="paragraph">
+                  <wp:posOffset>153523</wp:posOffset>
+                </wp:positionV>
+                <wp:extent cx="1905000" cy="1500554"/>
+                <wp:effectExtent l="0" t="0" r="19050" b="23495"/>
+                <wp:wrapNone/>
+                <wp:docPr id="468633312" name="Rectangle: Rounded Corners 4"/>
+                <wp:cNvGraphicFramePr/>
+                <a:graphic xmlns:a="http://schemas.openxmlformats.org/drawingml/2006/main">
+                  <a:graphicData uri="http://schemas.microsoft.com/office/word/2010/wordprocessingShape">
+                    <wps:wsp>
+                      <wps:cNvSpPr/>
+                      <wps:spPr>
+                        <a:xfrm>
+                          <a:off x="0" y="0"/>
+                          <a:ext cx="1905000" cy="1500554"/>
+                        </a:xfrm>
+                        <a:prstGeom prst="roundRect">
+                          <a:avLst/>
+                        </a:prstGeom>
+                        <a:blipFill>
+                          <a:blip r:embed="rId9"/>
+                          <a:stretch>
+                            <a:fillRect/>
+                          </a:stretch>
+                        </a:blipFill>
+                      </wps:spPr>
+                      <wps:style>
+                        <a:lnRef idx="2">
+                          <a:schemeClr val="accent1">
+                            <a:shade val="15000"/>
+                          </a:schemeClr>
+                        </a:lnRef>
+                        <a:fillRef idx="1">
+                          <a:schemeClr val="accent1"/>
+                        </a:fillRef>
+                        <a:effectRef idx="0">
+                          <a:schemeClr val="accent1"/>
+                        </a:effectRef>
+                        <a:fontRef idx="minor">
+                          <a:schemeClr val="lt1"/>
+                        </a:fontRef>
+                      </wps:style>
+                      <wps:bodyPr rot="0" spcFirstLastPara="0" vertOverflow="overflow" horzOverflow="overflow" vert="horz" wrap="square" lIns="91440" tIns="45720" rIns="91440" bIns="45720" numCol="1" spcCol="0" rtlCol="0" fromWordArt="0" anchor="ctr" anchorCtr="0" forceAA="0" compatLnSpc="1">
+                        <a:prstTxWarp prst="textNoShape">
+                          <a:avLst/>
+                        </a:prstTxWarp>
+                        <a:noAutofit/>
+                      </wps:bodyPr>
+                    </wps:wsp>
+                  </a:graphicData>
+                </a:graphic>
+                <wp14:sizeRelH relativeFrom="margin">
+                  <wp14:pctWidth>0</wp14:pctWidth>
+                </wp14:sizeRelH>
+                <wp14:sizeRelV relativeFrom="margin">
+                  <wp14:pctHeight>0</wp14:pctHeight>
+                </wp14:sizeRelV>
+              </wp:anchor>
+            </w:drawing>
+          </mc:Choice>
+          <mc:Fallback>
+            <w:pict>
+              <v:roundrect w14:anchorId="0C42751C" id="Rectangle: Rounded Corners 4" o:spid="_x0000_s1026" style="position:absolute;margin-left:178.6pt;margin-top:12.1pt;width:150pt;height:118.15pt;z-index:251661312;visibility:visible;mso-wrap-style:square;mso-width-percent:0;mso-height-percent:0;mso-wrap-distance-left:9pt;mso-wrap-distance-top:0;mso-wrap-distance-right:9pt;mso-wrap-distance-bottom:0;mso-position-horizontal:absolute;mso-position-horizontal-relative:text;mso-position-vertical:absolute;mso-position-vertical-relative:text;mso-width-percent:0;mso-height-percent:0;mso-width-relative:margin;mso-height-relative:margin;v-text-anchor:middle" arcsize="10923f" o:gfxdata="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" strokecolor="#09101d [484]" strokeweight="1pt">
+                <v:fill r:id="rId10" o:title="" recolor="t" rotate="t" type="frame"/>
+                <v:stroke joinstyle="miter"/>
+              </v:roundrect>
+            </w:pict>
+          </mc:Fallback>
+        </mc:AlternateContent>
+      </w:r>
+      <w:r>
+        <w:rPr>
+          <w:rFonts w:asciiTheme="majorHAnsi" w:hAnsiTheme="majorHAnsi" w:cstheme="majorHAnsi"/>
           <w:sz w:val="40"/>
           <w:szCs w:val="40"/>
         </w:rPr>
-      </w:pPr>
-      <w:r>
-        <w:rPr>
-          <w:rFonts w:ascii="Consolas" w:hAnsi="Consolas"/>
-          <w:b/>
-          <w:bCs/>
+        <w:t>3.Word</w:t>
+      </w:r>
+    </w:p>
+    <w:p>
+      <w:pPr>
+        <w:rPr>
+          <w:rFonts w:asciiTheme="majorHAnsi" w:hAnsiTheme="majorHAnsi" w:cstheme="majorHAnsi"/>
           <w:sz w:val="40"/>
           <w:szCs w:val="40"/>
         </w:rPr>
-        <w:t>4</w:t>
-      </w:r>
-      <w:r>
-        <w:rPr>
-          <w:rFonts w:ascii="Consolas" w:hAnsi="Consolas"/>
-          <w:b/>
-          <w:bCs/>
+      </w:pPr>
+      <w:r>
+        <w:rPr>
+          <w:rFonts w:asciiTheme="majorHAnsi" w:hAnsiTheme="majorHAnsi" w:cstheme="majorHAnsi"/>
           <w:sz w:val="40"/>
           <w:szCs w:val="40"/>
-          <w:vertAlign w:val="superscript"/>
-        </w:rPr>
-        <w:t>th</w:t>
-      </w:r>
-      <w:r>
-        <w:rPr>
-          <w:rFonts w:ascii="Consolas" w:hAnsi="Consolas"/>
-          <w:b/>
-          <w:bCs/>
+        </w:rPr>
+        <w:t>4.Power Point</w:t>
+      </w:r>
+    </w:p>
+    <w:p>
+      <w:pPr>
+        <w:rPr>
+          <w:rFonts w:asciiTheme="majorHAnsi" w:hAnsiTheme="majorHAnsi" w:cstheme="majorHAnsi"/>
           <w:sz w:val="40"/>
           <w:szCs w:val="40"/>
         </w:rPr>
-        <w:t xml:space="preserve"> week -&gt; hard work on the model using Ai and teaching the Linear Regression the dataset</w:t>
-      </w:r>
-    </w:p>
-    <w:p>
-      <w:pPr>
-        <w:rPr>
-          <w:rFonts w:ascii="Consolas" w:hAnsi="Consolas"/>
-          <w:b/>
-          <w:bCs/>
+      </w:pPr>
+      <w:r>
+        <w:rPr>
+          <w:rFonts w:asciiTheme="majorHAnsi" w:hAnsiTheme="majorHAnsi" w:cstheme="majorHAnsi"/>
           <w:sz w:val="40"/>
           <w:szCs w:val="40"/>
         </w:rPr>
-      </w:pPr>
-      <w:r>
-        <w:rPr>
-          <w:rFonts w:ascii="Consolas" w:hAnsi="Consolas"/>
+        <w:t>5.Lucid chart</w:t>
+      </w:r>
+    </w:p>
+    <w:p>
+      <w:pPr>
+        <w:rPr>
+          <w:rFonts w:asciiTheme="majorHAnsi" w:hAnsiTheme="majorHAnsi" w:cstheme="majorHAnsi"/>
           <w:b/>
           <w:bCs/>
           <w:sz w:val="40"/>
           <w:szCs w:val="40"/>
         </w:rPr>
-        <w:t>Final days -&gt; documentation creation and final touches</w:t>
-      </w:r>
-    </w:p>
-    <w:p>
-      <w:pPr>
-        <w:jc w:val="center"/>
-        <w:rPr>
-          <w:rFonts w:ascii="Consolas" w:hAnsi="Consolas"/>
+      </w:pPr>
+    </w:p>
+    <w:p>
+      <w:pPr>
+        <w:rPr>
+          <w:rFonts w:asciiTheme="majorHAnsi" w:hAnsiTheme="majorHAnsi" w:cstheme="majorHAnsi"/>
           <w:b/>
           <w:bCs/>
           <w:sz w:val="56"/>
           <w:szCs w:val="56"/>
         </w:rPr>
       </w:pPr>
-    </w:p>
-    <w:p>
-      <w:pPr>
-        <w:rPr>
-          <w:rFonts w:ascii="Consolas" w:hAnsi="Consolas"/>
+      <w:r>
+        <w:rPr>
+          <w:rFonts w:asciiTheme="majorHAnsi" w:hAnsiTheme="majorHAnsi" w:cstheme="majorHAnsi"/>
+          <w:b/>
+          <w:bCs/>
+          <w:noProof/>
+          <w:sz w:val="40"/>
+          <w:szCs w:val="40"/>
+        </w:rPr>
+        <mc:AlternateContent>
+          <mc:Choice Requires="wps">
+            <w:drawing>
+              <wp:anchor distT="0" distB="0" distL="114300" distR="114300" simplePos="0" relativeHeight="251662336" behindDoc="0" locked="0" layoutInCell="1" allowOverlap="1" wp14:anchorId="7A3FF785" wp14:editId="757EC6B8">
+                <wp:simplePos x="0" y="0"/>
+                <wp:positionH relativeFrom="column">
+                  <wp:posOffset>2824724</wp:posOffset>
+                </wp:positionH>
+                <wp:positionV relativeFrom="paragraph">
+                  <wp:posOffset>256442</wp:posOffset>
+                </wp:positionV>
+                <wp:extent cx="1869831" cy="1758461"/>
+                <wp:effectExtent l="0" t="0" r="16510" b="13335"/>
+                <wp:wrapNone/>
+                <wp:docPr id="1697984602" name="Oval 5"/>
+                <wp:cNvGraphicFramePr/>
+                <a:graphic xmlns:a="http://schemas.openxmlformats.org/drawingml/2006/main">
+                  <a:graphicData uri="http://schemas.microsoft.com/office/word/2010/wordprocessingShape">
+                    <wps:wsp>
+                      <wps:cNvSpPr/>
+                      <wps:spPr>
+                        <a:xfrm>
+                          <a:off x="0" y="0"/>
+                          <a:ext cx="1869831" cy="1758461"/>
+                        </a:xfrm>
+                        <a:prstGeom prst="ellipse">
+                          <a:avLst/>
+                        </a:prstGeom>
+                        <a:blipFill>
+                          <a:blip r:embed="rId11"/>
+                          <a:stretch>
+                            <a:fillRect/>
+                          </a:stretch>
+                        </a:blipFill>
+                      </wps:spPr>
+                      <wps:style>
+                        <a:lnRef idx="2">
+                          <a:schemeClr val="accent1">
+                            <a:shade val="15000"/>
+                          </a:schemeClr>
+                        </a:lnRef>
+                        <a:fillRef idx="1">
+                          <a:schemeClr val="accent1"/>
+                        </a:fillRef>
+                        <a:effectRef idx="0">
+                          <a:schemeClr val="accent1"/>
+                        </a:effectRef>
+                        <a:fontRef idx="minor">
+                          <a:schemeClr val="lt1"/>
+                        </a:fontRef>
+                      </wps:style>
+                      <wps:bodyPr rot="0" spcFirstLastPara="0" vertOverflow="overflow" horzOverflow="overflow" vert="horz" wrap="square" lIns="91440" tIns="45720" rIns="91440" bIns="45720" numCol="1" spcCol="0" rtlCol="0" fromWordArt="0" anchor="ctr" anchorCtr="0" forceAA="0" compatLnSpc="1">
+                        <a:prstTxWarp prst="textNoShape">
+                          <a:avLst/>
+                        </a:prstTxWarp>
+                        <a:noAutofit/>
+                      </wps:bodyPr>
+                    </wps:wsp>
+                  </a:graphicData>
+                </a:graphic>
+              </wp:anchor>
+            </w:drawing>
+          </mc:Choice>
+          <mc:Fallback>
+            <w:pict>
+              <v:oval w14:anchorId="61D62C03" id="Oval 5" o:spid="_x0000_s1026" style="position:absolute;margin-left:222.4pt;margin-top:20.2pt;width:147.25pt;height:138.45pt;z-index:251662336;visibility:visible;mso-wrap-style:square;mso-wrap-distance-left:9pt;mso-wrap-distance-top:0;mso-wrap-distance-right:9pt;mso-wrap-distance-bottom:0;mso-position-horizontal:absolute;mso-position-horizontal-relative:text;mso-position-vertical:absolute;mso-position-vertical-relative:text;v-text-anchor:middle" o:gfxdata="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" strokecolor="#09101d [484]" strokeweight="1pt">
+                <v:fill r:id="rId12" o:title="" recolor="t" rotate="t" type="frame"/>
+                <v:stroke joinstyle="miter"/>
+              </v:oval>
+            </w:pict>
+          </mc:Fallback>
+        </mc:AlternateContent>
+      </w:r>
+      <w:r>
+        <w:rPr>
+          <w:rFonts w:asciiTheme="majorHAnsi" w:hAnsiTheme="majorHAnsi" w:cstheme="majorHAnsi"/>
+          <w:b/>
+          <w:bCs/>
+          <w:noProof/>
+          <w:sz w:val="40"/>
+          <w:szCs w:val="40"/>
+        </w:rPr>
+        <mc:AlternateContent>
+          <mc:Choice Requires="wps">
+            <w:drawing>
+              <wp:anchor distT="0" distB="0" distL="114300" distR="114300" simplePos="0" relativeHeight="251660288" behindDoc="0" locked="0" layoutInCell="1" allowOverlap="1" wp14:anchorId="08E52902" wp14:editId="2BCF14DB">
+                <wp:simplePos x="0" y="0"/>
+                <wp:positionH relativeFrom="column">
+                  <wp:posOffset>34437</wp:posOffset>
+                </wp:positionH>
+                <wp:positionV relativeFrom="paragraph">
+                  <wp:posOffset>372451</wp:posOffset>
+                </wp:positionV>
+                <wp:extent cx="2268416" cy="1535235"/>
+                <wp:effectExtent l="0" t="114300" r="0" b="103505"/>
+                <wp:wrapNone/>
+                <wp:docPr id="1909622896" name="Oval 3"/>
+                <wp:cNvGraphicFramePr/>
+                <a:graphic xmlns:a="http://schemas.openxmlformats.org/drawingml/2006/main">
+                  <a:graphicData uri="http://schemas.microsoft.com/office/word/2010/wordprocessingShape">
+                    <wps:wsp>
+                      <wps:cNvSpPr/>
+                      <wps:spPr>
+                        <a:xfrm rot="19984802">
+                          <a:off x="0" y="0"/>
+                          <a:ext cx="2268416" cy="1535235"/>
+                        </a:xfrm>
+                        <a:prstGeom prst="ellipse">
+                          <a:avLst/>
+                        </a:prstGeom>
+                        <a:blipFill>
+                          <a:blip r:embed="rId13"/>
+                          <a:stretch>
+                            <a:fillRect/>
+                          </a:stretch>
+                        </a:blipFill>
+                      </wps:spPr>
+                      <wps:style>
+                        <a:lnRef idx="2">
+                          <a:schemeClr val="accent1">
+                            <a:shade val="15000"/>
+                          </a:schemeClr>
+                        </a:lnRef>
+                        <a:fillRef idx="1">
+                          <a:schemeClr val="accent1"/>
+                        </a:fillRef>
+                        <a:effectRef idx="0">
+                          <a:schemeClr val="accent1"/>
+                        </a:effectRef>
+                        <a:fontRef idx="minor">
+                          <a:schemeClr val="lt1"/>
+                        </a:fontRef>
+                      </wps:style>
+                      <wps:bodyPr rot="0" spcFirstLastPara="0" vertOverflow="overflow" horzOverflow="overflow" vert="horz" wrap="square" lIns="91440" tIns="45720" rIns="91440" bIns="45720" numCol="1" spcCol="0" rtlCol="0" fromWordArt="0" anchor="ctr" anchorCtr="0" forceAA="0" compatLnSpc="1">
+                        <a:prstTxWarp prst="textNoShape">
+                          <a:avLst/>
+                        </a:prstTxWarp>
+                        <a:noAutofit/>
+                      </wps:bodyPr>
+                    </wps:wsp>
+                  </a:graphicData>
+                </a:graphic>
+                <wp14:sizeRelH relativeFrom="margin">
+                  <wp14:pctWidth>0</wp14:pctWidth>
+                </wp14:sizeRelH>
+                <wp14:sizeRelV relativeFrom="margin">
+                  <wp14:pctHeight>0</wp14:pctHeight>
+                </wp14:sizeRelV>
+              </wp:anchor>
+            </w:drawing>
+          </mc:Choice>
+          <mc:Fallback>
+            <w:pict>
+              <v:oval w14:anchorId="7308DC88" id="Oval 3" o:spid="_x0000_s1026" style="position:absolute;margin-left:2.7pt;margin-top:29.35pt;width:178.6pt;height:120.9pt;rotation:-1764227fd;z-index:251660288;visibility:visible;mso-wrap-style:square;mso-width-percent:0;mso-height-percent:0;mso-wrap-distance-left:9pt;mso-wrap-distance-top:0;mso-wrap-distance-right:9pt;mso-wrap-distance-bottom:0;mso-position-horizontal:absolute;mso-position-horizontal-relative:text;mso-position-vertical:absolute;mso-position-vertical-relative:text;mso-width-percent:0;mso-height-percent:0;mso-width-relative:margin;mso-height-relative:margin;v-text-anchor:middle" o:gfxdata="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" strokecolor="#09101d [484]" strokeweight="1pt">
+                <v:fill r:id="rId14" o:title="" recolor="t" rotate="t" type="frame"/>
+                <v:stroke joinstyle="miter"/>
+              </v:oval>
+            </w:pict>
+          </mc:Fallback>
+        </mc:AlternateContent>
+      </w:r>
+    </w:p>
+    <w:p>
+      <w:pPr>
+        <w:rPr>
+          <w:rFonts w:asciiTheme="majorHAnsi" w:hAnsiTheme="majorHAnsi" w:cstheme="majorHAnsi"/>
           <w:b/>
           <w:bCs/>
           <w:sz w:val="56"/>
           <w:szCs w:val="56"/>
         </w:rPr>
       </w:pPr>
-      <w:r>
-        <w:rPr>
-          <w:rFonts w:ascii="Consolas" w:hAnsi="Consolas"/>
+    </w:p>
+    <w:p>
+      <w:pPr>
+        <w:rPr>
+          <w:rFonts w:asciiTheme="majorHAnsi" w:hAnsiTheme="majorHAnsi" w:cstheme="majorHAnsi"/>
           <w:b/>
           <w:bCs/>
           <w:sz w:val="56"/>
           <w:szCs w:val="56"/>
         </w:rPr>
-        <w:br w:type="page"/>
-      </w:r>
-    </w:p>
-    <w:p>
-      <w:pPr>
-        <w:rPr>
-          <w:rFonts w:ascii="Consolas" w:hAnsi="Consolas"/>
+      </w:pPr>
+    </w:p>
+    <w:p>
+      <w:pPr>
+        <w:rPr>
+          <w:rFonts w:asciiTheme="majorHAnsi" w:hAnsiTheme="majorHAnsi" w:cstheme="majorHAnsi"/>
           <w:b/>
           <w:bCs/>
           <w:sz w:val="56"/>
           <w:szCs w:val="56"/>
         </w:rPr>
       </w:pPr>
-      <w:r>
-        <w:rPr>
-          <w:rFonts w:ascii="Consolas" w:hAnsi="Consolas"/>
+    </w:p>
+    <w:p>
+      <w:pPr>
+        <w:rPr>
+          <w:rFonts w:asciiTheme="majorHAnsi" w:hAnsiTheme="majorHAnsi" w:cstheme="majorHAnsi"/>
           <w:b/>
           <w:bCs/>
           <w:sz w:val="56"/>
           <w:szCs w:val="56"/>
         </w:rPr>
-        <w:lastRenderedPageBreak/>
-        <w:t>3.Used Technologies</w:t>
-      </w:r>
-    </w:p>
-    <w:p>
-      <w:pPr>
-        <w:rPr>
-          <w:rFonts w:ascii="Consolas" w:hAnsi="Consolas"/>
+      </w:pPr>
+    </w:p>
+    <w:p>
+      <w:pPr>
+        <w:rPr>
+          <w:rFonts w:asciiTheme="majorHAnsi" w:hAnsiTheme="majorHAnsi" w:cstheme="majorHAnsi"/>
           <w:b/>
           <w:bCs/>
           <w:sz w:val="56"/>
@@ -723,143 +1472,7 @@
     <w:p>
       <w:pPr>
         <w:rPr>
-          <w:rFonts w:ascii="Consolas" w:hAnsi="Consolas"/>
-          <w:b/>
-          <w:bCs/>
-          <w:sz w:val="40"/>
-          <w:szCs w:val="40"/>
-        </w:rPr>
-      </w:pPr>
-      <w:r>
-        <w:rPr>
-          <w:rFonts w:ascii="Consolas" w:hAnsi="Consolas"/>
-          <w:b/>
-          <w:bCs/>
-          <w:sz w:val="40"/>
-          <w:szCs w:val="40"/>
-        </w:rPr>
-        <w:t xml:space="preserve">1.Python </w:t>
-      </w:r>
-    </w:p>
-    <w:p>
-      <w:pPr>
-        <w:rPr>
-          <w:rFonts w:ascii="Consolas" w:hAnsi="Consolas"/>
-          <w:b/>
-          <w:bCs/>
-          <w:sz w:val="40"/>
-          <w:szCs w:val="40"/>
-        </w:rPr>
-      </w:pPr>
-      <w:r>
-        <w:rPr>
-          <w:rFonts w:ascii="Consolas" w:hAnsi="Consolas"/>
-          <w:b/>
-          <w:bCs/>
-          <w:sz w:val="40"/>
-          <w:szCs w:val="40"/>
-        </w:rPr>
-        <w:t>2.Flask(login/blueprints/</w:t>
-      </w:r>
-      <w:r>
-        <w:rPr>
-          <w:rFonts w:ascii="Consolas" w:hAnsi="Consolas"/>
-          <w:b/>
-          <w:bCs/>
-          <w:sz w:val="40"/>
-          <w:szCs w:val="40"/>
-        </w:rPr>
-        <w:t>SQL alchemy</w:t>
-      </w:r>
-      <w:r>
-        <w:rPr>
-          <w:rFonts w:ascii="Consolas" w:hAnsi="Consolas"/>
-          <w:b/>
-          <w:bCs/>
-          <w:sz w:val="40"/>
-          <w:szCs w:val="40"/>
-        </w:rPr>
-        <w:t>/wtf/bootstrap)</w:t>
-      </w:r>
-    </w:p>
-    <w:p>
-      <w:pPr>
-        <w:rPr>
-          <w:rFonts w:ascii="Consolas" w:hAnsi="Consolas"/>
-          <w:b/>
-          <w:bCs/>
-          <w:sz w:val="40"/>
-          <w:szCs w:val="40"/>
-        </w:rPr>
-      </w:pPr>
-      <w:r>
-        <w:rPr>
-          <w:rFonts w:ascii="Consolas" w:hAnsi="Consolas"/>
-          <w:b/>
-          <w:bCs/>
-          <w:sz w:val="40"/>
-          <w:szCs w:val="40"/>
-        </w:rPr>
-        <w:t>3.Word</w:t>
-      </w:r>
-    </w:p>
-    <w:p>
-      <w:pPr>
-        <w:rPr>
-          <w:rFonts w:ascii="Consolas" w:hAnsi="Consolas"/>
-          <w:b/>
-          <w:bCs/>
-          <w:sz w:val="40"/>
-          <w:szCs w:val="40"/>
-        </w:rPr>
-      </w:pPr>
-      <w:r>
-        <w:rPr>
-          <w:rFonts w:ascii="Consolas" w:hAnsi="Consolas"/>
-          <w:b/>
-          <w:bCs/>
-          <w:sz w:val="40"/>
-          <w:szCs w:val="40"/>
-        </w:rPr>
-        <w:t>4.Power Point</w:t>
-      </w:r>
-    </w:p>
-    <w:p>
-      <w:pPr>
-        <w:rPr>
-          <w:rFonts w:ascii="Consolas" w:hAnsi="Consolas"/>
-          <w:b/>
-          <w:bCs/>
-          <w:sz w:val="40"/>
-          <w:szCs w:val="40"/>
-        </w:rPr>
-      </w:pPr>
-      <w:r>
-        <w:rPr>
-          <w:rFonts w:ascii="Consolas" w:hAnsi="Consolas"/>
-          <w:b/>
-          <w:bCs/>
-          <w:sz w:val="40"/>
-          <w:szCs w:val="40"/>
-        </w:rPr>
-        <w:t>5.Lucid chart</w:t>
-      </w:r>
-    </w:p>
-    <w:p>
-      <w:pPr>
-        <w:rPr>
-          <w:rFonts w:ascii="Consolas" w:hAnsi="Consolas"/>
-          <w:b/>
-          <w:bCs/>
-          <w:sz w:val="40"/>
-          <w:szCs w:val="40"/>
-        </w:rPr>
-      </w:pPr>
-    </w:p>
-    <w:p>
-      <w:pPr>
-        <w:rPr>
-          <w:rFonts w:ascii="Consolas" w:hAnsi="Consolas"/>
+          <w:rFonts w:asciiTheme="majorHAnsi" w:hAnsiTheme="majorHAnsi" w:cstheme="majorHAnsi"/>
           <w:b/>
           <w:bCs/>
           <w:sz w:val="56"/>
@@ -870,82 +1483,16 @@
     <w:p>
       <w:pPr>
         <w:rPr>
-          <w:rFonts w:ascii="Consolas" w:hAnsi="Consolas"/>
+          <w:rFonts w:asciiTheme="majorHAnsi" w:hAnsiTheme="majorHAnsi" w:cstheme="majorHAnsi"/>
           <w:b/>
           <w:bCs/>
           <w:sz w:val="56"/>
           <w:szCs w:val="56"/>
         </w:rPr>
       </w:pPr>
-    </w:p>
-    <w:p>
-      <w:pPr>
-        <w:rPr>
-          <w:rFonts w:ascii="Consolas" w:hAnsi="Consolas"/>
-          <w:b/>
-          <w:bCs/>
-          <w:sz w:val="56"/>
-          <w:szCs w:val="56"/>
-        </w:rPr>
-      </w:pPr>
-    </w:p>
-    <w:p>
-      <w:pPr>
-        <w:rPr>
-          <w:rFonts w:ascii="Consolas" w:hAnsi="Consolas"/>
-          <w:b/>
-          <w:bCs/>
-          <w:sz w:val="56"/>
-          <w:szCs w:val="56"/>
-        </w:rPr>
-      </w:pPr>
-    </w:p>
-    <w:p>
-      <w:pPr>
-        <w:rPr>
-          <w:rFonts w:ascii="Consolas" w:hAnsi="Consolas"/>
-          <w:b/>
-          <w:bCs/>
-          <w:sz w:val="56"/>
-          <w:szCs w:val="56"/>
-        </w:rPr>
-      </w:pPr>
-    </w:p>
-    <w:p>
-      <w:pPr>
-        <w:rPr>
-          <w:rFonts w:ascii="Consolas" w:hAnsi="Consolas"/>
-          <w:b/>
-          <w:bCs/>
-          <w:sz w:val="56"/>
-          <w:szCs w:val="56"/>
-        </w:rPr>
-      </w:pPr>
-    </w:p>
-    <w:p>
-      <w:pPr>
-        <w:rPr>
-          <w:rFonts w:ascii="Consolas" w:hAnsi="Consolas"/>
-          <w:b/>
-          <w:bCs/>
-          <w:sz w:val="56"/>
-          <w:szCs w:val="56"/>
-        </w:rPr>
-      </w:pPr>
-    </w:p>
-    <w:p>
-      <w:pPr>
-        <w:rPr>
-          <w:rFonts w:ascii="Consolas" w:hAnsi="Consolas"/>
-          <w:b/>
-          <w:bCs/>
-          <w:sz w:val="56"/>
-          <w:szCs w:val="56"/>
-        </w:rPr>
-      </w:pPr>
-      <w:r>
-        <w:rPr>
-          <w:rFonts w:ascii="Consolas" w:hAnsi="Consolas"/>
+      <w:r>
+        <w:rPr>
+          <w:rFonts w:asciiTheme="majorHAnsi" w:hAnsiTheme="majorHAnsi" w:cstheme="majorHAnsi"/>
           <w:b/>
           <w:bCs/>
           <w:sz w:val="56"/>
@@ -989,7 +1536,7 @@
                     <pic:cNvPicPr/>
                   </pic:nvPicPr>
                   <pic:blipFill>
-                    <a:blip r:embed="rId9">
+                    <a:blip r:embed="rId15">
                       <a:extLst>
                         <a:ext uri="{28A0092B-C50C-407E-A947-70E740481C1C}">
                           <a14:useLocalDpi xmlns:a14="http://schemas.microsoft.com/office/drawing/2010/main" val="0"/>
@@ -1051,7 +1598,7 @@
                     <pic:cNvPicPr/>
                   </pic:nvPicPr>
                   <pic:blipFill>
-                    <a:blip r:embed="rId10" cstate="print">
+                    <a:blip r:embed="rId16" cstate="print">
                       <a:extLst>
                         <a:ext uri="{28A0092B-C50C-407E-A947-70E740481C1C}">
                           <a14:useLocalDpi xmlns:a14="http://schemas.microsoft.com/office/drawing/2010/main" val="0"/>
@@ -1079,10 +1626,10 @@
       </w:r>
     </w:p>
     <w:sectPr>
-      <w:headerReference w:type="even" r:id="rId11"/>
-      <w:headerReference w:type="default" r:id="rId12"/>
-      <w:footerReference w:type="default" r:id="rId13"/>
-      <w:headerReference w:type="first" r:id="rId14"/>
+      <w:headerReference w:type="even" r:id="rId17"/>
+      <w:headerReference w:type="default" r:id="rId18"/>
+      <w:footerReference w:type="default" r:id="rId19"/>
+      <w:headerReference w:type="first" r:id="rId20"/>
       <w:pgSz w:w="12240" w:h="15840"/>
       <w:pgMar w:top="1440" w:right="1440" w:bottom="1440" w:left="1440" w:header="720" w:footer="720" w:gutter="0"/>
       <w:cols w:space="720"/>
@@ -1447,8 +1994,8 @@
   <w:abstractNum w:abstractNumId="0" w15:restartNumberingAfterBreak="0">
     <w:nsid w:val="2E966392"/>
     <w:multiLevelType w:val="hybridMultilevel"/>
-    <w:tmpl w:val="172A2B90"/>
-    <w:lvl w:ilvl="0" w:tplc="BDA03F18">
+    <w:tmpl w:val="86CA68CA"/>
+    <w:lvl w:ilvl="0" w:tplc="A33CB538">
       <w:start w:val="1"/>
       <w:numFmt w:val="decimal"/>
       <w:lvlText w:val="%1."/>
@@ -1457,8 +2004,8 @@
         <w:ind w:left="1446" w:hanging="360"/>
       </w:pPr>
       <w:rPr>
-        <w:sz w:val="36"/>
-        <w:szCs w:val="36"/>
+        <w:sz w:val="32"/>
+        <w:szCs w:val="32"/>
       </w:rPr>
     </w:lvl>
     <w:lvl w:ilvl="1" w:tplc="04090019" w:tentative="1">
@@ -2144,7 +2691,6 @@
   <w:style w:type="character" w:default="1" w:styleId="DefaultParagraphFont">
     <w:name w:val="Default Paragraph Font"/>
     <w:uiPriority w:val="1"/>
-    <w:semiHidden/>
     <w:unhideWhenUsed/>
   </w:style>
   <w:style w:type="table" w:default="1" w:styleId="TableNormal">

</xml_diff>

<commit_message>
Main commit for word documentation
</commit_message>
<xml_diff>
--- a/Documents and diagrams/Car Price Estimator.docx
+++ b/Documents and diagrams/Car Price Estimator.docx
@@ -655,8 +655,8 @@
         <w:ind w:left="720"/>
         <w:rPr>
           <w:rFonts w:asciiTheme="majorHAnsi" w:hAnsiTheme="majorHAnsi" w:cstheme="majorHAnsi"/>
-          <w:sz w:val="32"/>
-          <w:szCs w:val="32"/>
+          <w:sz w:val="28"/>
+          <w:szCs w:val="28"/>
         </w:rPr>
       </w:pPr>
       <w:r>
@@ -667,6 +667,350 @@
         </w:rPr>
         <w:t>The dataset was generated using AI techniques and includes a variety of synthetic data points, some of which contain intentional inaccuracies or false predictions to enhance model robustness. It is based on personal experience and logical assumptions regarding mileage values.</w:t>
       </w:r>
+    </w:p>
+    <w:p>
+      <w:pPr>
+        <w:ind w:left="720"/>
+        <w:rPr>
+          <w:rFonts w:asciiTheme="majorHAnsi" w:hAnsiTheme="majorHAnsi" w:cstheme="majorHAnsi"/>
+          <w:sz w:val="28"/>
+          <w:szCs w:val="28"/>
+        </w:rPr>
+      </w:pPr>
+      <w:r>
+        <w:rPr>
+          <w:rFonts w:asciiTheme="majorHAnsi" w:hAnsiTheme="majorHAnsi" w:cstheme="majorHAnsi"/>
+          <w:sz w:val="28"/>
+          <w:szCs w:val="28"/>
+        </w:rPr>
+        <w:lastRenderedPageBreak/>
+        <w:t>1.3 User Stories</w:t>
+      </w:r>
+    </w:p>
+    <w:p>
+      <w:pPr>
+        <w:ind w:left="720"/>
+        <w:rPr>
+          <w:rFonts w:asciiTheme="majorHAnsi" w:hAnsiTheme="majorHAnsi" w:cstheme="majorHAnsi"/>
+          <w:sz w:val="28"/>
+          <w:szCs w:val="28"/>
+        </w:rPr>
+      </w:pPr>
+      <w:r>
+        <w:rPr>
+          <w:rFonts w:asciiTheme="majorHAnsi" w:hAnsiTheme="majorHAnsi" w:cstheme="majorHAnsi"/>
+          <w:sz w:val="28"/>
+          <w:szCs w:val="28"/>
+        </w:rPr>
+        <w:tab/>
+        <w:t xml:space="preserve">As a </w:t>
+      </w:r>
+      <w:r>
+        <w:rPr>
+          <w:rFonts w:asciiTheme="majorHAnsi" w:hAnsiTheme="majorHAnsi" w:cstheme="majorHAnsi"/>
+          <w:sz w:val="28"/>
+          <w:szCs w:val="28"/>
+        </w:rPr>
+        <w:t>user I would like to:</w:t>
+      </w:r>
+    </w:p>
+    <w:p>
+      <w:pPr>
+        <w:pStyle w:val="ListParagraph"/>
+        <w:numPr>
+          <w:ilvl w:val="0"/>
+          <w:numId w:val="7"/>
+        </w:numPr>
+        <w:rPr>
+          <w:rFonts w:asciiTheme="majorHAnsi" w:hAnsiTheme="majorHAnsi" w:cstheme="majorHAnsi"/>
+          <w:sz w:val="28"/>
+          <w:szCs w:val="28"/>
+        </w:rPr>
+      </w:pPr>
+      <w:r>
+        <w:rPr>
+          <w:rFonts w:asciiTheme="majorHAnsi" w:hAnsiTheme="majorHAnsi" w:cstheme="majorHAnsi"/>
+          <w:sz w:val="28"/>
+          <w:szCs w:val="28"/>
+        </w:rPr>
+        <w:t>Have access to the app</w:t>
+      </w:r>
+    </w:p>
+    <w:p>
+      <w:pPr>
+        <w:pStyle w:val="ListParagraph"/>
+        <w:numPr>
+          <w:ilvl w:val="0"/>
+          <w:numId w:val="7"/>
+        </w:numPr>
+        <w:rPr>
+          <w:rFonts w:asciiTheme="majorHAnsi" w:hAnsiTheme="majorHAnsi" w:cstheme="majorHAnsi"/>
+          <w:sz w:val="28"/>
+          <w:szCs w:val="28"/>
+        </w:rPr>
+      </w:pPr>
+      <w:r>
+        <w:rPr>
+          <w:rFonts w:asciiTheme="majorHAnsi" w:hAnsiTheme="majorHAnsi" w:cstheme="majorHAnsi"/>
+          <w:sz w:val="28"/>
+          <w:szCs w:val="28"/>
+        </w:rPr>
+        <w:t xml:space="preserve">To be able to create username and password only for me </w:t>
+      </w:r>
+    </w:p>
+    <w:p>
+      <w:pPr>
+        <w:pStyle w:val="ListParagraph"/>
+        <w:numPr>
+          <w:ilvl w:val="0"/>
+          <w:numId w:val="7"/>
+        </w:numPr>
+        <w:rPr>
+          <w:rFonts w:asciiTheme="majorHAnsi" w:hAnsiTheme="majorHAnsi" w:cstheme="majorHAnsi"/>
+          <w:sz w:val="28"/>
+          <w:szCs w:val="28"/>
+        </w:rPr>
+      </w:pPr>
+      <w:r>
+        <w:rPr>
+          <w:rFonts w:asciiTheme="majorHAnsi" w:hAnsiTheme="majorHAnsi" w:cstheme="majorHAnsi"/>
+          <w:sz w:val="28"/>
+          <w:szCs w:val="28"/>
+        </w:rPr>
+        <w:t>To have my data saved in a local database with multiple tables</w:t>
+      </w:r>
+    </w:p>
+    <w:p>
+      <w:pPr>
+        <w:pStyle w:val="ListParagraph"/>
+        <w:numPr>
+          <w:ilvl w:val="0"/>
+          <w:numId w:val="7"/>
+        </w:numPr>
+        <w:rPr>
+          <w:rFonts w:asciiTheme="majorHAnsi" w:hAnsiTheme="majorHAnsi" w:cstheme="majorHAnsi"/>
+          <w:sz w:val="28"/>
+          <w:szCs w:val="28"/>
+        </w:rPr>
+      </w:pPr>
+      <w:r>
+        <w:rPr>
+          <w:rFonts w:asciiTheme="majorHAnsi" w:hAnsiTheme="majorHAnsi" w:cstheme="majorHAnsi"/>
+          <w:sz w:val="28"/>
+          <w:szCs w:val="28"/>
+        </w:rPr>
+        <w:t xml:space="preserve">To see a main panel with navigation bar </w:t>
+      </w:r>
+    </w:p>
+    <w:p>
+      <w:pPr>
+        <w:pStyle w:val="ListParagraph"/>
+        <w:numPr>
+          <w:ilvl w:val="0"/>
+          <w:numId w:val="7"/>
+        </w:numPr>
+        <w:rPr>
+          <w:rFonts w:asciiTheme="majorHAnsi" w:hAnsiTheme="majorHAnsi" w:cstheme="majorHAnsi"/>
+          <w:sz w:val="28"/>
+          <w:szCs w:val="28"/>
+        </w:rPr>
+      </w:pPr>
+      <w:r>
+        <w:rPr>
+          <w:rFonts w:asciiTheme="majorHAnsi" w:hAnsiTheme="majorHAnsi" w:cstheme="majorHAnsi"/>
+          <w:sz w:val="28"/>
+          <w:szCs w:val="28"/>
+        </w:rPr>
+        <w:t>To be able to input the ca brand and other input characteristics manually without constraints</w:t>
+      </w:r>
+    </w:p>
+    <w:p>
+      <w:pPr>
+        <w:pStyle w:val="ListParagraph"/>
+        <w:numPr>
+          <w:ilvl w:val="0"/>
+          <w:numId w:val="7"/>
+        </w:numPr>
+        <w:rPr>
+          <w:rFonts w:asciiTheme="majorHAnsi" w:hAnsiTheme="majorHAnsi" w:cstheme="majorHAnsi"/>
+          <w:sz w:val="28"/>
+          <w:szCs w:val="28"/>
+        </w:rPr>
+      </w:pPr>
+      <w:r>
+        <w:rPr>
+          <w:rFonts w:asciiTheme="majorHAnsi" w:hAnsiTheme="majorHAnsi" w:cstheme="majorHAnsi"/>
+          <w:sz w:val="28"/>
+          <w:szCs w:val="28"/>
+        </w:rPr>
+        <w:t xml:space="preserve">To see a visualized example of the model </w:t>
+      </w:r>
+    </w:p>
+    <w:p>
+      <w:pPr>
+        <w:pStyle w:val="ListParagraph"/>
+        <w:numPr>
+          <w:ilvl w:val="0"/>
+          <w:numId w:val="7"/>
+        </w:numPr>
+        <w:rPr>
+          <w:rFonts w:asciiTheme="majorHAnsi" w:hAnsiTheme="majorHAnsi" w:cstheme="majorHAnsi"/>
+          <w:sz w:val="28"/>
+          <w:szCs w:val="28"/>
+        </w:rPr>
+      </w:pPr>
+      <w:r>
+        <w:rPr>
+          <w:rFonts w:asciiTheme="majorHAnsi" w:hAnsiTheme="majorHAnsi" w:cstheme="majorHAnsi"/>
+          <w:sz w:val="28"/>
+          <w:szCs w:val="28"/>
+        </w:rPr>
+        <w:t>To be able to send to my teacher and download the diagram</w:t>
+      </w:r>
+    </w:p>
+    <w:p>
+      <w:pPr>
+        <w:ind w:left="1440"/>
+        <w:rPr>
+          <w:rFonts w:asciiTheme="majorHAnsi" w:hAnsiTheme="majorHAnsi" w:cstheme="majorHAnsi"/>
+          <w:sz w:val="28"/>
+          <w:szCs w:val="28"/>
+        </w:rPr>
+      </w:pPr>
+      <w:r>
+        <w:rPr>
+          <w:rFonts w:asciiTheme="majorHAnsi" w:hAnsiTheme="majorHAnsi" w:cstheme="majorHAnsi"/>
+          <w:sz w:val="28"/>
+          <w:szCs w:val="28"/>
+        </w:rPr>
+        <w:t xml:space="preserve">As </w:t>
+      </w:r>
+      <w:r>
+        <w:rPr>
+          <w:rFonts w:asciiTheme="majorHAnsi" w:hAnsiTheme="majorHAnsi" w:cstheme="majorHAnsi"/>
+          <w:sz w:val="28"/>
+          <w:szCs w:val="28"/>
+        </w:rPr>
+        <w:t>an</w:t>
+      </w:r>
+      <w:r>
+        <w:rPr>
+          <w:rFonts w:asciiTheme="majorHAnsi" w:hAnsiTheme="majorHAnsi" w:cstheme="majorHAnsi"/>
+          <w:sz w:val="28"/>
+          <w:szCs w:val="28"/>
+        </w:rPr>
+        <w:t xml:space="preserve"> admin I would like to:</w:t>
+      </w:r>
+    </w:p>
+    <w:p>
+      <w:pPr>
+        <w:pStyle w:val="ListParagraph"/>
+        <w:numPr>
+          <w:ilvl w:val="0"/>
+          <w:numId w:val="8"/>
+        </w:numPr>
+        <w:rPr>
+          <w:rFonts w:asciiTheme="majorHAnsi" w:hAnsiTheme="majorHAnsi" w:cstheme="majorHAnsi"/>
+          <w:sz w:val="28"/>
+          <w:szCs w:val="28"/>
+        </w:rPr>
+      </w:pPr>
+      <w:r>
+        <w:rPr>
+          <w:rFonts w:asciiTheme="majorHAnsi" w:hAnsiTheme="majorHAnsi" w:cstheme="majorHAnsi"/>
+          <w:sz w:val="28"/>
+          <w:szCs w:val="28"/>
+        </w:rPr>
+        <w:t xml:space="preserve">Have access to user accounts paragraphs </w:t>
+      </w:r>
+    </w:p>
+    <w:p>
+      <w:pPr>
+        <w:pStyle w:val="ListParagraph"/>
+        <w:numPr>
+          <w:ilvl w:val="0"/>
+          <w:numId w:val="8"/>
+        </w:numPr>
+        <w:rPr>
+          <w:rFonts w:asciiTheme="majorHAnsi" w:hAnsiTheme="majorHAnsi" w:cstheme="majorHAnsi"/>
+          <w:sz w:val="28"/>
+          <w:szCs w:val="28"/>
+        </w:rPr>
+      </w:pPr>
+      <w:r>
+        <w:rPr>
+          <w:rFonts w:asciiTheme="majorHAnsi" w:hAnsiTheme="majorHAnsi" w:cstheme="majorHAnsi"/>
+          <w:sz w:val="28"/>
+          <w:szCs w:val="28"/>
+        </w:rPr>
+        <w:t xml:space="preserve">Be able to freely create administrator account </w:t>
+      </w:r>
+    </w:p>
+    <w:p>
+      <w:pPr>
+        <w:pStyle w:val="ListParagraph"/>
+        <w:numPr>
+          <w:ilvl w:val="0"/>
+          <w:numId w:val="8"/>
+        </w:numPr>
+        <w:rPr>
+          <w:rFonts w:asciiTheme="majorHAnsi" w:hAnsiTheme="majorHAnsi" w:cstheme="majorHAnsi"/>
+          <w:sz w:val="28"/>
+          <w:szCs w:val="28"/>
+        </w:rPr>
+      </w:pPr>
+      <w:r>
+        <w:rPr>
+          <w:rFonts w:asciiTheme="majorHAnsi" w:hAnsiTheme="majorHAnsi" w:cstheme="majorHAnsi"/>
+          <w:sz w:val="28"/>
+          <w:szCs w:val="28"/>
+        </w:rPr>
+        <w:t xml:space="preserve">To have my information saved </w:t>
+      </w:r>
+      <w:r>
+        <w:rPr>
+          <w:rFonts w:asciiTheme="majorHAnsi" w:hAnsiTheme="majorHAnsi" w:cstheme="majorHAnsi"/>
+          <w:sz w:val="28"/>
+          <w:szCs w:val="28"/>
+        </w:rPr>
+        <w:t xml:space="preserve">into a local database </w:t>
+      </w:r>
+    </w:p>
+    <w:p>
+      <w:pPr>
+        <w:pStyle w:val="ListParagraph"/>
+        <w:numPr>
+          <w:ilvl w:val="0"/>
+          <w:numId w:val="8"/>
+        </w:numPr>
+        <w:rPr>
+          <w:rFonts w:asciiTheme="majorHAnsi" w:hAnsiTheme="majorHAnsi" w:cstheme="majorHAnsi"/>
+          <w:sz w:val="28"/>
+          <w:szCs w:val="28"/>
+        </w:rPr>
+      </w:pPr>
+      <w:r>
+        <w:rPr>
+          <w:rFonts w:asciiTheme="majorHAnsi" w:hAnsiTheme="majorHAnsi" w:cstheme="majorHAnsi"/>
+          <w:sz w:val="28"/>
+          <w:szCs w:val="28"/>
+        </w:rPr>
+        <w:t>To be able to access the admin panel freely with my admin account</w:t>
+      </w:r>
+    </w:p>
+    <w:p>
+      <w:pPr>
+        <w:pStyle w:val="ListParagraph"/>
+        <w:numPr>
+          <w:ilvl w:val="0"/>
+          <w:numId w:val="5"/>
+        </w:numPr>
+        <w:rPr>
+          <w:rFonts w:asciiTheme="majorHAnsi" w:hAnsiTheme="majorHAnsi" w:cstheme="majorHAnsi"/>
+          <w:sz w:val="28"/>
+          <w:szCs w:val="28"/>
+        </w:rPr>
+      </w:pPr>
       <w:r>
         <w:rPr>
           <w:rFonts w:asciiTheme="majorHAnsi" w:hAnsiTheme="majorHAnsi" w:cstheme="majorHAnsi"/>
@@ -1992,6 +2336,431 @@
 <file path=word/numbering.xml><?xml version="1.0" encoding="utf-8"?>
 <w:numbering xmlns:wpc="http://schemas.microsoft.com/office/word/2010/wordprocessingCanvas" xmlns:cx="http://schemas.microsoft.com/office/drawing/2014/chartex" xmlns:cx1="http://schemas.microsoft.com/office/drawing/2015/9/8/chartex" xmlns:cx2="http://schemas.microsoft.com/office/drawing/2015/10/21/chartex" xmlns:cx3="http://schemas.microsoft.com/office/drawing/2016/5/9/chartex" xmlns:cx4="http://schemas.microsoft.com/office/drawing/2016/5/10/chartex" xmlns:cx5="http://schemas.microsoft.com/office/drawing/2016/5/11/chartex" xmlns:cx6="http://schemas.microsoft.com/office/drawing/2016/5/12/chartex" xmlns:cx7="http://schemas.microsoft.com/office/drawing/2016/5/13/chartex" xmlns:cx8="http://schemas.microsoft.com/office/drawing/2016/5/14/chartex" xmlns:mc="http://schemas.openxmlformats.org/markup-compatibility/2006" xmlns:aink="http://schemas.microsoft.com/office/drawing/2016/ink" xmlns:am3d="http://schemas.microsoft.com/office/drawing/2017/model3d" xmlns:o="urn:schemas-microsoft-com:office:office" xmlns:oel="http://schemas.microsoft.com/office/2019/extlst" xmlns:r="http://schemas.openxmlformats.org/officeDocument/2006/relationships" xmlns:m="http://schemas.openxmlformats.org/officeDocument/2006/math" xmlns:v="urn:schemas-microsoft-com:vml" xmlns:wp14="http://schemas.microsoft.com/office/word/2010/wordprocessingDrawing" xmlns:wp="http://schemas.openxmlformats.org/drawingml/2006/wordprocessingDrawing" xmlns:w10="urn:schemas-microsoft-com:office:word" xmlns:w="http://schemas.openxmlformats.org/wordprocessingml/2006/main" xmlns:w14="http://schemas.microsoft.com/office/word/2010/wordml" xmlns:w15="http://schemas.microsoft.com/office/word/2012/wordml" xmlns:w16cex="http://schemas.microsoft.com/office/word/2018/wordml/cex" xmlns:w16cid="http://schemas.microsoft.com/office/word/2016/wordml/cid" xmlns:w16="http://schemas.microsoft.com/office/word/2018/wordml" xmlns:w16du="http://schemas.microsoft.com/office/word/2023/wordml/word16du" xmlns:w16sdtdh="http://schemas.microsoft.com/office/word/2020/wordml/sdtdatahash" xmlns:w16sdtfl="http://schemas.microsoft.com/office/word/2024/wordml/sdtformatlock" xmlns:w16se="http://schemas.microsoft.com/office/word/2015/wordml/symex" xmlns:wpg="http://schemas.microsoft.com/office/word/2010/wordprocessingGroup" xmlns:wpi="http://schemas.microsoft.com/office/word/2010/wordprocessingInk" xmlns:wne="http://schemas.microsoft.com/office/word/2006/wordml" xmlns:wps="http://schemas.microsoft.com/office/word/2010/wordprocessingShape" mc:Ignorable="w14 w15 w16se w16cid w16 w16cex w16sdtdh w16sdtfl w16du wp14">
   <w:abstractNum w:abstractNumId="0" w15:restartNumberingAfterBreak="0">
+    <w:nsid w:val="22084926"/>
+    <w:multiLevelType w:val="hybridMultilevel"/>
+    <w:tmpl w:val="F05C8466"/>
+    <w:lvl w:ilvl="0" w:tplc="04090001">
+      <w:start w:val="1"/>
+      <w:numFmt w:val="bullet"/>
+      <w:lvlText w:val=""/>
+      <w:lvlJc w:val="left"/>
+      <w:pPr>
+        <w:ind w:left="14400" w:hanging="360"/>
+      </w:pPr>
+      <w:rPr>
+        <w:rFonts w:ascii="Symbol" w:hAnsi="Symbol" w:hint="default"/>
+      </w:rPr>
+    </w:lvl>
+    <w:lvl w:ilvl="1" w:tplc="04090003" w:tentative="1">
+      <w:start w:val="1"/>
+      <w:numFmt w:val="bullet"/>
+      <w:lvlText w:val="o"/>
+      <w:lvlJc w:val="left"/>
+      <w:pPr>
+        <w:ind w:left="15120" w:hanging="360"/>
+      </w:pPr>
+      <w:rPr>
+        <w:rFonts w:ascii="Courier New" w:hAnsi="Courier New" w:cs="Courier New" w:hint="default"/>
+      </w:rPr>
+    </w:lvl>
+    <w:lvl w:ilvl="2" w:tplc="04090005" w:tentative="1">
+      <w:start w:val="1"/>
+      <w:numFmt w:val="bullet"/>
+      <w:lvlText w:val=""/>
+      <w:lvlJc w:val="left"/>
+      <w:pPr>
+        <w:ind w:left="15840" w:hanging="360"/>
+      </w:pPr>
+      <w:rPr>
+        <w:rFonts w:ascii="Wingdings" w:hAnsi="Wingdings" w:hint="default"/>
+      </w:rPr>
+    </w:lvl>
+    <w:lvl w:ilvl="3" w:tplc="04090001" w:tentative="1">
+      <w:start w:val="1"/>
+      <w:numFmt w:val="bullet"/>
+      <w:lvlText w:val=""/>
+      <w:lvlJc w:val="left"/>
+      <w:pPr>
+        <w:ind w:left="16560" w:hanging="360"/>
+      </w:pPr>
+      <w:rPr>
+        <w:rFonts w:ascii="Symbol" w:hAnsi="Symbol" w:hint="default"/>
+      </w:rPr>
+    </w:lvl>
+    <w:lvl w:ilvl="4" w:tplc="04090003" w:tentative="1">
+      <w:start w:val="1"/>
+      <w:numFmt w:val="bullet"/>
+      <w:lvlText w:val="o"/>
+      <w:lvlJc w:val="left"/>
+      <w:pPr>
+        <w:ind w:left="17280" w:hanging="360"/>
+      </w:pPr>
+      <w:rPr>
+        <w:rFonts w:ascii="Courier New" w:hAnsi="Courier New" w:cs="Courier New" w:hint="default"/>
+      </w:rPr>
+    </w:lvl>
+    <w:lvl w:ilvl="5" w:tplc="04090005" w:tentative="1">
+      <w:start w:val="1"/>
+      <w:numFmt w:val="bullet"/>
+      <w:lvlText w:val=""/>
+      <w:lvlJc w:val="left"/>
+      <w:pPr>
+        <w:ind w:left="18000" w:hanging="360"/>
+      </w:pPr>
+      <w:rPr>
+        <w:rFonts w:ascii="Wingdings" w:hAnsi="Wingdings" w:hint="default"/>
+      </w:rPr>
+    </w:lvl>
+    <w:lvl w:ilvl="6" w:tplc="04090001" w:tentative="1">
+      <w:start w:val="1"/>
+      <w:numFmt w:val="bullet"/>
+      <w:lvlText w:val=""/>
+      <w:lvlJc w:val="left"/>
+      <w:pPr>
+        <w:ind w:left="18720" w:hanging="360"/>
+      </w:pPr>
+      <w:rPr>
+        <w:rFonts w:ascii="Symbol" w:hAnsi="Symbol" w:hint="default"/>
+      </w:rPr>
+    </w:lvl>
+    <w:lvl w:ilvl="7" w:tplc="04090003" w:tentative="1">
+      <w:start w:val="1"/>
+      <w:numFmt w:val="bullet"/>
+      <w:lvlText w:val="o"/>
+      <w:lvlJc w:val="left"/>
+      <w:pPr>
+        <w:ind w:left="19440" w:hanging="360"/>
+      </w:pPr>
+      <w:rPr>
+        <w:rFonts w:ascii="Courier New" w:hAnsi="Courier New" w:cs="Courier New" w:hint="default"/>
+      </w:rPr>
+    </w:lvl>
+    <w:lvl w:ilvl="8" w:tplc="04090005" w:tentative="1">
+      <w:start w:val="1"/>
+      <w:numFmt w:val="bullet"/>
+      <w:lvlText w:val=""/>
+      <w:lvlJc w:val="left"/>
+      <w:pPr>
+        <w:ind w:left="20160" w:hanging="360"/>
+      </w:pPr>
+      <w:rPr>
+        <w:rFonts w:ascii="Wingdings" w:hAnsi="Wingdings" w:hint="default"/>
+      </w:rPr>
+    </w:lvl>
+  </w:abstractNum>
+  <w:abstractNum w:abstractNumId="1" w15:restartNumberingAfterBreak="0">
+    <w:nsid w:val="25044FCF"/>
+    <w:multiLevelType w:val="hybridMultilevel"/>
+    <w:tmpl w:val="10000CA6"/>
+    <w:lvl w:ilvl="0" w:tplc="04090001">
+      <w:start w:val="1"/>
+      <w:numFmt w:val="bullet"/>
+      <w:lvlText w:val=""/>
+      <w:lvlJc w:val="left"/>
+      <w:pPr>
+        <w:ind w:left="5760" w:hanging="360"/>
+      </w:pPr>
+      <w:rPr>
+        <w:rFonts w:ascii="Symbol" w:hAnsi="Symbol" w:hint="default"/>
+      </w:rPr>
+    </w:lvl>
+    <w:lvl w:ilvl="1" w:tplc="04090003" w:tentative="1">
+      <w:start w:val="1"/>
+      <w:numFmt w:val="bullet"/>
+      <w:lvlText w:val="o"/>
+      <w:lvlJc w:val="left"/>
+      <w:pPr>
+        <w:ind w:left="6480" w:hanging="360"/>
+      </w:pPr>
+      <w:rPr>
+        <w:rFonts w:ascii="Courier New" w:hAnsi="Courier New" w:cs="Courier New" w:hint="default"/>
+      </w:rPr>
+    </w:lvl>
+    <w:lvl w:ilvl="2" w:tplc="04090005" w:tentative="1">
+      <w:start w:val="1"/>
+      <w:numFmt w:val="bullet"/>
+      <w:lvlText w:val=""/>
+      <w:lvlJc w:val="left"/>
+      <w:pPr>
+        <w:ind w:left="7200" w:hanging="360"/>
+      </w:pPr>
+      <w:rPr>
+        <w:rFonts w:ascii="Wingdings" w:hAnsi="Wingdings" w:hint="default"/>
+      </w:rPr>
+    </w:lvl>
+    <w:lvl w:ilvl="3" w:tplc="04090001" w:tentative="1">
+      <w:start w:val="1"/>
+      <w:numFmt w:val="bullet"/>
+      <w:lvlText w:val=""/>
+      <w:lvlJc w:val="left"/>
+      <w:pPr>
+        <w:ind w:left="7920" w:hanging="360"/>
+      </w:pPr>
+      <w:rPr>
+        <w:rFonts w:ascii="Symbol" w:hAnsi="Symbol" w:hint="default"/>
+      </w:rPr>
+    </w:lvl>
+    <w:lvl w:ilvl="4" w:tplc="04090003" w:tentative="1">
+      <w:start w:val="1"/>
+      <w:numFmt w:val="bullet"/>
+      <w:lvlText w:val="o"/>
+      <w:lvlJc w:val="left"/>
+      <w:pPr>
+        <w:ind w:left="8640" w:hanging="360"/>
+      </w:pPr>
+      <w:rPr>
+        <w:rFonts w:ascii="Courier New" w:hAnsi="Courier New" w:cs="Courier New" w:hint="default"/>
+      </w:rPr>
+    </w:lvl>
+    <w:lvl w:ilvl="5" w:tplc="04090005" w:tentative="1">
+      <w:start w:val="1"/>
+      <w:numFmt w:val="bullet"/>
+      <w:lvlText w:val=""/>
+      <w:lvlJc w:val="left"/>
+      <w:pPr>
+        <w:ind w:left="9360" w:hanging="360"/>
+      </w:pPr>
+      <w:rPr>
+        <w:rFonts w:ascii="Wingdings" w:hAnsi="Wingdings" w:hint="default"/>
+      </w:rPr>
+    </w:lvl>
+    <w:lvl w:ilvl="6" w:tplc="04090001" w:tentative="1">
+      <w:start w:val="1"/>
+      <w:numFmt w:val="bullet"/>
+      <w:lvlText w:val=""/>
+      <w:lvlJc w:val="left"/>
+      <w:pPr>
+        <w:ind w:left="10080" w:hanging="360"/>
+      </w:pPr>
+      <w:rPr>
+        <w:rFonts w:ascii="Symbol" w:hAnsi="Symbol" w:hint="default"/>
+      </w:rPr>
+    </w:lvl>
+    <w:lvl w:ilvl="7" w:tplc="04090003" w:tentative="1">
+      <w:start w:val="1"/>
+      <w:numFmt w:val="bullet"/>
+      <w:lvlText w:val="o"/>
+      <w:lvlJc w:val="left"/>
+      <w:pPr>
+        <w:ind w:left="10800" w:hanging="360"/>
+      </w:pPr>
+      <w:rPr>
+        <w:rFonts w:ascii="Courier New" w:hAnsi="Courier New" w:cs="Courier New" w:hint="default"/>
+      </w:rPr>
+    </w:lvl>
+    <w:lvl w:ilvl="8" w:tplc="04090005" w:tentative="1">
+      <w:start w:val="1"/>
+      <w:numFmt w:val="bullet"/>
+      <w:lvlText w:val=""/>
+      <w:lvlJc w:val="left"/>
+      <w:pPr>
+        <w:ind w:left="11520" w:hanging="360"/>
+      </w:pPr>
+      <w:rPr>
+        <w:rFonts w:ascii="Wingdings" w:hAnsi="Wingdings" w:hint="default"/>
+      </w:rPr>
+    </w:lvl>
+  </w:abstractNum>
+  <w:abstractNum w:abstractNumId="2" w15:restartNumberingAfterBreak="0">
+    <w:nsid w:val="292956A9"/>
+    <w:multiLevelType w:val="hybridMultilevel"/>
+    <w:tmpl w:val="8E1078D2"/>
+    <w:lvl w:ilvl="0" w:tplc="04090001">
+      <w:start w:val="1"/>
+      <w:numFmt w:val="bullet"/>
+      <w:lvlText w:val=""/>
+      <w:lvlJc w:val="left"/>
+      <w:pPr>
+        <w:ind w:left="2880" w:hanging="360"/>
+      </w:pPr>
+      <w:rPr>
+        <w:rFonts w:ascii="Symbol" w:hAnsi="Symbol" w:hint="default"/>
+      </w:rPr>
+    </w:lvl>
+    <w:lvl w:ilvl="1" w:tplc="04090003" w:tentative="1">
+      <w:start w:val="1"/>
+      <w:numFmt w:val="bullet"/>
+      <w:lvlText w:val="o"/>
+      <w:lvlJc w:val="left"/>
+      <w:pPr>
+        <w:ind w:left="3600" w:hanging="360"/>
+      </w:pPr>
+      <w:rPr>
+        <w:rFonts w:ascii="Courier New" w:hAnsi="Courier New" w:cs="Courier New" w:hint="default"/>
+      </w:rPr>
+    </w:lvl>
+    <w:lvl w:ilvl="2" w:tplc="04090005" w:tentative="1">
+      <w:start w:val="1"/>
+      <w:numFmt w:val="bullet"/>
+      <w:lvlText w:val=""/>
+      <w:lvlJc w:val="left"/>
+      <w:pPr>
+        <w:ind w:left="4320" w:hanging="360"/>
+      </w:pPr>
+      <w:rPr>
+        <w:rFonts w:ascii="Wingdings" w:hAnsi="Wingdings" w:hint="default"/>
+      </w:rPr>
+    </w:lvl>
+    <w:lvl w:ilvl="3" w:tplc="04090001" w:tentative="1">
+      <w:start w:val="1"/>
+      <w:numFmt w:val="bullet"/>
+      <w:lvlText w:val=""/>
+      <w:lvlJc w:val="left"/>
+      <w:pPr>
+        <w:ind w:left="5040" w:hanging="360"/>
+      </w:pPr>
+      <w:rPr>
+        <w:rFonts w:ascii="Symbol" w:hAnsi="Symbol" w:hint="default"/>
+      </w:rPr>
+    </w:lvl>
+    <w:lvl w:ilvl="4" w:tplc="04090003" w:tentative="1">
+      <w:start w:val="1"/>
+      <w:numFmt w:val="bullet"/>
+      <w:lvlText w:val="o"/>
+      <w:lvlJc w:val="left"/>
+      <w:pPr>
+        <w:ind w:left="5760" w:hanging="360"/>
+      </w:pPr>
+      <w:rPr>
+        <w:rFonts w:ascii="Courier New" w:hAnsi="Courier New" w:cs="Courier New" w:hint="default"/>
+      </w:rPr>
+    </w:lvl>
+    <w:lvl w:ilvl="5" w:tplc="04090005" w:tentative="1">
+      <w:start w:val="1"/>
+      <w:numFmt w:val="bullet"/>
+      <w:lvlText w:val=""/>
+      <w:lvlJc w:val="left"/>
+      <w:pPr>
+        <w:ind w:left="6480" w:hanging="360"/>
+      </w:pPr>
+      <w:rPr>
+        <w:rFonts w:ascii="Wingdings" w:hAnsi="Wingdings" w:hint="default"/>
+      </w:rPr>
+    </w:lvl>
+    <w:lvl w:ilvl="6" w:tplc="04090001" w:tentative="1">
+      <w:start w:val="1"/>
+      <w:numFmt w:val="bullet"/>
+      <w:lvlText w:val=""/>
+      <w:lvlJc w:val="left"/>
+      <w:pPr>
+        <w:ind w:left="7200" w:hanging="360"/>
+      </w:pPr>
+      <w:rPr>
+        <w:rFonts w:ascii="Symbol" w:hAnsi="Symbol" w:hint="default"/>
+      </w:rPr>
+    </w:lvl>
+    <w:lvl w:ilvl="7" w:tplc="04090003" w:tentative="1">
+      <w:start w:val="1"/>
+      <w:numFmt w:val="bullet"/>
+      <w:lvlText w:val="o"/>
+      <w:lvlJc w:val="left"/>
+      <w:pPr>
+        <w:ind w:left="7920" w:hanging="360"/>
+      </w:pPr>
+      <w:rPr>
+        <w:rFonts w:ascii="Courier New" w:hAnsi="Courier New" w:cs="Courier New" w:hint="default"/>
+      </w:rPr>
+    </w:lvl>
+    <w:lvl w:ilvl="8" w:tplc="04090005" w:tentative="1">
+      <w:start w:val="1"/>
+      <w:numFmt w:val="bullet"/>
+      <w:lvlText w:val=""/>
+      <w:lvlJc w:val="left"/>
+      <w:pPr>
+        <w:ind w:left="8640" w:hanging="360"/>
+      </w:pPr>
+      <w:rPr>
+        <w:rFonts w:ascii="Wingdings" w:hAnsi="Wingdings" w:hint="default"/>
+      </w:rPr>
+    </w:lvl>
+  </w:abstractNum>
+  <w:abstractNum w:abstractNumId="3" w15:restartNumberingAfterBreak="0">
+    <w:nsid w:val="2B2730AE"/>
+    <w:multiLevelType w:val="hybridMultilevel"/>
+    <w:tmpl w:val="8564DC94"/>
+    <w:lvl w:ilvl="0" w:tplc="0409000F">
+      <w:start w:val="1"/>
+      <w:numFmt w:val="decimal"/>
+      <w:lvlText w:val="%1."/>
+      <w:lvlJc w:val="left"/>
+      <w:pPr>
+        <w:ind w:left="2880" w:hanging="360"/>
+      </w:pPr>
+    </w:lvl>
+    <w:lvl w:ilvl="1" w:tplc="04090019" w:tentative="1">
+      <w:start w:val="1"/>
+      <w:numFmt w:val="lowerLetter"/>
+      <w:lvlText w:val="%2."/>
+      <w:lvlJc w:val="left"/>
+      <w:pPr>
+        <w:ind w:left="3600" w:hanging="360"/>
+      </w:pPr>
+    </w:lvl>
+    <w:lvl w:ilvl="2" w:tplc="0409001B" w:tentative="1">
+      <w:start w:val="1"/>
+      <w:numFmt w:val="lowerRoman"/>
+      <w:lvlText w:val="%3."/>
+      <w:lvlJc w:val="right"/>
+      <w:pPr>
+        <w:ind w:left="4320" w:hanging="180"/>
+      </w:pPr>
+    </w:lvl>
+    <w:lvl w:ilvl="3" w:tplc="0409000F" w:tentative="1">
+      <w:start w:val="1"/>
+      <w:numFmt w:val="decimal"/>
+      <w:lvlText w:val="%4."/>
+      <w:lvlJc w:val="left"/>
+      <w:pPr>
+        <w:ind w:left="5040" w:hanging="360"/>
+      </w:pPr>
+    </w:lvl>
+    <w:lvl w:ilvl="4" w:tplc="04090019" w:tentative="1">
+      <w:start w:val="1"/>
+      <w:numFmt w:val="lowerLetter"/>
+      <w:lvlText w:val="%5."/>
+      <w:lvlJc w:val="left"/>
+      <w:pPr>
+        <w:ind w:left="5760" w:hanging="360"/>
+      </w:pPr>
+    </w:lvl>
+    <w:lvl w:ilvl="5" w:tplc="0409001B" w:tentative="1">
+      <w:start w:val="1"/>
+      <w:numFmt w:val="lowerRoman"/>
+      <w:lvlText w:val="%6."/>
+      <w:lvlJc w:val="right"/>
+      <w:pPr>
+        <w:ind w:left="6480" w:hanging="180"/>
+      </w:pPr>
+    </w:lvl>
+    <w:lvl w:ilvl="6" w:tplc="0409000F" w:tentative="1">
+      <w:start w:val="1"/>
+      <w:numFmt w:val="decimal"/>
+      <w:lvlText w:val="%7."/>
+      <w:lvlJc w:val="left"/>
+      <w:pPr>
+        <w:ind w:left="7200" w:hanging="360"/>
+      </w:pPr>
+    </w:lvl>
+    <w:lvl w:ilvl="7" w:tplc="04090019" w:tentative="1">
+      <w:start w:val="1"/>
+      <w:numFmt w:val="lowerLetter"/>
+      <w:lvlText w:val="%8."/>
+      <w:lvlJc w:val="left"/>
+      <w:pPr>
+        <w:ind w:left="7920" w:hanging="360"/>
+      </w:pPr>
+    </w:lvl>
+    <w:lvl w:ilvl="8" w:tplc="0409001B" w:tentative="1">
+      <w:start w:val="1"/>
+      <w:numFmt w:val="lowerRoman"/>
+      <w:lvlText w:val="%9."/>
+      <w:lvlJc w:val="right"/>
+      <w:pPr>
+        <w:ind w:left="8640" w:hanging="180"/>
+      </w:pPr>
+    </w:lvl>
+  </w:abstractNum>
+  <w:abstractNum w:abstractNumId="4" w15:restartNumberingAfterBreak="0">
     <w:nsid w:val="2E966392"/>
     <w:multiLevelType w:val="hybridMultilevel"/>
     <w:tmpl w:val="86CA68CA"/>
@@ -2081,8 +2850,368 @@
       </w:pPr>
     </w:lvl>
   </w:abstractNum>
+  <w:abstractNum w:abstractNumId="5" w15:restartNumberingAfterBreak="0">
+    <w:nsid w:val="4F315D19"/>
+    <w:multiLevelType w:val="hybridMultilevel"/>
+    <w:tmpl w:val="A226252E"/>
+    <w:lvl w:ilvl="0" w:tplc="04090001">
+      <w:start w:val="1"/>
+      <w:numFmt w:val="bullet"/>
+      <w:lvlText w:val=""/>
+      <w:lvlJc w:val="left"/>
+      <w:pPr>
+        <w:ind w:left="8640" w:hanging="360"/>
+      </w:pPr>
+      <w:rPr>
+        <w:rFonts w:ascii="Symbol" w:hAnsi="Symbol" w:hint="default"/>
+      </w:rPr>
+    </w:lvl>
+    <w:lvl w:ilvl="1" w:tplc="04090003" w:tentative="1">
+      <w:start w:val="1"/>
+      <w:numFmt w:val="bullet"/>
+      <w:lvlText w:val="o"/>
+      <w:lvlJc w:val="left"/>
+      <w:pPr>
+        <w:ind w:left="9360" w:hanging="360"/>
+      </w:pPr>
+      <w:rPr>
+        <w:rFonts w:ascii="Courier New" w:hAnsi="Courier New" w:cs="Courier New" w:hint="default"/>
+      </w:rPr>
+    </w:lvl>
+    <w:lvl w:ilvl="2" w:tplc="04090005" w:tentative="1">
+      <w:start w:val="1"/>
+      <w:numFmt w:val="bullet"/>
+      <w:lvlText w:val=""/>
+      <w:lvlJc w:val="left"/>
+      <w:pPr>
+        <w:ind w:left="10080" w:hanging="360"/>
+      </w:pPr>
+      <w:rPr>
+        <w:rFonts w:ascii="Wingdings" w:hAnsi="Wingdings" w:hint="default"/>
+      </w:rPr>
+    </w:lvl>
+    <w:lvl w:ilvl="3" w:tplc="04090001" w:tentative="1">
+      <w:start w:val="1"/>
+      <w:numFmt w:val="bullet"/>
+      <w:lvlText w:val=""/>
+      <w:lvlJc w:val="left"/>
+      <w:pPr>
+        <w:ind w:left="10800" w:hanging="360"/>
+      </w:pPr>
+      <w:rPr>
+        <w:rFonts w:ascii="Symbol" w:hAnsi="Symbol" w:hint="default"/>
+      </w:rPr>
+    </w:lvl>
+    <w:lvl w:ilvl="4" w:tplc="04090003" w:tentative="1">
+      <w:start w:val="1"/>
+      <w:numFmt w:val="bullet"/>
+      <w:lvlText w:val="o"/>
+      <w:lvlJc w:val="left"/>
+      <w:pPr>
+        <w:ind w:left="11520" w:hanging="360"/>
+      </w:pPr>
+      <w:rPr>
+        <w:rFonts w:ascii="Courier New" w:hAnsi="Courier New" w:cs="Courier New" w:hint="default"/>
+      </w:rPr>
+    </w:lvl>
+    <w:lvl w:ilvl="5" w:tplc="04090005" w:tentative="1">
+      <w:start w:val="1"/>
+      <w:numFmt w:val="bullet"/>
+      <w:lvlText w:val=""/>
+      <w:lvlJc w:val="left"/>
+      <w:pPr>
+        <w:ind w:left="12240" w:hanging="360"/>
+      </w:pPr>
+      <w:rPr>
+        <w:rFonts w:ascii="Wingdings" w:hAnsi="Wingdings" w:hint="default"/>
+      </w:rPr>
+    </w:lvl>
+    <w:lvl w:ilvl="6" w:tplc="04090001" w:tentative="1">
+      <w:start w:val="1"/>
+      <w:numFmt w:val="bullet"/>
+      <w:lvlText w:val=""/>
+      <w:lvlJc w:val="left"/>
+      <w:pPr>
+        <w:ind w:left="12960" w:hanging="360"/>
+      </w:pPr>
+      <w:rPr>
+        <w:rFonts w:ascii="Symbol" w:hAnsi="Symbol" w:hint="default"/>
+      </w:rPr>
+    </w:lvl>
+    <w:lvl w:ilvl="7" w:tplc="04090003" w:tentative="1">
+      <w:start w:val="1"/>
+      <w:numFmt w:val="bullet"/>
+      <w:lvlText w:val="o"/>
+      <w:lvlJc w:val="left"/>
+      <w:pPr>
+        <w:ind w:left="13680" w:hanging="360"/>
+      </w:pPr>
+      <w:rPr>
+        <w:rFonts w:ascii="Courier New" w:hAnsi="Courier New" w:cs="Courier New" w:hint="default"/>
+      </w:rPr>
+    </w:lvl>
+    <w:lvl w:ilvl="8" w:tplc="04090005" w:tentative="1">
+      <w:start w:val="1"/>
+      <w:numFmt w:val="bullet"/>
+      <w:lvlText w:val=""/>
+      <w:lvlJc w:val="left"/>
+      <w:pPr>
+        <w:ind w:left="14400" w:hanging="360"/>
+      </w:pPr>
+      <w:rPr>
+        <w:rFonts w:ascii="Wingdings" w:hAnsi="Wingdings" w:hint="default"/>
+      </w:rPr>
+    </w:lvl>
+  </w:abstractNum>
+  <w:abstractNum w:abstractNumId="6" w15:restartNumberingAfterBreak="0">
+    <w:nsid w:val="613326FC"/>
+    <w:multiLevelType w:val="hybridMultilevel"/>
+    <w:tmpl w:val="773824A2"/>
+    <w:lvl w:ilvl="0" w:tplc="04090001">
+      <w:start w:val="1"/>
+      <w:numFmt w:val="bullet"/>
+      <w:lvlText w:val=""/>
+      <w:lvlJc w:val="left"/>
+      <w:pPr>
+        <w:ind w:left="2880" w:hanging="360"/>
+      </w:pPr>
+      <w:rPr>
+        <w:rFonts w:ascii="Symbol" w:hAnsi="Symbol" w:hint="default"/>
+      </w:rPr>
+    </w:lvl>
+    <w:lvl w:ilvl="1" w:tplc="04090003" w:tentative="1">
+      <w:start w:val="1"/>
+      <w:numFmt w:val="bullet"/>
+      <w:lvlText w:val="o"/>
+      <w:lvlJc w:val="left"/>
+      <w:pPr>
+        <w:ind w:left="3600" w:hanging="360"/>
+      </w:pPr>
+      <w:rPr>
+        <w:rFonts w:ascii="Courier New" w:hAnsi="Courier New" w:cs="Courier New" w:hint="default"/>
+      </w:rPr>
+    </w:lvl>
+    <w:lvl w:ilvl="2" w:tplc="04090005" w:tentative="1">
+      <w:start w:val="1"/>
+      <w:numFmt w:val="bullet"/>
+      <w:lvlText w:val=""/>
+      <w:lvlJc w:val="left"/>
+      <w:pPr>
+        <w:ind w:left="4320" w:hanging="360"/>
+      </w:pPr>
+      <w:rPr>
+        <w:rFonts w:ascii="Wingdings" w:hAnsi="Wingdings" w:hint="default"/>
+      </w:rPr>
+    </w:lvl>
+    <w:lvl w:ilvl="3" w:tplc="04090001" w:tentative="1">
+      <w:start w:val="1"/>
+      <w:numFmt w:val="bullet"/>
+      <w:lvlText w:val=""/>
+      <w:lvlJc w:val="left"/>
+      <w:pPr>
+        <w:ind w:left="5040" w:hanging="360"/>
+      </w:pPr>
+      <w:rPr>
+        <w:rFonts w:ascii="Symbol" w:hAnsi="Symbol" w:hint="default"/>
+      </w:rPr>
+    </w:lvl>
+    <w:lvl w:ilvl="4" w:tplc="04090003" w:tentative="1">
+      <w:start w:val="1"/>
+      <w:numFmt w:val="bullet"/>
+      <w:lvlText w:val="o"/>
+      <w:lvlJc w:val="left"/>
+      <w:pPr>
+        <w:ind w:left="5760" w:hanging="360"/>
+      </w:pPr>
+      <w:rPr>
+        <w:rFonts w:ascii="Courier New" w:hAnsi="Courier New" w:cs="Courier New" w:hint="default"/>
+      </w:rPr>
+    </w:lvl>
+    <w:lvl w:ilvl="5" w:tplc="04090005" w:tentative="1">
+      <w:start w:val="1"/>
+      <w:numFmt w:val="bullet"/>
+      <w:lvlText w:val=""/>
+      <w:lvlJc w:val="left"/>
+      <w:pPr>
+        <w:ind w:left="6480" w:hanging="360"/>
+      </w:pPr>
+      <w:rPr>
+        <w:rFonts w:ascii="Wingdings" w:hAnsi="Wingdings" w:hint="default"/>
+      </w:rPr>
+    </w:lvl>
+    <w:lvl w:ilvl="6" w:tplc="04090001" w:tentative="1">
+      <w:start w:val="1"/>
+      <w:numFmt w:val="bullet"/>
+      <w:lvlText w:val=""/>
+      <w:lvlJc w:val="left"/>
+      <w:pPr>
+        <w:ind w:left="7200" w:hanging="360"/>
+      </w:pPr>
+      <w:rPr>
+        <w:rFonts w:ascii="Symbol" w:hAnsi="Symbol" w:hint="default"/>
+      </w:rPr>
+    </w:lvl>
+    <w:lvl w:ilvl="7" w:tplc="04090003" w:tentative="1">
+      <w:start w:val="1"/>
+      <w:numFmt w:val="bullet"/>
+      <w:lvlText w:val="o"/>
+      <w:lvlJc w:val="left"/>
+      <w:pPr>
+        <w:ind w:left="7920" w:hanging="360"/>
+      </w:pPr>
+      <w:rPr>
+        <w:rFonts w:ascii="Courier New" w:hAnsi="Courier New" w:cs="Courier New" w:hint="default"/>
+      </w:rPr>
+    </w:lvl>
+    <w:lvl w:ilvl="8" w:tplc="04090005" w:tentative="1">
+      <w:start w:val="1"/>
+      <w:numFmt w:val="bullet"/>
+      <w:lvlText w:val=""/>
+      <w:lvlJc w:val="left"/>
+      <w:pPr>
+        <w:ind w:left="8640" w:hanging="360"/>
+      </w:pPr>
+      <w:rPr>
+        <w:rFonts w:ascii="Wingdings" w:hAnsi="Wingdings" w:hint="default"/>
+      </w:rPr>
+    </w:lvl>
+  </w:abstractNum>
+  <w:abstractNum w:abstractNumId="7" w15:restartNumberingAfterBreak="0">
+    <w:nsid w:val="770E1F3B"/>
+    <w:multiLevelType w:val="hybridMultilevel"/>
+    <w:tmpl w:val="C38EC150"/>
+    <w:lvl w:ilvl="0" w:tplc="04090001">
+      <w:start w:val="1"/>
+      <w:numFmt w:val="bullet"/>
+      <w:lvlText w:val=""/>
+      <w:lvlJc w:val="left"/>
+      <w:pPr>
+        <w:ind w:left="11520" w:hanging="360"/>
+      </w:pPr>
+      <w:rPr>
+        <w:rFonts w:ascii="Symbol" w:hAnsi="Symbol" w:hint="default"/>
+      </w:rPr>
+    </w:lvl>
+    <w:lvl w:ilvl="1" w:tplc="04090003" w:tentative="1">
+      <w:start w:val="1"/>
+      <w:numFmt w:val="bullet"/>
+      <w:lvlText w:val="o"/>
+      <w:lvlJc w:val="left"/>
+      <w:pPr>
+        <w:ind w:left="12240" w:hanging="360"/>
+      </w:pPr>
+      <w:rPr>
+        <w:rFonts w:ascii="Courier New" w:hAnsi="Courier New" w:cs="Courier New" w:hint="default"/>
+      </w:rPr>
+    </w:lvl>
+    <w:lvl w:ilvl="2" w:tplc="04090005" w:tentative="1">
+      <w:start w:val="1"/>
+      <w:numFmt w:val="bullet"/>
+      <w:lvlText w:val=""/>
+      <w:lvlJc w:val="left"/>
+      <w:pPr>
+        <w:ind w:left="12960" w:hanging="360"/>
+      </w:pPr>
+      <w:rPr>
+        <w:rFonts w:ascii="Wingdings" w:hAnsi="Wingdings" w:hint="default"/>
+      </w:rPr>
+    </w:lvl>
+    <w:lvl w:ilvl="3" w:tplc="04090001" w:tentative="1">
+      <w:start w:val="1"/>
+      <w:numFmt w:val="bullet"/>
+      <w:lvlText w:val=""/>
+      <w:lvlJc w:val="left"/>
+      <w:pPr>
+        <w:ind w:left="13680" w:hanging="360"/>
+      </w:pPr>
+      <w:rPr>
+        <w:rFonts w:ascii="Symbol" w:hAnsi="Symbol" w:hint="default"/>
+      </w:rPr>
+    </w:lvl>
+    <w:lvl w:ilvl="4" w:tplc="04090003" w:tentative="1">
+      <w:start w:val="1"/>
+      <w:numFmt w:val="bullet"/>
+      <w:lvlText w:val="o"/>
+      <w:lvlJc w:val="left"/>
+      <w:pPr>
+        <w:ind w:left="14400" w:hanging="360"/>
+      </w:pPr>
+      <w:rPr>
+        <w:rFonts w:ascii="Courier New" w:hAnsi="Courier New" w:cs="Courier New" w:hint="default"/>
+      </w:rPr>
+    </w:lvl>
+    <w:lvl w:ilvl="5" w:tplc="04090005" w:tentative="1">
+      <w:start w:val="1"/>
+      <w:numFmt w:val="bullet"/>
+      <w:lvlText w:val=""/>
+      <w:lvlJc w:val="left"/>
+      <w:pPr>
+        <w:ind w:left="15120" w:hanging="360"/>
+      </w:pPr>
+      <w:rPr>
+        <w:rFonts w:ascii="Wingdings" w:hAnsi="Wingdings" w:hint="default"/>
+      </w:rPr>
+    </w:lvl>
+    <w:lvl w:ilvl="6" w:tplc="04090001" w:tentative="1">
+      <w:start w:val="1"/>
+      <w:numFmt w:val="bullet"/>
+      <w:lvlText w:val=""/>
+      <w:lvlJc w:val="left"/>
+      <w:pPr>
+        <w:ind w:left="15840" w:hanging="360"/>
+      </w:pPr>
+      <w:rPr>
+        <w:rFonts w:ascii="Symbol" w:hAnsi="Symbol" w:hint="default"/>
+      </w:rPr>
+    </w:lvl>
+    <w:lvl w:ilvl="7" w:tplc="04090003" w:tentative="1">
+      <w:start w:val="1"/>
+      <w:numFmt w:val="bullet"/>
+      <w:lvlText w:val="o"/>
+      <w:lvlJc w:val="left"/>
+      <w:pPr>
+        <w:ind w:left="16560" w:hanging="360"/>
+      </w:pPr>
+      <w:rPr>
+        <w:rFonts w:ascii="Courier New" w:hAnsi="Courier New" w:cs="Courier New" w:hint="default"/>
+      </w:rPr>
+    </w:lvl>
+    <w:lvl w:ilvl="8" w:tplc="04090005" w:tentative="1">
+      <w:start w:val="1"/>
+      <w:numFmt w:val="bullet"/>
+      <w:lvlText w:val=""/>
+      <w:lvlJc w:val="left"/>
+      <w:pPr>
+        <w:ind w:left="17280" w:hanging="360"/>
+      </w:pPr>
+      <w:rPr>
+        <w:rFonts w:ascii="Wingdings" w:hAnsi="Wingdings" w:hint="default"/>
+      </w:rPr>
+    </w:lvl>
+  </w:abstractNum>
   <w:num w:numId="1" w16cid:durableId="223369619">
+    <w:abstractNumId w:val="4"/>
+  </w:num>
+  <w:num w:numId="2" w16cid:durableId="1116561848">
+    <w:abstractNumId w:val="1"/>
+  </w:num>
+  <w:num w:numId="3" w16cid:durableId="482821893">
+    <w:abstractNumId w:val="5"/>
+  </w:num>
+  <w:num w:numId="4" w16cid:durableId="108791106">
+    <w:abstractNumId w:val="7"/>
+  </w:num>
+  <w:num w:numId="5" w16cid:durableId="1558282018">
     <w:abstractNumId w:val="0"/>
+  </w:num>
+  <w:num w:numId="6" w16cid:durableId="539131206">
+    <w:abstractNumId w:val="3"/>
+  </w:num>
+  <w:num w:numId="7" w16cid:durableId="879588100">
+    <w:abstractNumId w:val="2"/>
+  </w:num>
+  <w:num w:numId="8" w16cid:durableId="1182743971">
+    <w:abstractNumId w:val="6"/>
   </w:num>
 </w:numbering>
 </file>
@@ -2691,6 +3820,7 @@
   <w:style w:type="character" w:default="1" w:styleId="DefaultParagraphFont">
     <w:name w:val="Default Paragraph Font"/>
     <w:uiPriority w:val="1"/>
+    <w:semiHidden/>
     <w:unhideWhenUsed/>
   </w:style>
   <w:style w:type="table" w:default="1" w:styleId="TableNormal">

</xml_diff>

<commit_message>
Add changes on the documentation and on the code
</commit_message>
<xml_diff>
--- a/Documents and diagrams/Car Price Estimator.docx
+++ b/Documents and diagrams/Car Price Estimator.docx
@@ -7,7 +7,7 @@
       <w:pPr>
         <w:jc w:val="right"/>
         <w:rPr>
-          <w:rFonts w:asciiTheme="majorHAnsi" w:hAnsiTheme="majorHAnsi" w:cstheme="majorHAnsi"/>
+          <w:rFonts w:ascii="Consolas" w:hAnsi="Consolas" w:cstheme="majorHAnsi"/>
           <w:b/>
           <w:bCs/>
           <w:sz w:val="72"/>
@@ -19,7 +19,7 @@
       <w:pPr>
         <w:jc w:val="right"/>
         <w:rPr>
-          <w:rFonts w:asciiTheme="majorHAnsi" w:hAnsiTheme="majorHAnsi" w:cstheme="majorHAnsi"/>
+          <w:rFonts w:ascii="Consolas" w:hAnsi="Consolas" w:cstheme="majorHAnsi"/>
           <w:b/>
           <w:bCs/>
           <w:sz w:val="72"/>
@@ -31,7 +31,7 @@
       <w:pPr>
         <w:jc w:val="right"/>
         <w:rPr>
-          <w:rFonts w:asciiTheme="majorHAnsi" w:hAnsiTheme="majorHAnsi" w:cstheme="majorHAnsi"/>
+          <w:rFonts w:ascii="Consolas" w:hAnsi="Consolas" w:cstheme="majorHAnsi"/>
           <w:b/>
           <w:bCs/>
           <w:sz w:val="72"/>
@@ -43,7 +43,7 @@
       <w:pPr>
         <w:jc w:val="right"/>
         <w:rPr>
-          <w:rFonts w:asciiTheme="majorHAnsi" w:hAnsiTheme="majorHAnsi" w:cstheme="majorHAnsi"/>
+          <w:rFonts w:ascii="Consolas" w:hAnsi="Consolas" w:cstheme="majorHAnsi"/>
           <w:b/>
           <w:bCs/>
           <w:sz w:val="72"/>
@@ -55,7 +55,7 @@
       <w:pPr>
         <w:jc w:val="right"/>
         <w:rPr>
-          <w:rFonts w:asciiTheme="majorHAnsi" w:hAnsiTheme="majorHAnsi" w:cstheme="majorHAnsi"/>
+          <w:rFonts w:ascii="Consolas" w:hAnsi="Consolas" w:cstheme="majorHAnsi"/>
           <w:b/>
           <w:bCs/>
           <w:sz w:val="72"/>
@@ -67,7 +67,7 @@
       <w:pPr>
         <w:jc w:val="right"/>
         <w:rPr>
-          <w:rFonts w:asciiTheme="majorHAnsi" w:hAnsiTheme="majorHAnsi" w:cstheme="majorHAnsi"/>
+          <w:rFonts w:ascii="Consolas" w:hAnsi="Consolas" w:cstheme="majorHAnsi"/>
           <w:b/>
           <w:bCs/>
           <w:sz w:val="72"/>
@@ -79,7 +79,7 @@
       <w:pPr>
         <w:jc w:val="right"/>
         <w:rPr>
-          <w:rFonts w:asciiTheme="majorHAnsi" w:hAnsiTheme="majorHAnsi" w:cstheme="majorHAnsi"/>
+          <w:rFonts w:ascii="Consolas" w:hAnsi="Consolas" w:cstheme="majorHAnsi"/>
           <w:b/>
           <w:bCs/>
           <w:sz w:val="72"/>
@@ -91,7 +91,7 @@
       <w:pPr>
         <w:jc w:val="right"/>
         <w:rPr>
-          <w:rFonts w:asciiTheme="majorHAnsi" w:hAnsiTheme="majorHAnsi" w:cstheme="majorHAnsi"/>
+          <w:rFonts w:ascii="Consolas" w:hAnsi="Consolas" w:cstheme="majorHAnsi"/>
           <w:b/>
           <w:bCs/>
           <w:sz w:val="72"/>
@@ -100,7 +100,7 @@
       </w:pPr>
       <w:r>
         <w:rPr>
-          <w:rFonts w:asciiTheme="majorHAnsi" w:hAnsiTheme="majorHAnsi" w:cstheme="majorHAnsi"/>
+          <w:rFonts w:ascii="Consolas" w:hAnsi="Consolas" w:cstheme="majorHAnsi"/>
           <w:b/>
           <w:bCs/>
           <w:sz w:val="72"/>
@@ -113,7 +113,7 @@
       <w:pPr>
         <w:jc w:val="right"/>
         <w:rPr>
-          <w:rFonts w:asciiTheme="majorHAnsi" w:hAnsiTheme="majorHAnsi" w:cstheme="majorHAnsi"/>
+          <w:rFonts w:ascii="Consolas" w:hAnsi="Consolas" w:cstheme="majorHAnsi"/>
           <w:b/>
           <w:bCs/>
           <w:sz w:val="36"/>
@@ -122,7 +122,7 @@
       </w:pPr>
       <w:r>
         <w:rPr>
-          <w:rFonts w:asciiTheme="majorHAnsi" w:hAnsiTheme="majorHAnsi" w:cstheme="majorHAnsi"/>
+          <w:rFonts w:ascii="Consolas" w:hAnsi="Consolas" w:cstheme="majorHAnsi"/>
           <w:b/>
           <w:bCs/>
           <w:sz w:val="36"/>
@@ -135,7 +135,7 @@
       <w:pPr>
         <w:jc w:val="center"/>
         <w:rPr>
-          <w:rFonts w:asciiTheme="majorHAnsi" w:hAnsiTheme="majorHAnsi" w:cstheme="majorHAnsi"/>
+          <w:rFonts w:ascii="Consolas" w:hAnsi="Consolas" w:cstheme="majorHAnsi"/>
           <w:b/>
           <w:bCs/>
           <w:sz w:val="72"/>
@@ -147,7 +147,7 @@
       <w:pPr>
         <w:jc w:val="center"/>
         <w:rPr>
-          <w:rFonts w:asciiTheme="majorHAnsi" w:hAnsiTheme="majorHAnsi" w:cstheme="majorHAnsi"/>
+          <w:rFonts w:ascii="Consolas" w:hAnsi="Consolas" w:cstheme="majorHAnsi"/>
           <w:b/>
           <w:bCs/>
           <w:sz w:val="72"/>
@@ -158,23 +158,22 @@
     <w:p>
       <w:pPr>
         <w:rPr>
-          <w:rFonts w:asciiTheme="majorHAnsi" w:hAnsiTheme="majorHAnsi" w:cstheme="majorHAnsi"/>
+          <w:rFonts w:ascii="Consolas" w:hAnsi="Consolas" w:cstheme="majorHAnsi"/>
           <w:sz w:val="72"/>
           <w:szCs w:val="72"/>
         </w:rPr>
       </w:pPr>
       <w:r>
         <w:rPr>
-          <w:rFonts w:asciiTheme="majorHAnsi" w:hAnsiTheme="majorHAnsi" w:cstheme="majorHAnsi"/>
+          <w:rFonts w:ascii="Consolas" w:hAnsi="Consolas" w:cstheme="majorHAnsi"/>
           <w:sz w:val="72"/>
           <w:szCs w:val="72"/>
         </w:rPr>
-        <w:lastRenderedPageBreak/>
         <w:t>Table Of Contents</w:t>
       </w:r>
       <w:r>
         <w:rPr>
-          <w:rFonts w:asciiTheme="majorHAnsi" w:hAnsiTheme="majorHAnsi" w:cstheme="majorHAnsi"/>
+          <w:rFonts w:ascii="Consolas" w:hAnsi="Consolas" w:cstheme="majorHAnsi"/>
           <w:noProof/>
           <w:sz w:val="72"/>
           <w:szCs w:val="72"/>
@@ -271,14 +270,14 @@
     <w:p>
       <w:pPr>
         <w:rPr>
-          <w:rFonts w:asciiTheme="majorHAnsi" w:hAnsiTheme="majorHAnsi" w:cstheme="majorHAnsi"/>
+          <w:rFonts w:ascii="Consolas" w:hAnsi="Consolas" w:cstheme="majorHAnsi"/>
           <w:sz w:val="52"/>
           <w:szCs w:val="52"/>
         </w:rPr>
       </w:pPr>
       <w:r>
         <w:rPr>
-          <w:rFonts w:asciiTheme="majorHAnsi" w:hAnsiTheme="majorHAnsi" w:cstheme="majorHAnsi"/>
+          <w:rFonts w:ascii="Consolas" w:hAnsi="Consolas" w:cstheme="majorHAnsi"/>
           <w:sz w:val="52"/>
           <w:szCs w:val="52"/>
         </w:rPr>
@@ -288,14 +287,14 @@
     <w:p>
       <w:pPr>
         <w:rPr>
-          <w:rFonts w:asciiTheme="majorHAnsi" w:hAnsiTheme="majorHAnsi" w:cstheme="majorHAnsi"/>
+          <w:rFonts w:ascii="Consolas" w:hAnsi="Consolas" w:cstheme="majorHAnsi"/>
           <w:sz w:val="52"/>
           <w:szCs w:val="52"/>
         </w:rPr>
       </w:pPr>
       <w:r>
         <w:rPr>
-          <w:rFonts w:asciiTheme="majorHAnsi" w:hAnsiTheme="majorHAnsi" w:cstheme="majorHAnsi"/>
+          <w:rFonts w:ascii="Consolas" w:hAnsi="Consolas" w:cstheme="majorHAnsi"/>
           <w:sz w:val="52"/>
           <w:szCs w:val="52"/>
         </w:rPr>
@@ -308,14 +307,14 @@
           <w:tab w:val="left" w:pos="6705"/>
         </w:tabs>
         <w:rPr>
-          <w:rFonts w:asciiTheme="majorHAnsi" w:hAnsiTheme="majorHAnsi" w:cstheme="majorHAnsi"/>
+          <w:rFonts w:ascii="Consolas" w:hAnsi="Consolas" w:cstheme="majorHAnsi"/>
           <w:sz w:val="52"/>
           <w:szCs w:val="52"/>
         </w:rPr>
       </w:pPr>
       <w:r>
         <w:rPr>
-          <w:rFonts w:asciiTheme="majorHAnsi" w:hAnsiTheme="majorHAnsi" w:cstheme="majorHAnsi"/>
+          <w:rFonts w:ascii="Consolas" w:hAnsi="Consolas" w:cstheme="majorHAnsi"/>
           <w:sz w:val="52"/>
           <w:szCs w:val="52"/>
         </w:rPr>
@@ -325,7 +324,7 @@
     <w:p>
       <w:pPr>
         <w:rPr>
-          <w:rFonts w:asciiTheme="majorHAnsi" w:hAnsiTheme="majorHAnsi" w:cstheme="majorHAnsi"/>
+          <w:rFonts w:ascii="Consolas" w:hAnsi="Consolas" w:cstheme="majorHAnsi"/>
           <w:b/>
           <w:bCs/>
           <w:sz w:val="52"/>
@@ -334,7 +333,7 @@
       </w:pPr>
       <w:r>
         <w:rPr>
-          <w:rFonts w:asciiTheme="majorHAnsi" w:hAnsiTheme="majorHAnsi" w:cstheme="majorHAnsi"/>
+          <w:rFonts w:ascii="Consolas" w:hAnsi="Consolas" w:cstheme="majorHAnsi"/>
           <w:sz w:val="52"/>
           <w:szCs w:val="52"/>
         </w:rPr>
@@ -342,7 +341,7 @@
       </w:r>
       <w:r>
         <w:rPr>
-          <w:rFonts w:asciiTheme="majorHAnsi" w:hAnsiTheme="majorHAnsi" w:cstheme="majorHAnsi"/>
+          <w:rFonts w:ascii="Consolas" w:hAnsi="Consolas" w:cstheme="majorHAnsi"/>
           <w:sz w:val="52"/>
           <w:szCs w:val="52"/>
         </w:rPr>
@@ -352,7 +351,7 @@
     <w:p>
       <w:pPr>
         <w:rPr>
-          <w:rFonts w:asciiTheme="majorHAnsi" w:hAnsiTheme="majorHAnsi" w:cstheme="majorHAnsi"/>
+          <w:rFonts w:ascii="Consolas" w:hAnsi="Consolas" w:cstheme="majorHAnsi"/>
           <w:b/>
           <w:bCs/>
           <w:sz w:val="56"/>
@@ -361,7 +360,7 @@
       </w:pPr>
       <w:r>
         <w:rPr>
-          <w:rFonts w:asciiTheme="majorHAnsi" w:hAnsiTheme="majorHAnsi" w:cstheme="majorHAnsi"/>
+          <w:rFonts w:ascii="Consolas" w:hAnsi="Consolas" w:cstheme="majorHAnsi"/>
           <w:b/>
           <w:bCs/>
           <w:sz w:val="56"/>
@@ -373,7 +372,7 @@
     <w:p>
       <w:pPr>
         <w:rPr>
-          <w:rFonts w:asciiTheme="majorHAnsi" w:hAnsiTheme="majorHAnsi" w:cstheme="majorHAnsi"/>
+          <w:rFonts w:ascii="Consolas" w:hAnsi="Consolas" w:cstheme="majorHAnsi"/>
           <w:b/>
           <w:bCs/>
           <w:sz w:val="56"/>
@@ -382,18 +381,17 @@
       </w:pPr>
       <w:r>
         <w:rPr>
-          <w:rFonts w:asciiTheme="majorHAnsi" w:hAnsiTheme="majorHAnsi" w:cstheme="majorHAnsi"/>
+          <w:rFonts w:ascii="Consolas" w:hAnsi="Consolas" w:cstheme="majorHAnsi"/>
           <w:b/>
           <w:bCs/>
           <w:sz w:val="56"/>
           <w:szCs w:val="56"/>
         </w:rPr>
-        <w:lastRenderedPageBreak/>
         <w:t>1.Application Description</w:t>
       </w:r>
       <w:r>
         <w:rPr>
-          <w:rFonts w:asciiTheme="majorHAnsi" w:hAnsiTheme="majorHAnsi" w:cstheme="majorHAnsi"/>
+          <w:rFonts w:ascii="Consolas" w:hAnsi="Consolas" w:cstheme="majorHAnsi"/>
           <w:b/>
           <w:bCs/>
           <w:noProof/>
@@ -446,14 +444,14 @@
     <w:p>
       <w:pPr>
         <w:rPr>
-          <w:rFonts w:asciiTheme="majorHAnsi" w:hAnsiTheme="majorHAnsi" w:cstheme="majorHAnsi"/>
+          <w:rFonts w:ascii="Consolas" w:hAnsi="Consolas" w:cstheme="majorHAnsi"/>
           <w:sz w:val="28"/>
           <w:szCs w:val="28"/>
         </w:rPr>
       </w:pPr>
       <w:r>
         <w:rPr>
-          <w:rFonts w:asciiTheme="majorHAnsi" w:hAnsiTheme="majorHAnsi" w:cstheme="majorHAnsi"/>
+          <w:rFonts w:ascii="Consolas" w:hAnsi="Consolas" w:cstheme="majorHAnsi"/>
           <w:sz w:val="48"/>
           <w:szCs w:val="48"/>
         </w:rPr>
@@ -461,7 +459,7 @@
       </w:r>
       <w:r>
         <w:rPr>
-          <w:rFonts w:asciiTheme="majorHAnsi" w:hAnsiTheme="majorHAnsi" w:cstheme="majorHAnsi"/>
+          <w:rFonts w:ascii="Consolas" w:hAnsi="Consolas" w:cstheme="majorHAnsi"/>
           <w:sz w:val="28"/>
           <w:szCs w:val="28"/>
         </w:rPr>
@@ -471,7 +469,7 @@
     <w:p>
       <w:pPr>
         <w:rPr>
-          <w:rFonts w:asciiTheme="majorHAnsi" w:hAnsiTheme="majorHAnsi" w:cstheme="majorHAnsi"/>
+          <w:rFonts w:ascii="Consolas" w:hAnsi="Consolas" w:cstheme="majorHAnsi"/>
           <w:sz w:val="48"/>
           <w:szCs w:val="48"/>
         </w:rPr>
@@ -480,14 +478,14 @@
     <w:p>
       <w:pPr>
         <w:rPr>
-          <w:rFonts w:asciiTheme="majorHAnsi" w:hAnsiTheme="majorHAnsi" w:cstheme="majorHAnsi"/>
+          <w:rFonts w:ascii="Consolas" w:hAnsi="Consolas" w:cstheme="majorHAnsi"/>
           <w:sz w:val="32"/>
           <w:szCs w:val="32"/>
         </w:rPr>
       </w:pPr>
       <w:r>
         <w:rPr>
-          <w:rFonts w:asciiTheme="majorHAnsi" w:hAnsiTheme="majorHAnsi" w:cstheme="majorHAnsi"/>
+          <w:rFonts w:ascii="Consolas" w:hAnsi="Consolas" w:cstheme="majorHAnsi"/>
           <w:sz w:val="32"/>
           <w:szCs w:val="32"/>
         </w:rPr>
@@ -495,7 +493,7 @@
       </w:r>
       <w:r>
         <w:rPr>
-          <w:rFonts w:asciiTheme="majorHAnsi" w:hAnsiTheme="majorHAnsi" w:cstheme="majorHAnsi"/>
+          <w:rFonts w:ascii="Consolas" w:hAnsi="Consolas" w:cstheme="majorHAnsi"/>
           <w:sz w:val="32"/>
           <w:szCs w:val="32"/>
         </w:rPr>
@@ -510,14 +508,14 @@
           <w:numId w:val="1"/>
         </w:numPr>
         <w:rPr>
-          <w:rFonts w:asciiTheme="majorHAnsi" w:hAnsiTheme="majorHAnsi" w:cstheme="majorHAnsi"/>
+          <w:rFonts w:ascii="Consolas" w:hAnsi="Consolas" w:cstheme="majorHAnsi"/>
           <w:sz w:val="28"/>
           <w:szCs w:val="28"/>
         </w:rPr>
       </w:pPr>
       <w:r>
         <w:rPr>
-          <w:rFonts w:asciiTheme="majorHAnsi" w:hAnsiTheme="majorHAnsi" w:cstheme="majorHAnsi"/>
+          <w:rFonts w:ascii="Consolas" w:hAnsi="Consolas" w:cstheme="majorHAnsi"/>
           <w:sz w:val="28"/>
           <w:szCs w:val="28"/>
         </w:rPr>
@@ -529,7 +527,7 @@
         <w:pStyle w:val="ListParagraph"/>
         <w:ind w:left="1446"/>
         <w:rPr>
-          <w:rFonts w:asciiTheme="majorHAnsi" w:hAnsiTheme="majorHAnsi" w:cstheme="majorHAnsi"/>
+          <w:rFonts w:ascii="Consolas" w:hAnsi="Consolas" w:cstheme="majorHAnsi"/>
           <w:sz w:val="28"/>
           <w:szCs w:val="28"/>
         </w:rPr>
@@ -543,14 +541,14 @@
           <w:numId w:val="1"/>
         </w:numPr>
         <w:rPr>
-          <w:rFonts w:asciiTheme="majorHAnsi" w:hAnsiTheme="majorHAnsi" w:cstheme="majorHAnsi"/>
+          <w:rFonts w:ascii="Consolas" w:hAnsi="Consolas" w:cstheme="majorHAnsi"/>
           <w:sz w:val="28"/>
           <w:szCs w:val="28"/>
         </w:rPr>
       </w:pPr>
       <w:r>
         <w:rPr>
-          <w:rFonts w:asciiTheme="majorHAnsi" w:hAnsiTheme="majorHAnsi" w:cstheme="majorHAnsi"/>
+          <w:rFonts w:ascii="Consolas" w:hAnsi="Consolas" w:cstheme="majorHAnsi"/>
           <w:sz w:val="28"/>
           <w:szCs w:val="28"/>
         </w:rPr>
@@ -562,7 +560,7 @@
         <w:pStyle w:val="ListParagraph"/>
         <w:ind w:left="1446"/>
         <w:rPr>
-          <w:rFonts w:asciiTheme="majorHAnsi" w:hAnsiTheme="majorHAnsi" w:cstheme="majorHAnsi"/>
+          <w:rFonts w:ascii="Consolas" w:hAnsi="Consolas" w:cstheme="majorHAnsi"/>
           <w:sz w:val="28"/>
           <w:szCs w:val="28"/>
         </w:rPr>
@@ -576,50 +574,68 @@
           <w:numId w:val="1"/>
         </w:numPr>
         <w:rPr>
-          <w:rFonts w:asciiTheme="majorHAnsi" w:hAnsiTheme="majorHAnsi" w:cstheme="majorHAnsi"/>
+          <w:rFonts w:ascii="Consolas" w:hAnsi="Consolas" w:cstheme="majorHAnsi"/>
           <w:sz w:val="28"/>
           <w:szCs w:val="28"/>
         </w:rPr>
       </w:pPr>
       <w:r>
         <w:rPr>
-          <w:rFonts w:asciiTheme="majorHAnsi" w:hAnsiTheme="majorHAnsi" w:cstheme="majorHAnsi"/>
+          <w:rFonts w:ascii="Consolas" w:hAnsi="Consolas" w:cstheme="majorHAnsi"/>
           <w:sz w:val="28"/>
           <w:szCs w:val="28"/>
         </w:rPr>
-        <w:t>After the models receive the parameters, they are redirected to the database where they are saved and the model makes the prediction fully based on it’s training dataset and the result using Linear Regression</w:t>
-      </w:r>
-    </w:p>
-    <w:p>
-      <w:pPr>
-        <w:pStyle w:val="ListParagraph"/>
-        <w:rPr>
-          <w:rFonts w:asciiTheme="majorHAnsi" w:hAnsiTheme="majorHAnsi" w:cstheme="majorHAnsi"/>
+        <w:t xml:space="preserve">After the models receive the parameters, they are redirected to the database where they are saved and the model makes the prediction fully based on </w:t>
+      </w:r>
+      <w:proofErr w:type="spellStart"/>
+      <w:r>
+        <w:rPr>
+          <w:rFonts w:ascii="Consolas" w:hAnsi="Consolas" w:cstheme="majorHAnsi"/>
           <w:sz w:val="28"/>
           <w:szCs w:val="28"/>
         </w:rPr>
-      </w:pPr>
-    </w:p>
-    <w:p>
-      <w:pPr>
-        <w:rPr>
-          <w:rFonts w:asciiTheme="majorHAnsi" w:hAnsiTheme="majorHAnsi" w:cstheme="majorHAnsi"/>
+        <w:t>it’s</w:t>
+      </w:r>
+      <w:proofErr w:type="spellEnd"/>
+      <w:r>
+        <w:rPr>
+          <w:rFonts w:ascii="Consolas" w:hAnsi="Consolas" w:cstheme="majorHAnsi"/>
           <w:sz w:val="28"/>
           <w:szCs w:val="28"/>
         </w:rPr>
-      </w:pPr>
-    </w:p>
-    <w:p>
-      <w:pPr>
-        <w:rPr>
-          <w:rFonts w:asciiTheme="majorHAnsi" w:hAnsiTheme="majorHAnsi" w:cstheme="majorHAnsi"/>
+        <w:t xml:space="preserve"> training dataset and the result using Linear Regression</w:t>
+      </w:r>
+    </w:p>
+    <w:p>
+      <w:pPr>
+        <w:pStyle w:val="ListParagraph"/>
+        <w:rPr>
+          <w:rFonts w:ascii="Consolas" w:hAnsi="Consolas" w:cstheme="majorHAnsi"/>
+          <w:sz w:val="28"/>
+          <w:szCs w:val="28"/>
+        </w:rPr>
+      </w:pPr>
+    </w:p>
+    <w:p>
+      <w:pPr>
+        <w:rPr>
+          <w:rFonts w:ascii="Consolas" w:hAnsi="Consolas" w:cstheme="majorHAnsi"/>
+          <w:sz w:val="28"/>
+          <w:szCs w:val="28"/>
+        </w:rPr>
+      </w:pPr>
+    </w:p>
+    <w:p>
+      <w:pPr>
+        <w:rPr>
+          <w:rFonts w:ascii="Consolas" w:hAnsi="Consolas" w:cstheme="majorHAnsi"/>
           <w:sz w:val="32"/>
           <w:szCs w:val="32"/>
         </w:rPr>
       </w:pPr>
       <w:r>
         <w:rPr>
-          <w:rFonts w:asciiTheme="majorHAnsi" w:hAnsiTheme="majorHAnsi" w:cstheme="majorHAnsi"/>
+          <w:rFonts w:ascii="Consolas" w:hAnsi="Consolas" w:cstheme="majorHAnsi"/>
           <w:sz w:val="32"/>
           <w:szCs w:val="32"/>
         </w:rPr>
@@ -627,7 +643,7 @@
       </w:r>
       <w:r>
         <w:rPr>
-          <w:rFonts w:asciiTheme="majorHAnsi" w:hAnsiTheme="majorHAnsi" w:cstheme="majorHAnsi"/>
+          <w:rFonts w:ascii="Consolas" w:hAnsi="Consolas" w:cstheme="majorHAnsi"/>
           <w:sz w:val="32"/>
           <w:szCs w:val="32"/>
         </w:rPr>
@@ -635,7 +651,7 @@
       </w:r>
       <w:r>
         <w:rPr>
-          <w:rFonts w:asciiTheme="majorHAnsi" w:hAnsiTheme="majorHAnsi" w:cstheme="majorHAnsi"/>
+          <w:rFonts w:ascii="Consolas" w:hAnsi="Consolas" w:cstheme="majorHAnsi"/>
           <w:sz w:val="32"/>
           <w:szCs w:val="32"/>
         </w:rPr>
@@ -643,7 +659,7 @@
       </w:r>
       <w:r>
         <w:rPr>
-          <w:rFonts w:asciiTheme="majorHAnsi" w:hAnsiTheme="majorHAnsi" w:cstheme="majorHAnsi"/>
+          <w:rFonts w:ascii="Consolas" w:hAnsi="Consolas" w:cstheme="majorHAnsi"/>
           <w:sz w:val="32"/>
           <w:szCs w:val="32"/>
         </w:rPr>
@@ -654,60 +670,89 @@
       <w:pPr>
         <w:ind w:left="720"/>
         <w:rPr>
-          <w:rFonts w:asciiTheme="majorHAnsi" w:hAnsiTheme="majorHAnsi" w:cstheme="majorHAnsi"/>
+          <w:rFonts w:ascii="Consolas" w:hAnsi="Consolas" w:cstheme="majorHAnsi"/>
           <w:sz w:val="28"/>
           <w:szCs w:val="28"/>
         </w:rPr>
       </w:pPr>
       <w:r>
         <w:rPr>
-          <w:rFonts w:asciiTheme="majorHAnsi" w:hAnsiTheme="majorHAnsi" w:cstheme="majorHAnsi"/>
+          <w:rFonts w:ascii="Consolas" w:hAnsi="Consolas" w:cstheme="majorHAnsi"/>
           <w:sz w:val="28"/>
           <w:szCs w:val="28"/>
         </w:rPr>
-        <w:t>The dataset was generated using AI techniques and includes a variety of synthetic data points, some of which contain intentional inaccuracies or false predictions to enhance model robustness. It is based on personal experience and logical assumptions regarding mileage values.</w:t>
-      </w:r>
-    </w:p>
-    <w:p>
-      <w:pPr>
-        <w:ind w:left="720"/>
-        <w:rPr>
-          <w:rFonts w:asciiTheme="majorHAnsi" w:hAnsiTheme="majorHAnsi" w:cstheme="majorHAnsi"/>
+        <w:t>-&gt;</w:t>
+      </w:r>
+      <w:r>
+        <w:rPr>
+          <w:rFonts w:ascii="Consolas" w:hAnsi="Consolas" w:cstheme="majorHAnsi"/>
           <w:sz w:val="28"/>
           <w:szCs w:val="28"/>
         </w:rPr>
-      </w:pPr>
-      <w:r>
-        <w:rPr>
-          <w:rFonts w:asciiTheme="majorHAnsi" w:hAnsiTheme="majorHAnsi" w:cstheme="majorHAnsi"/>
+        <w:t>The dataset was generated using AI techniques and includes a variety of synthetic data points, some of which contain intentional inaccuracies or false predictions to enhance model robustness. It is based on personal experience and logical assumptions regarding mileage values.</w:t>
+      </w:r>
+    </w:p>
+    <w:p>
+      <w:pPr>
+        <w:pStyle w:val="ListParagraph"/>
+        <w:numPr>
+          <w:ilvl w:val="0"/>
+          <w:numId w:val="9"/>
+        </w:numPr>
+        <w:rPr>
+          <w:rFonts w:ascii="Consolas" w:hAnsi="Consolas" w:cstheme="majorHAnsi"/>
           <w:sz w:val="28"/>
           <w:szCs w:val="28"/>
         </w:rPr>
-        <w:lastRenderedPageBreak/>
-        <w:t>1.3 User Stories</w:t>
-      </w:r>
-    </w:p>
-    <w:p>
-      <w:pPr>
-        <w:ind w:left="720"/>
-        <w:rPr>
-          <w:rFonts w:asciiTheme="majorHAnsi" w:hAnsiTheme="majorHAnsi" w:cstheme="majorHAnsi"/>
+      </w:pPr>
+      <w:r>
+        <w:rPr>
+          <w:rFonts w:ascii="Consolas" w:hAnsi="Consolas" w:cstheme="majorHAnsi"/>
           <w:sz w:val="28"/>
           <w:szCs w:val="28"/>
         </w:rPr>
-      </w:pPr>
-      <w:r>
-        <w:rPr>
-          <w:rFonts w:asciiTheme="majorHAnsi" w:hAnsiTheme="majorHAnsi" w:cstheme="majorHAnsi"/>
+        <w:t>One part of the dataset is taken directly from web application for cars (Mobile.bg, Auto.bg,)</w:t>
+      </w:r>
+    </w:p>
+    <w:p>
+      <w:pPr>
+        <w:ind w:left="720"/>
+        <w:rPr>
+          <w:rFonts w:ascii="Consolas" w:hAnsi="Consolas" w:cstheme="majorHAnsi"/>
           <w:sz w:val="28"/>
           <w:szCs w:val="28"/>
         </w:rPr>
+      </w:pPr>
+      <w:r>
+        <w:rPr>
+          <w:rFonts w:ascii="Consolas" w:hAnsi="Consolas" w:cstheme="majorHAnsi"/>
+          <w:sz w:val="28"/>
+          <w:szCs w:val="28"/>
+        </w:rPr>
+        <w:t>1.3 User Stories</w:t>
+      </w:r>
+    </w:p>
+    <w:p>
+      <w:pPr>
+        <w:ind w:left="720"/>
+        <w:rPr>
+          <w:rFonts w:ascii="Consolas" w:hAnsi="Consolas" w:cstheme="majorHAnsi"/>
+          <w:sz w:val="28"/>
+          <w:szCs w:val="28"/>
+        </w:rPr>
+      </w:pPr>
+      <w:r>
+        <w:rPr>
+          <w:rFonts w:ascii="Consolas" w:hAnsi="Consolas" w:cstheme="majorHAnsi"/>
+          <w:sz w:val="28"/>
+          <w:szCs w:val="28"/>
+        </w:rPr>
         <w:tab/>
         <w:t xml:space="preserve">As a </w:t>
       </w:r>
       <w:r>
         <w:rPr>
-          <w:rFonts w:asciiTheme="majorHAnsi" w:hAnsiTheme="majorHAnsi" w:cstheme="majorHAnsi"/>
+          <w:rFonts w:ascii="Consolas" w:hAnsi="Consolas" w:cstheme="majorHAnsi"/>
           <w:sz w:val="28"/>
           <w:szCs w:val="28"/>
         </w:rPr>
@@ -722,14 +767,14 @@
           <w:numId w:val="7"/>
         </w:numPr>
         <w:rPr>
-          <w:rFonts w:asciiTheme="majorHAnsi" w:hAnsiTheme="majorHAnsi" w:cstheme="majorHAnsi"/>
+          <w:rFonts w:ascii="Consolas" w:hAnsi="Consolas" w:cstheme="majorHAnsi"/>
           <w:sz w:val="28"/>
           <w:szCs w:val="28"/>
         </w:rPr>
       </w:pPr>
       <w:r>
         <w:rPr>
-          <w:rFonts w:asciiTheme="majorHAnsi" w:hAnsiTheme="majorHAnsi" w:cstheme="majorHAnsi"/>
+          <w:rFonts w:ascii="Consolas" w:hAnsi="Consolas" w:cstheme="majorHAnsi"/>
           <w:sz w:val="28"/>
           <w:szCs w:val="28"/>
         </w:rPr>
@@ -744,14 +789,14 @@
           <w:numId w:val="7"/>
         </w:numPr>
         <w:rPr>
-          <w:rFonts w:asciiTheme="majorHAnsi" w:hAnsiTheme="majorHAnsi" w:cstheme="majorHAnsi"/>
+          <w:rFonts w:ascii="Consolas" w:hAnsi="Consolas" w:cstheme="majorHAnsi"/>
           <w:sz w:val="28"/>
           <w:szCs w:val="28"/>
         </w:rPr>
       </w:pPr>
       <w:r>
         <w:rPr>
-          <w:rFonts w:asciiTheme="majorHAnsi" w:hAnsiTheme="majorHAnsi" w:cstheme="majorHAnsi"/>
+          <w:rFonts w:ascii="Consolas" w:hAnsi="Consolas" w:cstheme="majorHAnsi"/>
           <w:sz w:val="28"/>
           <w:szCs w:val="28"/>
         </w:rPr>
@@ -766,14 +811,14 @@
           <w:numId w:val="7"/>
         </w:numPr>
         <w:rPr>
-          <w:rFonts w:asciiTheme="majorHAnsi" w:hAnsiTheme="majorHAnsi" w:cstheme="majorHAnsi"/>
+          <w:rFonts w:ascii="Consolas" w:hAnsi="Consolas" w:cstheme="majorHAnsi"/>
           <w:sz w:val="28"/>
           <w:szCs w:val="28"/>
         </w:rPr>
       </w:pPr>
       <w:r>
         <w:rPr>
-          <w:rFonts w:asciiTheme="majorHAnsi" w:hAnsiTheme="majorHAnsi" w:cstheme="majorHAnsi"/>
+          <w:rFonts w:ascii="Consolas" w:hAnsi="Consolas" w:cstheme="majorHAnsi"/>
           <w:sz w:val="28"/>
           <w:szCs w:val="28"/>
         </w:rPr>
@@ -788,14 +833,14 @@
           <w:numId w:val="7"/>
         </w:numPr>
         <w:rPr>
-          <w:rFonts w:asciiTheme="majorHAnsi" w:hAnsiTheme="majorHAnsi" w:cstheme="majorHAnsi"/>
+          <w:rFonts w:ascii="Consolas" w:hAnsi="Consolas" w:cstheme="majorHAnsi"/>
           <w:sz w:val="28"/>
           <w:szCs w:val="28"/>
         </w:rPr>
       </w:pPr>
       <w:r>
         <w:rPr>
-          <w:rFonts w:asciiTheme="majorHAnsi" w:hAnsiTheme="majorHAnsi" w:cstheme="majorHAnsi"/>
+          <w:rFonts w:ascii="Consolas" w:hAnsi="Consolas" w:cstheme="majorHAnsi"/>
           <w:sz w:val="28"/>
           <w:szCs w:val="28"/>
         </w:rPr>
@@ -810,14 +855,14 @@
           <w:numId w:val="7"/>
         </w:numPr>
         <w:rPr>
-          <w:rFonts w:asciiTheme="majorHAnsi" w:hAnsiTheme="majorHAnsi" w:cstheme="majorHAnsi"/>
+          <w:rFonts w:ascii="Consolas" w:hAnsi="Consolas" w:cstheme="majorHAnsi"/>
           <w:sz w:val="28"/>
           <w:szCs w:val="28"/>
         </w:rPr>
       </w:pPr>
       <w:r>
         <w:rPr>
-          <w:rFonts w:asciiTheme="majorHAnsi" w:hAnsiTheme="majorHAnsi" w:cstheme="majorHAnsi"/>
+          <w:rFonts w:ascii="Consolas" w:hAnsi="Consolas" w:cstheme="majorHAnsi"/>
           <w:sz w:val="28"/>
           <w:szCs w:val="28"/>
         </w:rPr>
@@ -832,14 +877,14 @@
           <w:numId w:val="7"/>
         </w:numPr>
         <w:rPr>
-          <w:rFonts w:asciiTheme="majorHAnsi" w:hAnsiTheme="majorHAnsi" w:cstheme="majorHAnsi"/>
+          <w:rFonts w:ascii="Consolas" w:hAnsi="Consolas" w:cstheme="majorHAnsi"/>
           <w:sz w:val="28"/>
           <w:szCs w:val="28"/>
         </w:rPr>
       </w:pPr>
       <w:r>
         <w:rPr>
-          <w:rFonts w:asciiTheme="majorHAnsi" w:hAnsiTheme="majorHAnsi" w:cstheme="majorHAnsi"/>
+          <w:rFonts w:ascii="Consolas" w:hAnsi="Consolas" w:cstheme="majorHAnsi"/>
           <w:sz w:val="28"/>
           <w:szCs w:val="28"/>
         </w:rPr>
@@ -854,14 +899,14 @@
           <w:numId w:val="7"/>
         </w:numPr>
         <w:rPr>
-          <w:rFonts w:asciiTheme="majorHAnsi" w:hAnsiTheme="majorHAnsi" w:cstheme="majorHAnsi"/>
+          <w:rFonts w:ascii="Consolas" w:hAnsi="Consolas" w:cstheme="majorHAnsi"/>
           <w:sz w:val="28"/>
           <w:szCs w:val="28"/>
         </w:rPr>
       </w:pPr>
       <w:r>
         <w:rPr>
-          <w:rFonts w:asciiTheme="majorHAnsi" w:hAnsiTheme="majorHAnsi" w:cstheme="majorHAnsi"/>
+          <w:rFonts w:ascii="Consolas" w:hAnsi="Consolas" w:cstheme="majorHAnsi"/>
           <w:sz w:val="28"/>
           <w:szCs w:val="28"/>
         </w:rPr>
@@ -872,14 +917,14 @@
       <w:pPr>
         <w:ind w:left="1440"/>
         <w:rPr>
-          <w:rFonts w:asciiTheme="majorHAnsi" w:hAnsiTheme="majorHAnsi" w:cstheme="majorHAnsi"/>
+          <w:rFonts w:ascii="Consolas" w:hAnsi="Consolas" w:cstheme="majorHAnsi"/>
           <w:sz w:val="28"/>
           <w:szCs w:val="28"/>
         </w:rPr>
       </w:pPr>
       <w:r>
         <w:rPr>
-          <w:rFonts w:asciiTheme="majorHAnsi" w:hAnsiTheme="majorHAnsi" w:cstheme="majorHAnsi"/>
+          <w:rFonts w:ascii="Consolas" w:hAnsi="Consolas" w:cstheme="majorHAnsi"/>
           <w:sz w:val="28"/>
           <w:szCs w:val="28"/>
         </w:rPr>
@@ -887,7 +932,7 @@
       </w:r>
       <w:r>
         <w:rPr>
-          <w:rFonts w:asciiTheme="majorHAnsi" w:hAnsiTheme="majorHAnsi" w:cstheme="majorHAnsi"/>
+          <w:rFonts w:ascii="Consolas" w:hAnsi="Consolas" w:cstheme="majorHAnsi"/>
           <w:sz w:val="28"/>
           <w:szCs w:val="28"/>
         </w:rPr>
@@ -895,7 +940,7 @@
       </w:r>
       <w:r>
         <w:rPr>
-          <w:rFonts w:asciiTheme="majorHAnsi" w:hAnsiTheme="majorHAnsi" w:cstheme="majorHAnsi"/>
+          <w:rFonts w:ascii="Consolas" w:hAnsi="Consolas" w:cstheme="majorHAnsi"/>
           <w:sz w:val="28"/>
           <w:szCs w:val="28"/>
         </w:rPr>
@@ -910,14 +955,14 @@
           <w:numId w:val="8"/>
         </w:numPr>
         <w:rPr>
-          <w:rFonts w:asciiTheme="majorHAnsi" w:hAnsiTheme="majorHAnsi" w:cstheme="majorHAnsi"/>
+          <w:rFonts w:ascii="Consolas" w:hAnsi="Consolas" w:cstheme="majorHAnsi"/>
           <w:sz w:val="28"/>
           <w:szCs w:val="28"/>
         </w:rPr>
       </w:pPr>
       <w:r>
         <w:rPr>
-          <w:rFonts w:asciiTheme="majorHAnsi" w:hAnsiTheme="majorHAnsi" w:cstheme="majorHAnsi"/>
+          <w:rFonts w:ascii="Consolas" w:hAnsi="Consolas" w:cstheme="majorHAnsi"/>
           <w:sz w:val="28"/>
           <w:szCs w:val="28"/>
         </w:rPr>
@@ -932,14 +977,14 @@
           <w:numId w:val="8"/>
         </w:numPr>
         <w:rPr>
-          <w:rFonts w:asciiTheme="majorHAnsi" w:hAnsiTheme="majorHAnsi" w:cstheme="majorHAnsi"/>
+          <w:rFonts w:ascii="Consolas" w:hAnsi="Consolas" w:cstheme="majorHAnsi"/>
           <w:sz w:val="28"/>
           <w:szCs w:val="28"/>
         </w:rPr>
       </w:pPr>
       <w:r>
         <w:rPr>
-          <w:rFonts w:asciiTheme="majorHAnsi" w:hAnsiTheme="majorHAnsi" w:cstheme="majorHAnsi"/>
+          <w:rFonts w:ascii="Consolas" w:hAnsi="Consolas" w:cstheme="majorHAnsi"/>
           <w:sz w:val="28"/>
           <w:szCs w:val="28"/>
         </w:rPr>
@@ -954,14 +999,14 @@
           <w:numId w:val="8"/>
         </w:numPr>
         <w:rPr>
-          <w:rFonts w:asciiTheme="majorHAnsi" w:hAnsiTheme="majorHAnsi" w:cstheme="majorHAnsi"/>
+          <w:rFonts w:ascii="Consolas" w:hAnsi="Consolas" w:cstheme="majorHAnsi"/>
           <w:sz w:val="28"/>
           <w:szCs w:val="28"/>
         </w:rPr>
       </w:pPr>
       <w:r>
         <w:rPr>
-          <w:rFonts w:asciiTheme="majorHAnsi" w:hAnsiTheme="majorHAnsi" w:cstheme="majorHAnsi"/>
+          <w:rFonts w:ascii="Consolas" w:hAnsi="Consolas" w:cstheme="majorHAnsi"/>
           <w:sz w:val="28"/>
           <w:szCs w:val="28"/>
         </w:rPr>
@@ -969,7 +1014,7 @@
       </w:r>
       <w:r>
         <w:rPr>
-          <w:rFonts w:asciiTheme="majorHAnsi" w:hAnsiTheme="majorHAnsi" w:cstheme="majorHAnsi"/>
+          <w:rFonts w:ascii="Consolas" w:hAnsi="Consolas" w:cstheme="majorHAnsi"/>
           <w:sz w:val="28"/>
           <w:szCs w:val="28"/>
         </w:rPr>
@@ -984,14 +1029,14 @@
           <w:numId w:val="8"/>
         </w:numPr>
         <w:rPr>
-          <w:rFonts w:asciiTheme="majorHAnsi" w:hAnsiTheme="majorHAnsi" w:cstheme="majorHAnsi"/>
+          <w:rFonts w:ascii="Consolas" w:hAnsi="Consolas" w:cstheme="majorHAnsi"/>
           <w:sz w:val="28"/>
           <w:szCs w:val="28"/>
         </w:rPr>
       </w:pPr>
       <w:r>
         <w:rPr>
-          <w:rFonts w:asciiTheme="majorHAnsi" w:hAnsiTheme="majorHAnsi" w:cstheme="majorHAnsi"/>
+          <w:rFonts w:ascii="Consolas" w:hAnsi="Consolas" w:cstheme="majorHAnsi"/>
           <w:sz w:val="28"/>
           <w:szCs w:val="28"/>
         </w:rPr>
@@ -1006,14 +1051,14 @@
           <w:numId w:val="5"/>
         </w:numPr>
         <w:rPr>
-          <w:rFonts w:asciiTheme="majorHAnsi" w:hAnsiTheme="majorHAnsi" w:cstheme="majorHAnsi"/>
+          <w:rFonts w:ascii="Consolas" w:hAnsi="Consolas" w:cstheme="majorHAnsi"/>
           <w:sz w:val="28"/>
           <w:szCs w:val="28"/>
         </w:rPr>
       </w:pPr>
       <w:r>
         <w:rPr>
-          <w:rFonts w:asciiTheme="majorHAnsi" w:hAnsiTheme="majorHAnsi" w:cstheme="majorHAnsi"/>
+          <w:rFonts w:ascii="Consolas" w:hAnsi="Consolas" w:cstheme="majorHAnsi"/>
           <w:sz w:val="32"/>
           <w:szCs w:val="32"/>
         </w:rPr>
@@ -1025,7 +1070,7 @@
         <w:pStyle w:val="ListParagraph"/>
         <w:ind w:left="1446"/>
         <w:rPr>
-          <w:rFonts w:asciiTheme="majorHAnsi" w:hAnsiTheme="majorHAnsi" w:cstheme="majorHAnsi"/>
+          <w:rFonts w:ascii="Consolas" w:hAnsi="Consolas" w:cstheme="majorHAnsi"/>
           <w:b/>
           <w:bCs/>
           <w:sz w:val="56"/>
@@ -1034,13 +1079,12 @@
       </w:pPr>
       <w:r>
         <w:rPr>
-          <w:rFonts w:asciiTheme="majorHAnsi" w:hAnsiTheme="majorHAnsi" w:cstheme="majorHAnsi"/>
+          <w:rFonts w:ascii="Consolas" w:hAnsi="Consolas" w:cstheme="majorHAnsi"/>
           <w:b/>
           <w:bCs/>
           <w:sz w:val="56"/>
           <w:szCs w:val="56"/>
         </w:rPr>
-        <w:lastRenderedPageBreak/>
         <w:t>2.Stages Of Realization</w:t>
       </w:r>
     </w:p>
@@ -1049,7 +1093,7 @@
         <w:pStyle w:val="ListParagraph"/>
         <w:ind w:left="1446"/>
         <w:rPr>
-          <w:rFonts w:asciiTheme="majorHAnsi" w:hAnsiTheme="majorHAnsi" w:cstheme="majorHAnsi"/>
+          <w:rFonts w:ascii="Consolas" w:hAnsi="Consolas" w:cstheme="majorHAnsi"/>
           <w:b/>
           <w:bCs/>
           <w:sz w:val="40"/>
@@ -1060,7 +1104,7 @@
     <w:p>
       <w:pPr>
         <w:rPr>
-          <w:rFonts w:asciiTheme="majorHAnsi" w:hAnsiTheme="majorHAnsi" w:cstheme="majorHAnsi"/>
+          <w:rFonts w:ascii="Consolas" w:hAnsi="Consolas" w:cstheme="majorHAnsi"/>
           <w:sz w:val="36"/>
           <w:szCs w:val="36"/>
         </w:rPr>
@@ -1069,14 +1113,14 @@
     <w:p>
       <w:pPr>
         <w:rPr>
-          <w:rFonts w:asciiTheme="majorHAnsi" w:hAnsiTheme="majorHAnsi" w:cstheme="majorHAnsi"/>
+          <w:rFonts w:ascii="Consolas" w:hAnsi="Consolas" w:cstheme="majorHAnsi"/>
           <w:sz w:val="36"/>
           <w:szCs w:val="36"/>
         </w:rPr>
       </w:pPr>
       <w:r>
         <w:rPr>
-          <w:rFonts w:asciiTheme="majorHAnsi" w:hAnsiTheme="majorHAnsi" w:cstheme="majorHAnsi"/>
+          <w:rFonts w:ascii="Consolas" w:hAnsi="Consolas" w:cstheme="majorHAnsi"/>
           <w:b/>
           <w:bCs/>
           <w:sz w:val="36"/>
@@ -1086,7 +1130,7 @@
       </w:r>
       <w:r>
         <w:rPr>
-          <w:rFonts w:asciiTheme="majorHAnsi" w:hAnsiTheme="majorHAnsi" w:cstheme="majorHAnsi"/>
+          <w:rFonts w:ascii="Consolas" w:hAnsi="Consolas" w:cstheme="majorHAnsi"/>
           <w:b/>
           <w:bCs/>
           <w:sz w:val="36"/>
@@ -1097,7 +1141,7 @@
       </w:r>
       <w:r>
         <w:rPr>
-          <w:rFonts w:asciiTheme="majorHAnsi" w:hAnsiTheme="majorHAnsi" w:cstheme="majorHAnsi"/>
+          <w:rFonts w:ascii="Consolas" w:hAnsi="Consolas" w:cstheme="majorHAnsi"/>
           <w:b/>
           <w:bCs/>
           <w:sz w:val="36"/>
@@ -1107,7 +1151,7 @@
       </w:r>
       <w:r>
         <w:rPr>
-          <w:rFonts w:asciiTheme="majorHAnsi" w:hAnsiTheme="majorHAnsi" w:cstheme="majorHAnsi"/>
+          <w:rFonts w:ascii="Consolas" w:hAnsi="Consolas" w:cstheme="majorHAnsi"/>
           <w:sz w:val="36"/>
           <w:szCs w:val="36"/>
         </w:rPr>
@@ -1117,14 +1161,14 @@
     <w:p>
       <w:pPr>
         <w:rPr>
-          <w:rFonts w:asciiTheme="majorHAnsi" w:hAnsiTheme="majorHAnsi" w:cstheme="majorHAnsi"/>
+          <w:rFonts w:ascii="Consolas" w:hAnsi="Consolas" w:cstheme="majorHAnsi"/>
           <w:sz w:val="36"/>
           <w:szCs w:val="36"/>
         </w:rPr>
       </w:pPr>
       <w:r>
         <w:rPr>
-          <w:rFonts w:asciiTheme="majorHAnsi" w:hAnsiTheme="majorHAnsi" w:cstheme="majorHAnsi"/>
+          <w:rFonts w:ascii="Consolas" w:hAnsi="Consolas" w:cstheme="majorHAnsi"/>
           <w:b/>
           <w:bCs/>
           <w:sz w:val="36"/>
@@ -1134,7 +1178,7 @@
       </w:r>
       <w:r>
         <w:rPr>
-          <w:rFonts w:asciiTheme="majorHAnsi" w:hAnsiTheme="majorHAnsi" w:cstheme="majorHAnsi"/>
+          <w:rFonts w:ascii="Consolas" w:hAnsi="Consolas" w:cstheme="majorHAnsi"/>
           <w:b/>
           <w:bCs/>
           <w:sz w:val="36"/>
@@ -1145,7 +1189,7 @@
       </w:r>
       <w:r>
         <w:rPr>
-          <w:rFonts w:asciiTheme="majorHAnsi" w:hAnsiTheme="majorHAnsi" w:cstheme="majorHAnsi"/>
+          <w:rFonts w:ascii="Consolas" w:hAnsi="Consolas" w:cstheme="majorHAnsi"/>
           <w:b/>
           <w:bCs/>
           <w:sz w:val="36"/>
@@ -1155,7 +1199,7 @@
       </w:r>
       <w:r>
         <w:rPr>
-          <w:rFonts w:asciiTheme="majorHAnsi" w:hAnsiTheme="majorHAnsi" w:cstheme="majorHAnsi"/>
+          <w:rFonts w:ascii="Consolas" w:hAnsi="Consolas" w:cstheme="majorHAnsi"/>
           <w:sz w:val="36"/>
           <w:szCs w:val="36"/>
         </w:rPr>
@@ -1165,14 +1209,14 @@
     <w:p>
       <w:pPr>
         <w:rPr>
-          <w:rFonts w:asciiTheme="majorHAnsi" w:hAnsiTheme="majorHAnsi" w:cstheme="majorHAnsi"/>
+          <w:rFonts w:ascii="Consolas" w:hAnsi="Consolas" w:cstheme="majorHAnsi"/>
           <w:sz w:val="36"/>
           <w:szCs w:val="36"/>
         </w:rPr>
       </w:pPr>
       <w:r>
         <w:rPr>
-          <w:rFonts w:asciiTheme="majorHAnsi" w:hAnsiTheme="majorHAnsi" w:cstheme="majorHAnsi"/>
+          <w:rFonts w:ascii="Consolas" w:hAnsi="Consolas" w:cstheme="majorHAnsi"/>
           <w:b/>
           <w:bCs/>
           <w:sz w:val="36"/>
@@ -1182,7 +1226,7 @@
       </w:r>
       <w:r>
         <w:rPr>
-          <w:rFonts w:asciiTheme="majorHAnsi" w:hAnsiTheme="majorHAnsi" w:cstheme="majorHAnsi"/>
+          <w:rFonts w:ascii="Consolas" w:hAnsi="Consolas" w:cstheme="majorHAnsi"/>
           <w:b/>
           <w:bCs/>
           <w:sz w:val="36"/>
@@ -1193,7 +1237,7 @@
       </w:r>
       <w:r>
         <w:rPr>
-          <w:rFonts w:asciiTheme="majorHAnsi" w:hAnsiTheme="majorHAnsi" w:cstheme="majorHAnsi"/>
+          <w:rFonts w:ascii="Consolas" w:hAnsi="Consolas" w:cstheme="majorHAnsi"/>
           <w:b/>
           <w:bCs/>
           <w:sz w:val="36"/>
@@ -1203,7 +1247,7 @@
       </w:r>
       <w:r>
         <w:rPr>
-          <w:rFonts w:asciiTheme="majorHAnsi" w:hAnsiTheme="majorHAnsi" w:cstheme="majorHAnsi"/>
+          <w:rFonts w:ascii="Consolas" w:hAnsi="Consolas" w:cstheme="majorHAnsi"/>
           <w:sz w:val="36"/>
           <w:szCs w:val="36"/>
         </w:rPr>
@@ -1213,14 +1257,14 @@
     <w:p>
       <w:pPr>
         <w:rPr>
-          <w:rFonts w:asciiTheme="majorHAnsi" w:hAnsiTheme="majorHAnsi" w:cstheme="majorHAnsi"/>
+          <w:rFonts w:ascii="Consolas" w:hAnsi="Consolas" w:cstheme="majorHAnsi"/>
           <w:sz w:val="36"/>
           <w:szCs w:val="36"/>
         </w:rPr>
       </w:pPr>
       <w:r>
         <w:rPr>
-          <w:rFonts w:asciiTheme="majorHAnsi" w:hAnsiTheme="majorHAnsi" w:cstheme="majorHAnsi"/>
+          <w:rFonts w:ascii="Consolas" w:hAnsi="Consolas" w:cstheme="majorHAnsi"/>
           <w:b/>
           <w:bCs/>
           <w:sz w:val="36"/>
@@ -1230,7 +1274,7 @@
       </w:r>
       <w:r>
         <w:rPr>
-          <w:rFonts w:asciiTheme="majorHAnsi" w:hAnsiTheme="majorHAnsi" w:cstheme="majorHAnsi"/>
+          <w:rFonts w:ascii="Consolas" w:hAnsi="Consolas" w:cstheme="majorHAnsi"/>
           <w:b/>
           <w:bCs/>
           <w:sz w:val="36"/>
@@ -1241,7 +1285,7 @@
       </w:r>
       <w:r>
         <w:rPr>
-          <w:rFonts w:asciiTheme="majorHAnsi" w:hAnsiTheme="majorHAnsi" w:cstheme="majorHAnsi"/>
+          <w:rFonts w:ascii="Consolas" w:hAnsi="Consolas" w:cstheme="majorHAnsi"/>
           <w:b/>
           <w:bCs/>
           <w:sz w:val="36"/>
@@ -1251,7 +1295,7 @@
       </w:r>
       <w:r>
         <w:rPr>
-          <w:rFonts w:asciiTheme="majorHAnsi" w:hAnsiTheme="majorHAnsi" w:cstheme="majorHAnsi"/>
+          <w:rFonts w:ascii="Consolas" w:hAnsi="Consolas" w:cstheme="majorHAnsi"/>
           <w:sz w:val="36"/>
           <w:szCs w:val="36"/>
         </w:rPr>
@@ -1261,37 +1305,724 @@
     <w:p>
       <w:pPr>
         <w:rPr>
-          <w:rFonts w:asciiTheme="majorHAnsi" w:hAnsiTheme="majorHAnsi" w:cstheme="majorHAnsi"/>
+          <w:rFonts w:ascii="Consolas" w:hAnsi="Consolas" w:cstheme="majorHAnsi"/>
+          <w:sz w:val="36"/>
+          <w:szCs w:val="36"/>
+        </w:rPr>
+      </w:pPr>
+      <w:r>
+        <w:rPr>
+          <w:rFonts w:ascii="Consolas" w:hAnsi="Consolas" w:cstheme="majorHAnsi"/>
+          <w:b/>
+          <w:bCs/>
+          <w:sz w:val="36"/>
+          <w:szCs w:val="36"/>
+        </w:rPr>
+        <w:t>Final days</w:t>
+      </w:r>
+      <w:r>
+        <w:rPr>
+          <w:rFonts w:ascii="Consolas" w:hAnsi="Consolas" w:cstheme="majorHAnsi"/>
+          <w:sz w:val="36"/>
+          <w:szCs w:val="36"/>
+        </w:rPr>
+        <w:t xml:space="preserve"> -&gt; documentation creation and final touches</w:t>
+      </w:r>
+    </w:p>
+    <w:p>
+      <w:pPr>
+        <w:rPr>
+          <w:rFonts w:ascii="Consolas" w:hAnsi="Consolas" w:cstheme="majorHAnsi"/>
+          <w:sz w:val="36"/>
+          <w:szCs w:val="36"/>
+        </w:rPr>
+      </w:pPr>
+    </w:p>
+    <w:p>
+      <w:pPr>
+        <w:rPr>
+          <w:rFonts w:ascii="Consolas" w:hAnsi="Consolas" w:cstheme="majorHAnsi"/>
+          <w:sz w:val="36"/>
+          <w:szCs w:val="36"/>
+        </w:rPr>
+      </w:pPr>
+      <w:r>
+        <w:rPr>
+          <w:rFonts w:ascii="Consolas" w:hAnsi="Consolas" w:cstheme="majorHAnsi"/>
+          <w:sz w:val="36"/>
+          <w:szCs w:val="36"/>
+        </w:rPr>
+        <w:t>Sprint</w:t>
+      </w:r>
+      <w:r>
+        <w:rPr>
+          <w:rFonts w:ascii="Consolas" w:hAnsi="Consolas" w:cstheme="majorHAnsi"/>
+          <w:sz w:val="36"/>
+          <w:szCs w:val="36"/>
+        </w:rPr>
+        <w:t>’s table</w:t>
+      </w:r>
+    </w:p>
+    <w:tbl>
+      <w:tblPr>
+        <w:tblStyle w:val="TableGrid"/>
+        <w:tblW w:w="0" w:type="auto"/>
+        <w:tblLook w:val="04A0" w:firstRow="1" w:lastRow="0" w:firstColumn="1" w:lastColumn="0" w:noHBand="0" w:noVBand="1"/>
+      </w:tblPr>
+      <w:tblGrid>
+        <w:gridCol w:w="1152"/>
+        <w:gridCol w:w="2495"/>
+        <w:gridCol w:w="2192"/>
+        <w:gridCol w:w="984"/>
+        <w:gridCol w:w="2527"/>
+      </w:tblGrid>
+      <w:tr>
+        <w:tc>
+          <w:tcPr>
+            <w:tcW w:w="1870" w:type="dxa"/>
+          </w:tcPr>
+          <w:p>
+            <w:pPr>
+              <w:rPr>
+                <w:rFonts w:ascii="Consolas" w:hAnsi="Consolas" w:cstheme="majorHAnsi"/>
+                <w:sz w:val="32"/>
+                <w:szCs w:val="32"/>
+              </w:rPr>
+            </w:pPr>
+          </w:p>
+        </w:tc>
+        <w:tc>
+          <w:tcPr>
+            <w:tcW w:w="6852" w:type="dxa"/>
+          </w:tcPr>
+          <w:p>
+            <w:pPr>
+              <w:rPr>
+                <w:rFonts w:ascii="Consolas" w:hAnsi="Consolas" w:cstheme="majorHAnsi"/>
+                <w:sz w:val="32"/>
+                <w:szCs w:val="32"/>
+              </w:rPr>
+            </w:pPr>
+            <w:r>
+              <w:rPr>
+                <w:rFonts w:ascii="Consolas" w:hAnsi="Consolas" w:cstheme="majorHAnsi"/>
+                <w:sz w:val="32"/>
+                <w:szCs w:val="32"/>
+              </w:rPr>
+              <w:t>The task</w:t>
+            </w:r>
+          </w:p>
+        </w:tc>
+        <w:tc>
+          <w:tcPr>
+            <w:tcW w:w="2700" w:type="dxa"/>
+          </w:tcPr>
+          <w:p>
+            <w:pPr>
+              <w:rPr>
+                <w:rFonts w:ascii="Consolas" w:hAnsi="Consolas" w:cstheme="majorHAnsi"/>
+                <w:sz w:val="32"/>
+                <w:szCs w:val="32"/>
+              </w:rPr>
+            </w:pPr>
+            <w:r>
+              <w:rPr>
+                <w:rFonts w:ascii="Consolas" w:hAnsi="Consolas" w:cstheme="majorHAnsi"/>
+                <w:sz w:val="32"/>
+                <w:szCs w:val="32"/>
+              </w:rPr>
+              <w:t>The deadline</w:t>
+            </w:r>
+          </w:p>
+        </w:tc>
+        <w:tc>
+          <w:tcPr>
+            <w:tcW w:w="1800" w:type="dxa"/>
+          </w:tcPr>
+          <w:p>
+            <w:pPr>
+              <w:rPr>
+                <w:rFonts w:ascii="Consolas" w:hAnsi="Consolas" w:cstheme="majorHAnsi"/>
+                <w:sz w:val="32"/>
+                <w:szCs w:val="32"/>
+              </w:rPr>
+            </w:pPr>
+            <w:r>
+              <w:rPr>
+                <w:rFonts w:ascii="Consolas" w:hAnsi="Consolas" w:cstheme="majorHAnsi"/>
+                <w:sz w:val="32"/>
+                <w:szCs w:val="32"/>
+              </w:rPr>
+              <w:t>Is it done</w:t>
+            </w:r>
+          </w:p>
+        </w:tc>
+        <w:tc>
+          <w:tcPr>
+            <w:tcW w:w="7294" w:type="dxa"/>
+          </w:tcPr>
+          <w:p>
+            <w:pPr>
+              <w:rPr>
+                <w:rFonts w:ascii="Consolas" w:hAnsi="Consolas" w:cstheme="majorHAnsi"/>
+                <w:sz w:val="32"/>
+                <w:szCs w:val="32"/>
+              </w:rPr>
+            </w:pPr>
+            <w:r>
+              <w:rPr>
+                <w:rFonts w:ascii="Consolas" w:hAnsi="Consolas" w:cstheme="majorHAnsi"/>
+                <w:sz w:val="32"/>
+                <w:szCs w:val="32"/>
+              </w:rPr>
+              <w:t>The feedback of the task</w:t>
+            </w:r>
+          </w:p>
+        </w:tc>
+      </w:tr>
+      <w:tr>
+        <w:tc>
+          <w:tcPr>
+            <w:tcW w:w="1870" w:type="dxa"/>
+          </w:tcPr>
+          <w:p>
+            <w:pPr>
+              <w:rPr>
+                <w:rFonts w:ascii="Consolas" w:hAnsi="Consolas" w:cstheme="majorHAnsi"/>
+                <w:sz w:val="32"/>
+                <w:szCs w:val="32"/>
+              </w:rPr>
+            </w:pPr>
+            <w:r>
+              <w:rPr>
+                <w:rFonts w:ascii="Consolas" w:hAnsi="Consolas" w:cstheme="majorHAnsi"/>
+                <w:sz w:val="32"/>
+                <w:szCs w:val="32"/>
+              </w:rPr>
+              <w:t>Week1</w:t>
+            </w:r>
+          </w:p>
+        </w:tc>
+        <w:tc>
+          <w:tcPr>
+            <w:tcW w:w="6852" w:type="dxa"/>
+          </w:tcPr>
+          <w:p>
+            <w:pPr>
+              <w:rPr>
+                <w:rFonts w:ascii="Consolas" w:hAnsi="Consolas" w:cstheme="majorHAnsi"/>
+                <w:sz w:val="32"/>
+                <w:szCs w:val="32"/>
+              </w:rPr>
+            </w:pPr>
+            <w:r>
+              <w:rPr>
+                <w:rFonts w:ascii="Consolas" w:hAnsi="Consolas" w:cstheme="majorHAnsi"/>
+                <w:sz w:val="32"/>
+                <w:szCs w:val="32"/>
+              </w:rPr>
+              <w:t>cover information</w:t>
+            </w:r>
+          </w:p>
+          <w:p>
+            <w:pPr>
+              <w:rPr>
+                <w:rFonts w:ascii="Consolas" w:hAnsi="Consolas" w:cstheme="majorHAnsi"/>
+                <w:sz w:val="32"/>
+                <w:szCs w:val="32"/>
+              </w:rPr>
+            </w:pPr>
+            <w:r>
+              <w:rPr>
+                <w:rFonts w:ascii="Consolas" w:hAnsi="Consolas" w:cstheme="majorHAnsi"/>
+                <w:sz w:val="32"/>
+                <w:szCs w:val="32"/>
+              </w:rPr>
+              <w:t>gain</w:t>
+            </w:r>
+            <w:r>
+              <w:rPr>
+                <w:rFonts w:ascii="Consolas" w:hAnsi="Consolas" w:cstheme="majorHAnsi"/>
+                <w:sz w:val="32"/>
+                <w:szCs w:val="32"/>
+              </w:rPr>
+              <w:t xml:space="preserve"> and creation of the blueprints</w:t>
+            </w:r>
+          </w:p>
+        </w:tc>
+        <w:tc>
+          <w:tcPr>
+            <w:tcW w:w="2700" w:type="dxa"/>
+          </w:tcPr>
+          <w:p>
+            <w:pPr>
+              <w:rPr>
+                <w:rFonts w:ascii="Consolas" w:hAnsi="Consolas" w:cstheme="majorHAnsi"/>
+                <w:sz w:val="32"/>
+                <w:szCs w:val="32"/>
+              </w:rPr>
+            </w:pPr>
+            <w:r>
+              <w:rPr>
+                <w:rFonts w:ascii="Consolas" w:hAnsi="Consolas" w:cstheme="majorHAnsi"/>
+                <w:sz w:val="32"/>
+                <w:szCs w:val="32"/>
+              </w:rPr>
+              <w:t xml:space="preserve">14.05 </w:t>
+            </w:r>
+            <w:r>
+              <w:rPr>
+                <w:rFonts w:ascii="Consolas" w:hAnsi="Consolas" w:cstheme="majorHAnsi"/>
+                <w:sz w:val="32"/>
+                <w:szCs w:val="32"/>
+              </w:rPr>
+              <w:t>–</w:t>
+            </w:r>
+            <w:r>
+              <w:rPr>
+                <w:rFonts w:ascii="Consolas" w:hAnsi="Consolas" w:cstheme="majorHAnsi"/>
+                <w:sz w:val="32"/>
+                <w:szCs w:val="32"/>
+              </w:rPr>
+              <w:t xml:space="preserve"> </w:t>
+            </w:r>
+            <w:r>
+              <w:rPr>
+                <w:rFonts w:ascii="Consolas" w:hAnsi="Consolas" w:cstheme="majorHAnsi"/>
+                <w:sz w:val="32"/>
+                <w:szCs w:val="32"/>
+              </w:rPr>
+              <w:t>22.05</w:t>
+            </w:r>
+          </w:p>
+        </w:tc>
+        <w:tc>
+          <w:tcPr>
+            <w:tcW w:w="1800" w:type="dxa"/>
+            <w:shd w:val="clear" w:color="auto" w:fill="A8D08D" w:themeFill="accent6" w:themeFillTint="99"/>
+          </w:tcPr>
+          <w:p>
+            <w:pPr>
+              <w:rPr>
+                <w:rFonts w:ascii="Consolas" w:hAnsi="Consolas" w:cstheme="majorHAnsi"/>
+                <w:sz w:val="32"/>
+                <w:szCs w:val="32"/>
+              </w:rPr>
+            </w:pPr>
+          </w:p>
+        </w:tc>
+        <w:tc>
+          <w:tcPr>
+            <w:tcW w:w="7294" w:type="dxa"/>
+          </w:tcPr>
+          <w:p>
+            <w:pPr>
+              <w:rPr>
+                <w:rFonts w:ascii="Consolas" w:hAnsi="Consolas" w:cstheme="majorHAnsi"/>
+                <w:sz w:val="32"/>
+                <w:szCs w:val="32"/>
+              </w:rPr>
+            </w:pPr>
+            <w:r>
+              <w:rPr>
+                <w:rFonts w:ascii="Consolas" w:hAnsi="Consolas" w:cstheme="majorHAnsi"/>
+                <w:sz w:val="32"/>
+                <w:szCs w:val="32"/>
+              </w:rPr>
+              <w:t>The work was easy and I could distribute my time correctly over the course of the week</w:t>
+            </w:r>
+          </w:p>
+        </w:tc>
+      </w:tr>
+      <w:tr>
+        <w:tc>
+          <w:tcPr>
+            <w:tcW w:w="1870" w:type="dxa"/>
+          </w:tcPr>
+          <w:p>
+            <w:pPr>
+              <w:rPr>
+                <w:rFonts w:ascii="Consolas" w:hAnsi="Consolas" w:cstheme="majorHAnsi"/>
+                <w:sz w:val="32"/>
+                <w:szCs w:val="32"/>
+              </w:rPr>
+            </w:pPr>
+            <w:r>
+              <w:rPr>
+                <w:rFonts w:ascii="Consolas" w:hAnsi="Consolas" w:cstheme="majorHAnsi"/>
+                <w:sz w:val="32"/>
+                <w:szCs w:val="32"/>
+              </w:rPr>
+              <w:t>Week2</w:t>
+            </w:r>
+          </w:p>
+        </w:tc>
+        <w:tc>
+          <w:tcPr>
+            <w:tcW w:w="6852" w:type="dxa"/>
+          </w:tcPr>
+          <w:p>
+            <w:pPr>
+              <w:rPr>
+                <w:rFonts w:ascii="Consolas" w:hAnsi="Consolas" w:cstheme="majorHAnsi"/>
+                <w:sz w:val="32"/>
+                <w:szCs w:val="32"/>
+              </w:rPr>
+            </w:pPr>
+            <w:r>
+              <w:rPr>
+                <w:rFonts w:ascii="Consolas" w:hAnsi="Consolas" w:cstheme="majorHAnsi"/>
+                <w:sz w:val="32"/>
+                <w:szCs w:val="32"/>
+              </w:rPr>
+              <w:t xml:space="preserve">hard </w:t>
+            </w:r>
+            <w:r>
+              <w:rPr>
+                <w:rFonts w:ascii="Consolas" w:hAnsi="Consolas" w:cstheme="majorHAnsi"/>
+                <w:sz w:val="32"/>
+                <w:szCs w:val="32"/>
+              </w:rPr>
+              <w:t>code</w:t>
+            </w:r>
+            <w:r>
+              <w:rPr>
+                <w:rFonts w:ascii="Consolas" w:hAnsi="Consolas" w:cstheme="majorHAnsi"/>
+                <w:sz w:val="32"/>
+                <w:szCs w:val="32"/>
+              </w:rPr>
+              <w:t xml:space="preserve"> on the auth routes and the register and login html’s</w:t>
+            </w:r>
+            <w:r>
+              <w:rPr>
+                <w:rFonts w:ascii="Consolas" w:hAnsi="Consolas" w:cstheme="majorHAnsi"/>
+                <w:sz w:val="32"/>
+                <w:szCs w:val="32"/>
+              </w:rPr>
+              <w:t xml:space="preserve"> design</w:t>
+            </w:r>
+          </w:p>
+          <w:p>
+            <w:pPr>
+              <w:rPr>
+                <w:rFonts w:ascii="Consolas" w:hAnsi="Consolas" w:cstheme="majorHAnsi"/>
+                <w:sz w:val="32"/>
+                <w:szCs w:val="32"/>
+              </w:rPr>
+            </w:pPr>
+          </w:p>
+        </w:tc>
+        <w:tc>
+          <w:tcPr>
+            <w:tcW w:w="2700" w:type="dxa"/>
+          </w:tcPr>
+          <w:p>
+            <w:pPr>
+              <w:rPr>
+                <w:rFonts w:ascii="Consolas" w:hAnsi="Consolas" w:cstheme="majorHAnsi"/>
+                <w:sz w:val="32"/>
+                <w:szCs w:val="32"/>
+              </w:rPr>
+            </w:pPr>
+            <w:r>
+              <w:rPr>
+                <w:rFonts w:ascii="Consolas" w:hAnsi="Consolas" w:cstheme="majorHAnsi"/>
+                <w:sz w:val="32"/>
+                <w:szCs w:val="32"/>
+              </w:rPr>
+              <w:t>24.05 – 31/01.05/06</w:t>
+            </w:r>
+          </w:p>
+        </w:tc>
+        <w:tc>
+          <w:tcPr>
+            <w:tcW w:w="1800" w:type="dxa"/>
+            <w:shd w:val="clear" w:color="auto" w:fill="A8D08D" w:themeFill="accent6" w:themeFillTint="99"/>
+          </w:tcPr>
+          <w:p>
+            <w:pPr>
+              <w:rPr>
+                <w:rFonts w:ascii="Consolas" w:hAnsi="Consolas" w:cstheme="majorHAnsi"/>
+                <w:sz w:val="32"/>
+                <w:szCs w:val="32"/>
+              </w:rPr>
+            </w:pPr>
+          </w:p>
+        </w:tc>
+        <w:tc>
+          <w:tcPr>
+            <w:tcW w:w="7294" w:type="dxa"/>
+          </w:tcPr>
+          <w:p>
+            <w:pPr>
+              <w:rPr>
+                <w:rFonts w:ascii="Consolas" w:hAnsi="Consolas" w:cstheme="majorHAnsi"/>
+                <w:sz w:val="32"/>
+                <w:szCs w:val="32"/>
+              </w:rPr>
+            </w:pPr>
+            <w:r>
+              <w:rPr>
+                <w:rFonts w:ascii="Consolas" w:hAnsi="Consolas" w:cstheme="majorHAnsi"/>
+                <w:sz w:val="32"/>
+                <w:szCs w:val="32"/>
+              </w:rPr>
+              <w:t>I sought a hard time with the blueprints because of the venv and interpreter but I fixed it</w:t>
+            </w:r>
+          </w:p>
+        </w:tc>
+      </w:tr>
+      <w:tr>
+        <w:tc>
+          <w:tcPr>
+            <w:tcW w:w="1870" w:type="dxa"/>
+          </w:tcPr>
+          <w:p>
+            <w:pPr>
+              <w:rPr>
+                <w:rFonts w:ascii="Consolas" w:hAnsi="Consolas" w:cstheme="majorHAnsi"/>
+                <w:sz w:val="32"/>
+                <w:szCs w:val="32"/>
+              </w:rPr>
+            </w:pPr>
+            <w:r>
+              <w:rPr>
+                <w:rFonts w:ascii="Consolas" w:hAnsi="Consolas" w:cstheme="majorHAnsi"/>
+                <w:sz w:val="32"/>
+                <w:szCs w:val="32"/>
+              </w:rPr>
+              <w:t>Week3</w:t>
+            </w:r>
+          </w:p>
+        </w:tc>
+        <w:tc>
+          <w:tcPr>
+            <w:tcW w:w="6852" w:type="dxa"/>
+          </w:tcPr>
+          <w:p>
+            <w:pPr>
+              <w:rPr>
+                <w:rFonts w:ascii="Consolas" w:hAnsi="Consolas" w:cstheme="majorHAnsi"/>
+                <w:sz w:val="32"/>
+                <w:szCs w:val="32"/>
+              </w:rPr>
+            </w:pPr>
+            <w:r>
+              <w:rPr>
+                <w:rFonts w:ascii="Consolas" w:hAnsi="Consolas" w:cstheme="majorHAnsi"/>
+                <w:sz w:val="32"/>
+                <w:szCs w:val="32"/>
+              </w:rPr>
+              <w:t>finishing up the designs and making the main routes and html</w:t>
+            </w:r>
+          </w:p>
+        </w:tc>
+        <w:tc>
+          <w:tcPr>
+            <w:tcW w:w="2700" w:type="dxa"/>
+          </w:tcPr>
+          <w:p>
+            <w:pPr>
+              <w:rPr>
+                <w:rFonts w:ascii="Consolas" w:hAnsi="Consolas" w:cstheme="majorHAnsi"/>
+                <w:sz w:val="32"/>
+                <w:szCs w:val="32"/>
+              </w:rPr>
+            </w:pPr>
+            <w:r>
+              <w:rPr>
+                <w:rFonts w:ascii="Consolas" w:hAnsi="Consolas" w:cstheme="majorHAnsi"/>
+                <w:sz w:val="32"/>
+                <w:szCs w:val="32"/>
+              </w:rPr>
+              <w:t>02.06-10.06</w:t>
+            </w:r>
+          </w:p>
+        </w:tc>
+        <w:tc>
+          <w:tcPr>
+            <w:tcW w:w="1800" w:type="dxa"/>
+            <w:shd w:val="clear" w:color="auto" w:fill="A8D08D" w:themeFill="accent6" w:themeFillTint="99"/>
+          </w:tcPr>
+          <w:p>
+            <w:pPr>
+              <w:rPr>
+                <w:rFonts w:ascii="Consolas" w:hAnsi="Consolas" w:cstheme="majorHAnsi"/>
+                <w:sz w:val="32"/>
+                <w:szCs w:val="32"/>
+              </w:rPr>
+            </w:pPr>
+          </w:p>
+        </w:tc>
+        <w:tc>
+          <w:tcPr>
+            <w:tcW w:w="7294" w:type="dxa"/>
+          </w:tcPr>
+          <w:p>
+            <w:pPr>
+              <w:rPr>
+                <w:rFonts w:ascii="Consolas" w:hAnsi="Consolas" w:cstheme="majorHAnsi"/>
+                <w:sz w:val="32"/>
+                <w:szCs w:val="32"/>
+              </w:rPr>
+            </w:pPr>
+            <w:r>
+              <w:rPr>
+                <w:rFonts w:ascii="Consolas" w:hAnsi="Consolas" w:cstheme="majorHAnsi"/>
+                <w:sz w:val="32"/>
+                <w:szCs w:val="32"/>
+              </w:rPr>
+              <w:t xml:space="preserve">The design is </w:t>
+            </w:r>
+            <w:r>
+              <w:rPr>
+                <w:rFonts w:ascii="Consolas" w:hAnsi="Consolas" w:cstheme="majorHAnsi"/>
+                <w:sz w:val="32"/>
+                <w:szCs w:val="32"/>
+              </w:rPr>
+              <w:t>really</w:t>
+            </w:r>
+            <w:r>
+              <w:rPr>
+                <w:rFonts w:ascii="Consolas" w:hAnsi="Consolas" w:cstheme="majorHAnsi"/>
+                <w:sz w:val="32"/>
+                <w:szCs w:val="32"/>
+              </w:rPr>
+              <w:t xml:space="preserve"> simple as I used AI and </w:t>
+            </w:r>
+            <w:r>
+              <w:rPr>
+                <w:rFonts w:ascii="Consolas" w:hAnsi="Consolas" w:cstheme="majorHAnsi"/>
+                <w:sz w:val="32"/>
+                <w:szCs w:val="32"/>
+              </w:rPr>
+              <w:t>Tailwind so it was easy to produce</w:t>
+            </w:r>
+          </w:p>
+        </w:tc>
+      </w:tr>
+      <w:tr>
+        <w:tc>
+          <w:tcPr>
+            <w:tcW w:w="1870" w:type="dxa"/>
+          </w:tcPr>
+          <w:p>
+            <w:pPr>
+              <w:rPr>
+                <w:rFonts w:ascii="Consolas" w:hAnsi="Consolas" w:cstheme="majorHAnsi"/>
+                <w:sz w:val="32"/>
+                <w:szCs w:val="32"/>
+              </w:rPr>
+            </w:pPr>
+            <w:r>
+              <w:rPr>
+                <w:rFonts w:ascii="Consolas" w:hAnsi="Consolas" w:cstheme="majorHAnsi"/>
+                <w:sz w:val="32"/>
+                <w:szCs w:val="32"/>
+              </w:rPr>
+              <w:t>Week4</w:t>
+            </w:r>
+          </w:p>
+        </w:tc>
+        <w:tc>
+          <w:tcPr>
+            <w:tcW w:w="6852" w:type="dxa"/>
+          </w:tcPr>
+          <w:p>
+            <w:pPr>
+              <w:rPr>
+                <w:rFonts w:ascii="Consolas" w:hAnsi="Consolas" w:cstheme="majorHAnsi"/>
+                <w:sz w:val="32"/>
+                <w:szCs w:val="32"/>
+              </w:rPr>
+            </w:pPr>
+            <w:r>
+              <w:rPr>
+                <w:rFonts w:ascii="Consolas" w:hAnsi="Consolas" w:cstheme="majorHAnsi"/>
+                <w:sz w:val="32"/>
+                <w:szCs w:val="32"/>
+              </w:rPr>
+              <w:t>hard work on the model using Ai and teaching the Linear Regression the dataset</w:t>
+            </w:r>
+          </w:p>
+        </w:tc>
+        <w:tc>
+          <w:tcPr>
+            <w:tcW w:w="2700" w:type="dxa"/>
+          </w:tcPr>
+          <w:p>
+            <w:pPr>
+              <w:rPr>
+                <w:rFonts w:ascii="Consolas" w:hAnsi="Consolas" w:cstheme="majorHAnsi"/>
+                <w:sz w:val="32"/>
+                <w:szCs w:val="32"/>
+              </w:rPr>
+            </w:pPr>
+            <w:r>
+              <w:rPr>
+                <w:rFonts w:ascii="Consolas" w:hAnsi="Consolas" w:cstheme="majorHAnsi"/>
+                <w:sz w:val="32"/>
+                <w:szCs w:val="32"/>
+              </w:rPr>
+              <w:t>11.06 – 18/19.06</w:t>
+            </w:r>
+          </w:p>
+        </w:tc>
+        <w:tc>
+          <w:tcPr>
+            <w:tcW w:w="1800" w:type="dxa"/>
+            <w:shd w:val="clear" w:color="auto" w:fill="A8D08D" w:themeFill="accent6" w:themeFillTint="99"/>
+          </w:tcPr>
+          <w:p>
+            <w:pPr>
+              <w:rPr>
+                <w:rFonts w:ascii="Consolas" w:hAnsi="Consolas" w:cstheme="majorHAnsi"/>
+                <w:sz w:val="32"/>
+                <w:szCs w:val="32"/>
+              </w:rPr>
+            </w:pPr>
+          </w:p>
+        </w:tc>
+        <w:tc>
+          <w:tcPr>
+            <w:tcW w:w="7294" w:type="dxa"/>
+          </w:tcPr>
+          <w:p>
+            <w:pPr>
+              <w:rPr>
+                <w:rFonts w:ascii="Consolas" w:hAnsi="Consolas" w:cstheme="majorHAnsi"/>
+                <w:sz w:val="32"/>
+                <w:szCs w:val="32"/>
+              </w:rPr>
+            </w:pPr>
+            <w:r>
+              <w:rPr>
+                <w:rFonts w:ascii="Consolas" w:hAnsi="Consolas" w:cstheme="majorHAnsi"/>
+                <w:sz w:val="32"/>
+                <w:szCs w:val="32"/>
+              </w:rPr>
+              <w:t>The training dataset is small and it was nothing but I found it hard to combine my theme with the model</w:t>
+            </w:r>
+          </w:p>
+        </w:tc>
+      </w:tr>
+    </w:tbl>
+    <w:p>
+      <w:pPr>
+        <w:rPr>
+          <w:rFonts w:ascii="Consolas" w:hAnsi="Consolas" w:cstheme="majorHAnsi"/>
           <w:b/>
           <w:bCs/>
           <w:sz w:val="40"/>
           <w:szCs w:val="40"/>
         </w:rPr>
       </w:pPr>
-      <w:r>
-        <w:rPr>
-          <w:rFonts w:asciiTheme="majorHAnsi" w:hAnsiTheme="majorHAnsi" w:cstheme="majorHAnsi"/>
-          <w:b/>
-          <w:bCs/>
-          <w:sz w:val="36"/>
-          <w:szCs w:val="36"/>
-        </w:rPr>
-        <w:t>Final days</w:t>
-      </w:r>
-      <w:r>
-        <w:rPr>
-          <w:rFonts w:asciiTheme="majorHAnsi" w:hAnsiTheme="majorHAnsi" w:cstheme="majorHAnsi"/>
-          <w:sz w:val="36"/>
-          <w:szCs w:val="36"/>
-        </w:rPr>
-        <w:t xml:space="preserve"> -&gt; documentation creation and final touches</w:t>
-      </w:r>
     </w:p>
     <w:p>
       <w:pPr>
         <w:jc w:val="center"/>
         <w:rPr>
-          <w:rFonts w:asciiTheme="majorHAnsi" w:hAnsiTheme="majorHAnsi" w:cstheme="majorHAnsi"/>
+          <w:rFonts w:ascii="Consolas" w:hAnsi="Consolas" w:cstheme="majorHAnsi"/>
           <w:b/>
           <w:bCs/>
           <w:sz w:val="56"/>
@@ -1302,60 +2033,50 @@
     <w:p>
       <w:pPr>
         <w:rPr>
-          <w:rFonts w:asciiTheme="majorHAnsi" w:hAnsiTheme="majorHAnsi" w:cstheme="majorHAnsi"/>
+          <w:rFonts w:ascii="Consolas" w:hAnsi="Consolas" w:cstheme="majorHAnsi"/>
           <w:b/>
           <w:bCs/>
           <w:sz w:val="56"/>
           <w:szCs w:val="56"/>
         </w:rPr>
       </w:pPr>
-      <w:r>
-        <w:rPr>
-          <w:rFonts w:asciiTheme="majorHAnsi" w:hAnsiTheme="majorHAnsi" w:cstheme="majorHAnsi"/>
+    </w:p>
+    <w:p>
+      <w:pPr>
+        <w:rPr>
+          <w:rFonts w:ascii="Consolas" w:hAnsi="Consolas" w:cstheme="majorHAnsi"/>
           <w:b/>
           <w:bCs/>
           <w:sz w:val="56"/>
           <w:szCs w:val="56"/>
         </w:rPr>
-        <w:br w:type="page"/>
-      </w:r>
-    </w:p>
-    <w:p>
-      <w:pPr>
-        <w:rPr>
-          <w:rFonts w:asciiTheme="majorHAnsi" w:hAnsiTheme="majorHAnsi" w:cstheme="majorHAnsi"/>
+      </w:pPr>
+    </w:p>
+    <w:p>
+      <w:pPr>
+        <w:rPr>
+          <w:rFonts w:ascii="Consolas" w:hAnsi="Consolas" w:cstheme="majorHAnsi"/>
           <w:b/>
           <w:bCs/>
           <w:sz w:val="56"/>
           <w:szCs w:val="56"/>
         </w:rPr>
       </w:pPr>
-    </w:p>
-    <w:p>
-      <w:pPr>
-        <w:rPr>
-          <w:rFonts w:asciiTheme="majorHAnsi" w:hAnsiTheme="majorHAnsi" w:cstheme="majorHAnsi"/>
+      <w:r>
+        <w:rPr>
+          <w:rFonts w:ascii="Consolas" w:hAnsi="Consolas" w:cstheme="majorHAnsi"/>
           <w:b/>
           <w:bCs/>
           <w:sz w:val="56"/>
           <w:szCs w:val="56"/>
         </w:rPr>
-      </w:pPr>
-      <w:r>
-        <w:rPr>
-          <w:rFonts w:asciiTheme="majorHAnsi" w:hAnsiTheme="majorHAnsi" w:cstheme="majorHAnsi"/>
-          <w:b/>
-          <w:bCs/>
-          <w:sz w:val="56"/>
-          <w:szCs w:val="56"/>
-        </w:rPr>
         <w:t>3.Used Technologies</w:t>
       </w:r>
     </w:p>
     <w:p>
       <w:pPr>
         <w:rPr>
-          <w:rFonts w:asciiTheme="majorHAnsi" w:hAnsiTheme="majorHAnsi" w:cstheme="majorHAnsi"/>
+          <w:rFonts w:ascii="Consolas" w:hAnsi="Consolas" w:cstheme="majorHAnsi"/>
           <w:b/>
           <w:bCs/>
           <w:sz w:val="40"/>
@@ -1366,14 +2087,14 @@
     <w:p>
       <w:pPr>
         <w:rPr>
-          <w:rFonts w:asciiTheme="majorHAnsi" w:hAnsiTheme="majorHAnsi" w:cstheme="majorHAnsi"/>
+          <w:rFonts w:ascii="Consolas" w:hAnsi="Consolas" w:cstheme="majorHAnsi"/>
           <w:sz w:val="40"/>
           <w:szCs w:val="40"/>
         </w:rPr>
       </w:pPr>
       <w:r>
         <w:rPr>
-          <w:rFonts w:asciiTheme="majorHAnsi" w:hAnsiTheme="majorHAnsi" w:cstheme="majorHAnsi"/>
+          <w:rFonts w:ascii="Consolas" w:hAnsi="Consolas" w:cstheme="majorHAnsi"/>
           <w:sz w:val="40"/>
           <w:szCs w:val="40"/>
         </w:rPr>
@@ -1383,14 +2104,14 @@
     <w:p>
       <w:pPr>
         <w:rPr>
-          <w:rFonts w:asciiTheme="majorHAnsi" w:hAnsiTheme="majorHAnsi" w:cstheme="majorHAnsi"/>
+          <w:rFonts w:ascii="Consolas" w:hAnsi="Consolas" w:cstheme="majorHAnsi"/>
           <w:sz w:val="40"/>
           <w:szCs w:val="40"/>
         </w:rPr>
       </w:pPr>
       <w:r>
         <w:rPr>
-          <w:rFonts w:asciiTheme="majorHAnsi" w:hAnsiTheme="majorHAnsi" w:cstheme="majorHAnsi"/>
+          <w:rFonts w:ascii="Consolas" w:hAnsi="Consolas" w:cstheme="majorHAnsi"/>
           <w:sz w:val="40"/>
           <w:szCs w:val="40"/>
         </w:rPr>
@@ -1398,7 +2119,7 @@
       </w:r>
       <w:r>
         <w:rPr>
-          <w:rFonts w:asciiTheme="majorHAnsi" w:hAnsiTheme="majorHAnsi" w:cstheme="majorHAnsi"/>
+          <w:rFonts w:ascii="Consolas" w:hAnsi="Consolas" w:cstheme="majorHAnsi"/>
           <w:sz w:val="40"/>
           <w:szCs w:val="40"/>
         </w:rPr>
@@ -1406,7 +2127,7 @@
       </w:r>
       <w:r>
         <w:rPr>
-          <w:rFonts w:asciiTheme="majorHAnsi" w:hAnsiTheme="majorHAnsi" w:cstheme="majorHAnsi"/>
+          <w:rFonts w:ascii="Consolas" w:hAnsi="Consolas" w:cstheme="majorHAnsi"/>
           <w:sz w:val="40"/>
           <w:szCs w:val="40"/>
         </w:rPr>
@@ -1414,7 +2135,7 @@
       </w:r>
       <w:r>
         <w:rPr>
-          <w:rFonts w:asciiTheme="majorHAnsi" w:hAnsiTheme="majorHAnsi" w:cstheme="majorHAnsi"/>
+          <w:rFonts w:ascii="Consolas" w:hAnsi="Consolas" w:cstheme="majorHAnsi"/>
           <w:sz w:val="40"/>
           <w:szCs w:val="40"/>
         </w:rPr>
@@ -1422,7 +2143,7 @@
       </w:r>
       <w:r>
         <w:rPr>
-          <w:rFonts w:asciiTheme="majorHAnsi" w:hAnsiTheme="majorHAnsi" w:cstheme="majorHAnsi"/>
+          <w:rFonts w:ascii="Consolas" w:hAnsi="Consolas" w:cstheme="majorHAnsi"/>
           <w:sz w:val="40"/>
           <w:szCs w:val="40"/>
         </w:rPr>
@@ -1432,14 +2153,14 @@
     <w:p>
       <w:pPr>
         <w:rPr>
-          <w:rFonts w:asciiTheme="majorHAnsi" w:hAnsiTheme="majorHAnsi" w:cstheme="majorHAnsi"/>
+          <w:rFonts w:ascii="Consolas" w:hAnsi="Consolas" w:cstheme="majorHAnsi"/>
           <w:sz w:val="40"/>
           <w:szCs w:val="40"/>
         </w:rPr>
       </w:pPr>
       <w:r>
         <w:rPr>
-          <w:rFonts w:asciiTheme="majorHAnsi" w:hAnsiTheme="majorHAnsi" w:cstheme="majorHAnsi"/>
+          <w:rFonts w:ascii="Consolas" w:hAnsi="Consolas" w:cstheme="majorHAnsi"/>
           <w:noProof/>
           <w:sz w:val="40"/>
           <w:szCs w:val="40"/>
@@ -1525,7 +2246,7 @@
       </w:r>
       <w:r>
         <w:rPr>
-          <w:rFonts w:asciiTheme="majorHAnsi" w:hAnsiTheme="majorHAnsi" w:cstheme="majorHAnsi"/>
+          <w:rFonts w:ascii="Consolas" w:hAnsi="Consolas" w:cstheme="majorHAnsi"/>
           <w:sz w:val="40"/>
           <w:szCs w:val="40"/>
         </w:rPr>
@@ -1535,14 +2256,14 @@
     <w:p>
       <w:pPr>
         <w:rPr>
-          <w:rFonts w:asciiTheme="majorHAnsi" w:hAnsiTheme="majorHAnsi" w:cstheme="majorHAnsi"/>
+          <w:rFonts w:ascii="Consolas" w:hAnsi="Consolas" w:cstheme="majorHAnsi"/>
           <w:sz w:val="40"/>
           <w:szCs w:val="40"/>
         </w:rPr>
       </w:pPr>
       <w:r>
         <w:rPr>
-          <w:rFonts w:asciiTheme="majorHAnsi" w:hAnsiTheme="majorHAnsi" w:cstheme="majorHAnsi"/>
+          <w:rFonts w:ascii="Consolas" w:hAnsi="Consolas" w:cstheme="majorHAnsi"/>
           <w:sz w:val="40"/>
           <w:szCs w:val="40"/>
         </w:rPr>
@@ -1552,14 +2273,14 @@
     <w:p>
       <w:pPr>
         <w:rPr>
-          <w:rFonts w:asciiTheme="majorHAnsi" w:hAnsiTheme="majorHAnsi" w:cstheme="majorHAnsi"/>
+          <w:rFonts w:ascii="Consolas" w:hAnsi="Consolas" w:cstheme="majorHAnsi"/>
           <w:sz w:val="40"/>
           <w:szCs w:val="40"/>
         </w:rPr>
       </w:pPr>
       <w:r>
         <w:rPr>
-          <w:rFonts w:asciiTheme="majorHAnsi" w:hAnsiTheme="majorHAnsi" w:cstheme="majorHAnsi"/>
+          <w:rFonts w:ascii="Consolas" w:hAnsi="Consolas" w:cstheme="majorHAnsi"/>
           <w:sz w:val="40"/>
           <w:szCs w:val="40"/>
         </w:rPr>
@@ -1569,7 +2290,7 @@
     <w:p>
       <w:pPr>
         <w:rPr>
-          <w:rFonts w:asciiTheme="majorHAnsi" w:hAnsiTheme="majorHAnsi" w:cstheme="majorHAnsi"/>
+          <w:rFonts w:ascii="Consolas" w:hAnsi="Consolas" w:cstheme="majorHAnsi"/>
           <w:b/>
           <w:bCs/>
           <w:sz w:val="40"/>
@@ -1580,7 +2301,7 @@
     <w:p>
       <w:pPr>
         <w:rPr>
-          <w:rFonts w:asciiTheme="majorHAnsi" w:hAnsiTheme="majorHAnsi" w:cstheme="majorHAnsi"/>
+          <w:rFonts w:ascii="Consolas" w:hAnsi="Consolas" w:cstheme="majorHAnsi"/>
           <w:b/>
           <w:bCs/>
           <w:sz w:val="56"/>
@@ -1589,7 +2310,7 @@
       </w:pPr>
       <w:r>
         <w:rPr>
-          <w:rFonts w:asciiTheme="majorHAnsi" w:hAnsiTheme="majorHAnsi" w:cstheme="majorHAnsi"/>
+          <w:rFonts w:ascii="Consolas" w:hAnsi="Consolas" w:cstheme="majorHAnsi"/>
           <w:b/>
           <w:bCs/>
           <w:noProof/>
@@ -1671,7 +2392,7 @@
       </w:r>
       <w:r>
         <w:rPr>
-          <w:rFonts w:asciiTheme="majorHAnsi" w:hAnsiTheme="majorHAnsi" w:cstheme="majorHAnsi"/>
+          <w:rFonts w:ascii="Consolas" w:hAnsi="Consolas" w:cstheme="majorHAnsi"/>
           <w:b/>
           <w:bCs/>
           <w:noProof/>
@@ -1761,7 +2482,7 @@
     <w:p>
       <w:pPr>
         <w:rPr>
-          <w:rFonts w:asciiTheme="majorHAnsi" w:hAnsiTheme="majorHAnsi" w:cstheme="majorHAnsi"/>
+          <w:rFonts w:ascii="Consolas" w:hAnsi="Consolas" w:cstheme="majorHAnsi"/>
           <w:b/>
           <w:bCs/>
           <w:sz w:val="56"/>
@@ -1772,7 +2493,7 @@
     <w:p>
       <w:pPr>
         <w:rPr>
-          <w:rFonts w:asciiTheme="majorHAnsi" w:hAnsiTheme="majorHAnsi" w:cstheme="majorHAnsi"/>
+          <w:rFonts w:ascii="Consolas" w:hAnsi="Consolas" w:cstheme="majorHAnsi"/>
           <w:b/>
           <w:bCs/>
           <w:sz w:val="56"/>
@@ -1783,7 +2504,7 @@
     <w:p>
       <w:pPr>
         <w:rPr>
-          <w:rFonts w:asciiTheme="majorHAnsi" w:hAnsiTheme="majorHAnsi" w:cstheme="majorHAnsi"/>
+          <w:rFonts w:ascii="Consolas" w:hAnsi="Consolas" w:cstheme="majorHAnsi"/>
           <w:b/>
           <w:bCs/>
           <w:sz w:val="56"/>
@@ -1794,7 +2515,7 @@
     <w:p>
       <w:pPr>
         <w:rPr>
-          <w:rFonts w:asciiTheme="majorHAnsi" w:hAnsiTheme="majorHAnsi" w:cstheme="majorHAnsi"/>
+          <w:rFonts w:ascii="Consolas" w:hAnsi="Consolas" w:cstheme="majorHAnsi"/>
           <w:b/>
           <w:bCs/>
           <w:sz w:val="56"/>
@@ -1805,7 +2526,7 @@
     <w:p>
       <w:pPr>
         <w:rPr>
-          <w:rFonts w:asciiTheme="majorHAnsi" w:hAnsiTheme="majorHAnsi" w:cstheme="majorHAnsi"/>
+          <w:rFonts w:ascii="Consolas" w:hAnsi="Consolas" w:cstheme="majorHAnsi"/>
           <w:b/>
           <w:bCs/>
           <w:sz w:val="56"/>
@@ -1816,7 +2537,7 @@
     <w:p>
       <w:pPr>
         <w:rPr>
-          <w:rFonts w:asciiTheme="majorHAnsi" w:hAnsiTheme="majorHAnsi" w:cstheme="majorHAnsi"/>
+          <w:rFonts w:ascii="Consolas" w:hAnsi="Consolas" w:cstheme="majorHAnsi"/>
           <w:b/>
           <w:bCs/>
           <w:sz w:val="56"/>
@@ -1827,7 +2548,7 @@
     <w:p>
       <w:pPr>
         <w:rPr>
-          <w:rFonts w:asciiTheme="majorHAnsi" w:hAnsiTheme="majorHAnsi" w:cstheme="majorHAnsi"/>
+          <w:rFonts w:ascii="Consolas" w:hAnsi="Consolas" w:cstheme="majorHAnsi"/>
           <w:b/>
           <w:bCs/>
           <w:sz w:val="56"/>
@@ -1836,7 +2557,7 @@
       </w:pPr>
       <w:r>
         <w:rPr>
-          <w:rFonts w:asciiTheme="majorHAnsi" w:hAnsiTheme="majorHAnsi" w:cstheme="majorHAnsi"/>
+          <w:rFonts w:ascii="Consolas" w:hAnsi="Consolas" w:cstheme="majorHAnsi"/>
           <w:b/>
           <w:bCs/>
           <w:sz w:val="56"/>
@@ -2336,6 +3057,119 @@
 <file path=word/numbering.xml><?xml version="1.0" encoding="utf-8"?>
 <w:numbering xmlns:wpc="http://schemas.microsoft.com/office/word/2010/wordprocessingCanvas" xmlns:cx="http://schemas.microsoft.com/office/drawing/2014/chartex" xmlns:cx1="http://schemas.microsoft.com/office/drawing/2015/9/8/chartex" xmlns:cx2="http://schemas.microsoft.com/office/drawing/2015/10/21/chartex" xmlns:cx3="http://schemas.microsoft.com/office/drawing/2016/5/9/chartex" xmlns:cx4="http://schemas.microsoft.com/office/drawing/2016/5/10/chartex" xmlns:cx5="http://schemas.microsoft.com/office/drawing/2016/5/11/chartex" xmlns:cx6="http://schemas.microsoft.com/office/drawing/2016/5/12/chartex" xmlns:cx7="http://schemas.microsoft.com/office/drawing/2016/5/13/chartex" xmlns:cx8="http://schemas.microsoft.com/office/drawing/2016/5/14/chartex" xmlns:mc="http://schemas.openxmlformats.org/markup-compatibility/2006" xmlns:aink="http://schemas.microsoft.com/office/drawing/2016/ink" xmlns:am3d="http://schemas.microsoft.com/office/drawing/2017/model3d" xmlns:o="urn:schemas-microsoft-com:office:office" xmlns:oel="http://schemas.microsoft.com/office/2019/extlst" xmlns:r="http://schemas.openxmlformats.org/officeDocument/2006/relationships" xmlns:m="http://schemas.openxmlformats.org/officeDocument/2006/math" xmlns:v="urn:schemas-microsoft-com:vml" xmlns:wp14="http://schemas.microsoft.com/office/word/2010/wordprocessingDrawing" xmlns:wp="http://schemas.openxmlformats.org/drawingml/2006/wordprocessingDrawing" xmlns:w10="urn:schemas-microsoft-com:office:word" xmlns:w="http://schemas.openxmlformats.org/wordprocessingml/2006/main" xmlns:w14="http://schemas.microsoft.com/office/word/2010/wordml" xmlns:w15="http://schemas.microsoft.com/office/word/2012/wordml" xmlns:w16cex="http://schemas.microsoft.com/office/word/2018/wordml/cex" xmlns:w16cid="http://schemas.microsoft.com/office/word/2016/wordml/cid" xmlns:w16="http://schemas.microsoft.com/office/word/2018/wordml" xmlns:w16du="http://schemas.microsoft.com/office/word/2023/wordml/word16du" xmlns:w16sdtdh="http://schemas.microsoft.com/office/word/2020/wordml/sdtdatahash" xmlns:w16sdtfl="http://schemas.microsoft.com/office/word/2024/wordml/sdtformatlock" xmlns:w16se="http://schemas.microsoft.com/office/word/2015/wordml/symex" xmlns:wpg="http://schemas.microsoft.com/office/word/2010/wordprocessingGroup" xmlns:wpi="http://schemas.microsoft.com/office/word/2010/wordprocessingInk" xmlns:wne="http://schemas.microsoft.com/office/word/2006/wordml" xmlns:wps="http://schemas.microsoft.com/office/word/2010/wordprocessingShape" mc:Ignorable="w14 w15 w16se w16cid w16 w16cex w16sdtdh w16sdtfl w16du wp14">
   <w:abstractNum w:abstractNumId="0" w15:restartNumberingAfterBreak="0">
+    <w:nsid w:val="0F8C2A39"/>
+    <w:multiLevelType w:val="hybridMultilevel"/>
+    <w:tmpl w:val="0A304374"/>
+    <w:lvl w:ilvl="0" w:tplc="04090001">
+      <w:start w:val="1"/>
+      <w:numFmt w:val="bullet"/>
+      <w:lvlText w:val=""/>
+      <w:lvlJc w:val="left"/>
+      <w:pPr>
+        <w:ind w:left="1440" w:hanging="360"/>
+      </w:pPr>
+      <w:rPr>
+        <w:rFonts w:ascii="Symbol" w:hAnsi="Symbol" w:hint="default"/>
+      </w:rPr>
+    </w:lvl>
+    <w:lvl w:ilvl="1" w:tplc="04090003" w:tentative="1">
+      <w:start w:val="1"/>
+      <w:numFmt w:val="bullet"/>
+      <w:lvlText w:val="o"/>
+      <w:lvlJc w:val="left"/>
+      <w:pPr>
+        <w:ind w:left="2160" w:hanging="360"/>
+      </w:pPr>
+      <w:rPr>
+        <w:rFonts w:ascii="Courier New" w:hAnsi="Courier New" w:cs="Courier New" w:hint="default"/>
+      </w:rPr>
+    </w:lvl>
+    <w:lvl w:ilvl="2" w:tplc="04090005" w:tentative="1">
+      <w:start w:val="1"/>
+      <w:numFmt w:val="bullet"/>
+      <w:lvlText w:val=""/>
+      <w:lvlJc w:val="left"/>
+      <w:pPr>
+        <w:ind w:left="2880" w:hanging="360"/>
+      </w:pPr>
+      <w:rPr>
+        <w:rFonts w:ascii="Wingdings" w:hAnsi="Wingdings" w:hint="default"/>
+      </w:rPr>
+    </w:lvl>
+    <w:lvl w:ilvl="3" w:tplc="04090001" w:tentative="1">
+      <w:start w:val="1"/>
+      <w:numFmt w:val="bullet"/>
+      <w:lvlText w:val=""/>
+      <w:lvlJc w:val="left"/>
+      <w:pPr>
+        <w:ind w:left="3600" w:hanging="360"/>
+      </w:pPr>
+      <w:rPr>
+        <w:rFonts w:ascii="Symbol" w:hAnsi="Symbol" w:hint="default"/>
+      </w:rPr>
+    </w:lvl>
+    <w:lvl w:ilvl="4" w:tplc="04090003" w:tentative="1">
+      <w:start w:val="1"/>
+      <w:numFmt w:val="bullet"/>
+      <w:lvlText w:val="o"/>
+      <w:lvlJc w:val="left"/>
+      <w:pPr>
+        <w:ind w:left="4320" w:hanging="360"/>
+      </w:pPr>
+      <w:rPr>
+        <w:rFonts w:ascii="Courier New" w:hAnsi="Courier New" w:cs="Courier New" w:hint="default"/>
+      </w:rPr>
+    </w:lvl>
+    <w:lvl w:ilvl="5" w:tplc="04090005" w:tentative="1">
+      <w:start w:val="1"/>
+      <w:numFmt w:val="bullet"/>
+      <w:lvlText w:val=""/>
+      <w:lvlJc w:val="left"/>
+      <w:pPr>
+        <w:ind w:left="5040" w:hanging="360"/>
+      </w:pPr>
+      <w:rPr>
+        <w:rFonts w:ascii="Wingdings" w:hAnsi="Wingdings" w:hint="default"/>
+      </w:rPr>
+    </w:lvl>
+    <w:lvl w:ilvl="6" w:tplc="04090001" w:tentative="1">
+      <w:start w:val="1"/>
+      <w:numFmt w:val="bullet"/>
+      <w:lvlText w:val=""/>
+      <w:lvlJc w:val="left"/>
+      <w:pPr>
+        <w:ind w:left="5760" w:hanging="360"/>
+      </w:pPr>
+      <w:rPr>
+        <w:rFonts w:ascii="Symbol" w:hAnsi="Symbol" w:hint="default"/>
+      </w:rPr>
+    </w:lvl>
+    <w:lvl w:ilvl="7" w:tplc="04090003" w:tentative="1">
+      <w:start w:val="1"/>
+      <w:numFmt w:val="bullet"/>
+      <w:lvlText w:val="o"/>
+      <w:lvlJc w:val="left"/>
+      <w:pPr>
+        <w:ind w:left="6480" w:hanging="360"/>
+      </w:pPr>
+      <w:rPr>
+        <w:rFonts w:ascii="Courier New" w:hAnsi="Courier New" w:cs="Courier New" w:hint="default"/>
+      </w:rPr>
+    </w:lvl>
+    <w:lvl w:ilvl="8" w:tplc="04090005" w:tentative="1">
+      <w:start w:val="1"/>
+      <w:numFmt w:val="bullet"/>
+      <w:lvlText w:val=""/>
+      <w:lvlJc w:val="left"/>
+      <w:pPr>
+        <w:ind w:left="7200" w:hanging="360"/>
+      </w:pPr>
+      <w:rPr>
+        <w:rFonts w:ascii="Wingdings" w:hAnsi="Wingdings" w:hint="default"/>
+      </w:rPr>
+    </w:lvl>
+  </w:abstractNum>
+  <w:abstractNum w:abstractNumId="1" w15:restartNumberingAfterBreak="0">
     <w:nsid w:val="22084926"/>
     <w:multiLevelType w:val="hybridMultilevel"/>
     <w:tmpl w:val="F05C8466"/>
@@ -2448,7 +3282,7 @@
       </w:rPr>
     </w:lvl>
   </w:abstractNum>
-  <w:abstractNum w:abstractNumId="1" w15:restartNumberingAfterBreak="0">
+  <w:abstractNum w:abstractNumId="2" w15:restartNumberingAfterBreak="0">
     <w:nsid w:val="25044FCF"/>
     <w:multiLevelType w:val="hybridMultilevel"/>
     <w:tmpl w:val="10000CA6"/>
@@ -2561,7 +3395,7 @@
       </w:rPr>
     </w:lvl>
   </w:abstractNum>
-  <w:abstractNum w:abstractNumId="2" w15:restartNumberingAfterBreak="0">
+  <w:abstractNum w:abstractNumId="3" w15:restartNumberingAfterBreak="0">
     <w:nsid w:val="292956A9"/>
     <w:multiLevelType w:val="hybridMultilevel"/>
     <w:tmpl w:val="8E1078D2"/>
@@ -2674,7 +3508,7 @@
       </w:rPr>
     </w:lvl>
   </w:abstractNum>
-  <w:abstractNum w:abstractNumId="3" w15:restartNumberingAfterBreak="0">
+  <w:abstractNum w:abstractNumId="4" w15:restartNumberingAfterBreak="0">
     <w:nsid w:val="2B2730AE"/>
     <w:multiLevelType w:val="hybridMultilevel"/>
     <w:tmpl w:val="8564DC94"/>
@@ -2760,7 +3594,7 @@
       </w:pPr>
     </w:lvl>
   </w:abstractNum>
-  <w:abstractNum w:abstractNumId="4" w15:restartNumberingAfterBreak="0">
+  <w:abstractNum w:abstractNumId="5" w15:restartNumberingAfterBreak="0">
     <w:nsid w:val="2E966392"/>
     <w:multiLevelType w:val="hybridMultilevel"/>
     <w:tmpl w:val="86CA68CA"/>
@@ -2850,7 +3684,7 @@
       </w:pPr>
     </w:lvl>
   </w:abstractNum>
-  <w:abstractNum w:abstractNumId="5" w15:restartNumberingAfterBreak="0">
+  <w:abstractNum w:abstractNumId="6" w15:restartNumberingAfterBreak="0">
     <w:nsid w:val="4F315D19"/>
     <w:multiLevelType w:val="hybridMultilevel"/>
     <w:tmpl w:val="A226252E"/>
@@ -2963,7 +3797,7 @@
       </w:rPr>
     </w:lvl>
   </w:abstractNum>
-  <w:abstractNum w:abstractNumId="6" w15:restartNumberingAfterBreak="0">
+  <w:abstractNum w:abstractNumId="7" w15:restartNumberingAfterBreak="0">
     <w:nsid w:val="613326FC"/>
     <w:multiLevelType w:val="hybridMultilevel"/>
     <w:tmpl w:val="773824A2"/>
@@ -3076,7 +3910,7 @@
       </w:rPr>
     </w:lvl>
   </w:abstractNum>
-  <w:abstractNum w:abstractNumId="7" w15:restartNumberingAfterBreak="0">
+  <w:abstractNum w:abstractNumId="8" w15:restartNumberingAfterBreak="0">
     <w:nsid w:val="770E1F3B"/>
     <w:multiLevelType w:val="hybridMultilevel"/>
     <w:tmpl w:val="C38EC150"/>
@@ -3190,28 +4024,31 @@
     </w:lvl>
   </w:abstractNum>
   <w:num w:numId="1" w16cid:durableId="223369619">
+    <w:abstractNumId w:val="5"/>
+  </w:num>
+  <w:num w:numId="2" w16cid:durableId="1116561848">
+    <w:abstractNumId w:val="2"/>
+  </w:num>
+  <w:num w:numId="3" w16cid:durableId="482821893">
+    <w:abstractNumId w:val="6"/>
+  </w:num>
+  <w:num w:numId="4" w16cid:durableId="108791106">
+    <w:abstractNumId w:val="8"/>
+  </w:num>
+  <w:num w:numId="5" w16cid:durableId="1558282018">
+    <w:abstractNumId w:val="1"/>
+  </w:num>
+  <w:num w:numId="6" w16cid:durableId="539131206">
     <w:abstractNumId w:val="4"/>
   </w:num>
-  <w:num w:numId="2" w16cid:durableId="1116561848">
-    <w:abstractNumId w:val="1"/>
+  <w:num w:numId="7" w16cid:durableId="879588100">
+    <w:abstractNumId w:val="3"/>
   </w:num>
-  <w:num w:numId="3" w16cid:durableId="482821893">
-    <w:abstractNumId w:val="5"/>
-  </w:num>
-  <w:num w:numId="4" w16cid:durableId="108791106">
+  <w:num w:numId="8" w16cid:durableId="1182743971">
     <w:abstractNumId w:val="7"/>
   </w:num>
-  <w:num w:numId="5" w16cid:durableId="1558282018">
+  <w:num w:numId="9" w16cid:durableId="1414820454">
     <w:abstractNumId w:val="0"/>
-  </w:num>
-  <w:num w:numId="6" w16cid:durableId="539131206">
-    <w:abstractNumId w:val="3"/>
-  </w:num>
-  <w:num w:numId="7" w16cid:durableId="879588100">
-    <w:abstractNumId w:val="2"/>
-  </w:num>
-  <w:num w:numId="8" w16cid:durableId="1182743971">
-    <w:abstractNumId w:val="6"/>
   </w:num>
 </w:numbering>
 </file>
@@ -3616,7 +4453,7 @@
   <w:style w:type="paragraph" w:default="1" w:styleId="Normal">
     <w:name w:val="Normal"/>
     <w:qFormat/>
-    <w:rsid w:val="0064086C"/>
+    <w:rsid w:val="00A11184"/>
   </w:style>
   <w:style w:type="paragraph" w:styleId="Heading1">
     <w:name w:val="heading 1"/>
@@ -4197,6 +5034,25 @@
       <w14:ligatures w14:val="none"/>
     </w:rPr>
   </w:style>
+  <w:style w:type="table" w:styleId="TableGrid">
+    <w:name w:val="Table Grid"/>
+    <w:basedOn w:val="TableNormal"/>
+    <w:uiPriority w:val="39"/>
+    <w:rsid w:val="003D2E68"/>
+    <w:pPr>
+      <w:spacing w:after="0" w:line="240" w:lineRule="auto"/>
+    </w:pPr>
+    <w:tblPr>
+      <w:tblBorders>
+        <w:top w:val="single" w:sz="4" w:space="0" w:color="auto"/>
+        <w:left w:val="single" w:sz="4" w:space="0" w:color="auto"/>
+        <w:bottom w:val="single" w:sz="4" w:space="0" w:color="auto"/>
+        <w:right w:val="single" w:sz="4" w:space="0" w:color="auto"/>
+        <w:insideH w:val="single" w:sz="4" w:space="0" w:color="auto"/>
+        <w:insideV w:val="single" w:sz="4" w:space="0" w:color="auto"/>
+      </w:tblBorders>
+    </w:tblPr>
+  </w:style>
 </w:styles>
 </file>
 

</xml_diff>